<commit_message>
Ordering API and Other layers changes
</commit_message>
<xml_diff>
--- a/Resources/Aspnetcore-Microservices Step By Step.docx
+++ b/Resources/Aspnetcore-Microservices Step By Step.docx
@@ -5644,8 +5644,6 @@
     </w:p>
     <w:p>
       <w:pPr>
-        <w:pStyle w:val="ListParagraph"/>
-        <w:ind w:left="0"/>
         <w:rPr>
           <w:b/>
           <w:sz w:val="32"/>
@@ -5659,7 +5657,7 @@
           <w:u w:val="single"/>
         </w:rPr>
         <w:lastRenderedPageBreak/>
-        <w:t>Resources</w:t>
+        <w:t>Ordering</w:t>
       </w:r>
       <w:r>
         <w:rPr>
@@ -5667,6 +5665,431 @@
           <w:sz w:val="32"/>
           <w:u w:val="single"/>
         </w:rPr>
+        <w:t xml:space="preserve"> </w:t>
+      </w:r>
+      <w:r>
+        <w:rPr>
+          <w:b/>
+          <w:sz w:val="32"/>
+          <w:u w:val="single"/>
+        </w:rPr>
+        <w:t xml:space="preserve">API </w:t>
+      </w:r>
+      <w:r>
+        <w:rPr>
+          <w:b/>
+          <w:sz w:val="32"/>
+          <w:u w:val="single"/>
+        </w:rPr>
+        <w:t>Service:</w:t>
+      </w:r>
+    </w:p>
+    <w:p>
+      <w:pPr>
+        <w:pStyle w:val="ListParagraph"/>
+        <w:numPr>
+          <w:ilvl w:val="0"/>
+          <w:numId w:val="11"/>
+        </w:numPr>
+        <w:rPr>
+          <w:b/>
+        </w:rPr>
+      </w:pPr>
+      <w:r>
+        <w:t xml:space="preserve">Created folder structure for </w:t>
+      </w:r>
+      <w:proofErr w:type="spellStart"/>
+      <w:r>
+        <w:t>src</w:t>
+      </w:r>
+      <w:proofErr w:type="spellEnd"/>
+      <w:r>
+        <w:t>/Services/Ordering.</w:t>
+      </w:r>
+    </w:p>
+    <w:p>
+      <w:pPr>
+        <w:pStyle w:val="ListParagraph"/>
+        <w:numPr>
+          <w:ilvl w:val="0"/>
+          <w:numId w:val="11"/>
+        </w:numPr>
+        <w:rPr>
+          <w:b/>
+        </w:rPr>
+      </w:pPr>
+      <w:r>
+        <w:t xml:space="preserve">Created new project </w:t>
+      </w:r>
+      <w:proofErr w:type="spellStart"/>
+      <w:r>
+        <w:t>Ordering.API</w:t>
+      </w:r>
+      <w:proofErr w:type="spellEnd"/>
+      <w:r>
+        <w:t xml:space="preserve"> under </w:t>
+      </w:r>
+      <w:proofErr w:type="spellStart"/>
+      <w:r>
+        <w:t>src</w:t>
+      </w:r>
+      <w:proofErr w:type="spellEnd"/>
+      <w:r>
+        <w:t>/Services/Ordering.</w:t>
+      </w:r>
+    </w:p>
+    <w:p>
+      <w:pPr>
+        <w:pStyle w:val="ListParagraph"/>
+        <w:numPr>
+          <w:ilvl w:val="0"/>
+          <w:numId w:val="11"/>
+        </w:numPr>
+        <w:rPr>
+          <w:rStyle w:val="Hyperlink"/>
+          <w:b/>
+          <w:color w:val="auto"/>
+          <w:u w:val="none"/>
+        </w:rPr>
+      </w:pPr>
+      <w:r>
+        <w:t xml:space="preserve">Created </w:t>
+      </w:r>
+      <w:proofErr w:type="spellStart"/>
+      <w:r>
+        <w:t>Ordering</w:t>
+      </w:r>
+      <w:r>
+        <w:t>.API</w:t>
+      </w:r>
+      <w:proofErr w:type="spellEnd"/>
+      <w:r>
+        <w:t xml:space="preserve"> profile under Properties =&gt; Debug with URL: </w:t>
+      </w:r>
+      <w:hyperlink r:id="rId18" w:history="1">
+        <w:r>
+          <w:rPr>
+            <w:rStyle w:val="Hyperlink"/>
+          </w:rPr>
+          <w:t>http://localhost:5004</w:t>
+        </w:r>
+      </w:hyperlink>
+    </w:p>
+    <w:p>
+      <w:pPr>
+        <w:pStyle w:val="ListParagraph"/>
+        <w:numPr>
+          <w:ilvl w:val="0"/>
+          <w:numId w:val="11"/>
+        </w:numPr>
+        <w:rPr>
+          <w:b/>
+        </w:rPr>
+      </w:pPr>
+      <w:r>
+        <w:t xml:space="preserve">Created new class library project </w:t>
+      </w:r>
+      <w:proofErr w:type="spellStart"/>
+      <w:r>
+        <w:t>Ordering.Domain</w:t>
+      </w:r>
+      <w:proofErr w:type="spellEnd"/>
+      <w:r>
+        <w:t xml:space="preserve"> under </w:t>
+      </w:r>
+      <w:proofErr w:type="spellStart"/>
+      <w:r>
+        <w:t>src</w:t>
+      </w:r>
+      <w:proofErr w:type="spellEnd"/>
+      <w:r>
+        <w:t>/Services/Ordering.</w:t>
+      </w:r>
+    </w:p>
+    <w:p>
+      <w:pPr>
+        <w:pStyle w:val="ListParagraph"/>
+        <w:numPr>
+          <w:ilvl w:val="0"/>
+          <w:numId w:val="11"/>
+        </w:numPr>
+        <w:rPr>
+          <w:b/>
+        </w:rPr>
+      </w:pPr>
+      <w:r>
+        <w:t xml:space="preserve">Created new class library project </w:t>
+      </w:r>
+      <w:proofErr w:type="spellStart"/>
+      <w:r>
+        <w:t>Ordering.Application</w:t>
+      </w:r>
+      <w:proofErr w:type="spellEnd"/>
+      <w:r>
+        <w:t xml:space="preserve"> under </w:t>
+      </w:r>
+      <w:proofErr w:type="spellStart"/>
+      <w:r>
+        <w:t>src</w:t>
+      </w:r>
+      <w:proofErr w:type="spellEnd"/>
+      <w:r>
+        <w:t>/Services/Ordering.</w:t>
+      </w:r>
+    </w:p>
+    <w:p>
+      <w:pPr>
+        <w:pStyle w:val="ListParagraph"/>
+        <w:numPr>
+          <w:ilvl w:val="0"/>
+          <w:numId w:val="11"/>
+        </w:numPr>
+        <w:rPr>
+          <w:b/>
+        </w:rPr>
+      </w:pPr>
+      <w:r>
+        <w:t xml:space="preserve">Created new class library project </w:t>
+      </w:r>
+      <w:proofErr w:type="spellStart"/>
+      <w:r>
+        <w:t>Ordering.Infrastructure</w:t>
+      </w:r>
+      <w:proofErr w:type="spellEnd"/>
+      <w:r>
+        <w:t xml:space="preserve"> under </w:t>
+      </w:r>
+      <w:proofErr w:type="spellStart"/>
+      <w:r>
+        <w:t>src</w:t>
+      </w:r>
+      <w:proofErr w:type="spellEnd"/>
+      <w:r>
+        <w:t>/Services/Ordering.</w:t>
+      </w:r>
+    </w:p>
+    <w:p>
+      <w:pPr>
+        <w:pStyle w:val="ListParagraph"/>
+        <w:numPr>
+          <w:ilvl w:val="0"/>
+          <w:numId w:val="11"/>
+        </w:numPr>
+        <w:rPr>
+          <w:rStyle w:val="Hyperlink"/>
+          <w:color w:val="auto"/>
+          <w:u w:val="none"/>
+        </w:rPr>
+      </w:pPr>
+      <w:r>
+        <w:rPr>
+          <w:rStyle w:val="Hyperlink"/>
+          <w:color w:val="auto"/>
+          <w:u w:val="none"/>
+        </w:rPr>
+        <w:t>Add Project References</w:t>
+      </w:r>
+    </w:p>
+    <w:p>
+      <w:pPr>
+        <w:pStyle w:val="ListParagraph"/>
+        <w:numPr>
+          <w:ilvl w:val="1"/>
+          <w:numId w:val="11"/>
+        </w:numPr>
+        <w:rPr>
+          <w:rStyle w:val="Hyperlink"/>
+          <w:color w:val="auto"/>
+          <w:u w:val="none"/>
+        </w:rPr>
+      </w:pPr>
+      <w:proofErr w:type="spellStart"/>
+      <w:r>
+        <w:rPr>
+          <w:rStyle w:val="Hyperlink"/>
+          <w:color w:val="auto"/>
+          <w:u w:val="none"/>
+        </w:rPr>
+        <w:t>Ordering.Application</w:t>
+      </w:r>
+      <w:proofErr w:type="spellEnd"/>
+      <w:r>
+        <w:rPr>
+          <w:rStyle w:val="Hyperlink"/>
+          <w:color w:val="auto"/>
+          <w:u w:val="none"/>
+        </w:rPr>
+        <w:t xml:space="preserve"> =&gt; Add </w:t>
+      </w:r>
+      <w:proofErr w:type="spellStart"/>
+      <w:r>
+        <w:rPr>
+          <w:rStyle w:val="Hyperlink"/>
+          <w:color w:val="auto"/>
+          <w:u w:val="none"/>
+        </w:rPr>
+        <w:t>Ordering.Domain</w:t>
+      </w:r>
+      <w:proofErr w:type="spellEnd"/>
+      <w:r>
+        <w:rPr>
+          <w:rStyle w:val="Hyperlink"/>
+          <w:color w:val="auto"/>
+          <w:u w:val="none"/>
+        </w:rPr>
+        <w:t xml:space="preserve"> reference.</w:t>
+      </w:r>
+    </w:p>
+    <w:p>
+      <w:pPr>
+        <w:pStyle w:val="ListParagraph"/>
+        <w:numPr>
+          <w:ilvl w:val="1"/>
+          <w:numId w:val="11"/>
+        </w:numPr>
+        <w:rPr>
+          <w:rStyle w:val="Hyperlink"/>
+          <w:color w:val="auto"/>
+          <w:u w:val="none"/>
+        </w:rPr>
+      </w:pPr>
+      <w:proofErr w:type="spellStart"/>
+      <w:r>
+        <w:rPr>
+          <w:rStyle w:val="Hyperlink"/>
+          <w:color w:val="auto"/>
+          <w:u w:val="none"/>
+        </w:rPr>
+        <w:t>Ordering.Infrastructure</w:t>
+      </w:r>
+      <w:proofErr w:type="spellEnd"/>
+      <w:r>
+        <w:rPr>
+          <w:rStyle w:val="Hyperlink"/>
+          <w:color w:val="auto"/>
+          <w:u w:val="none"/>
+        </w:rPr>
+        <w:t xml:space="preserve"> =&gt; Add </w:t>
+      </w:r>
+      <w:proofErr w:type="spellStart"/>
+      <w:r>
+        <w:rPr>
+          <w:rStyle w:val="Hyperlink"/>
+          <w:color w:val="auto"/>
+          <w:u w:val="none"/>
+        </w:rPr>
+        <w:t>Ordering.Application</w:t>
+      </w:r>
+      <w:proofErr w:type="spellEnd"/>
+      <w:r>
+        <w:rPr>
+          <w:rStyle w:val="Hyperlink"/>
+          <w:color w:val="auto"/>
+          <w:u w:val="none"/>
+        </w:rPr>
+        <w:t xml:space="preserve"> reference.</w:t>
+      </w:r>
+    </w:p>
+    <w:p>
+      <w:pPr>
+        <w:pStyle w:val="ListParagraph"/>
+        <w:numPr>
+          <w:ilvl w:val="1"/>
+          <w:numId w:val="11"/>
+        </w:numPr>
+        <w:rPr>
+          <w:rStyle w:val="Hyperlink"/>
+          <w:color w:val="auto"/>
+          <w:u w:val="none"/>
+        </w:rPr>
+      </w:pPr>
+      <w:proofErr w:type="spellStart"/>
+      <w:r>
+        <w:rPr>
+          <w:rStyle w:val="Hyperlink"/>
+          <w:color w:val="auto"/>
+          <w:u w:val="none"/>
+        </w:rPr>
+        <w:t>Ordering.API</w:t>
+      </w:r>
+      <w:proofErr w:type="spellEnd"/>
+      <w:r>
+        <w:rPr>
+          <w:rStyle w:val="Hyperlink"/>
+          <w:color w:val="auto"/>
+          <w:u w:val="none"/>
+        </w:rPr>
+        <w:t xml:space="preserve"> =&gt; Add </w:t>
+      </w:r>
+      <w:proofErr w:type="spellStart"/>
+      <w:r>
+        <w:rPr>
+          <w:rStyle w:val="Hyperlink"/>
+          <w:color w:val="auto"/>
+          <w:u w:val="none"/>
+        </w:rPr>
+        <w:t>Ordering.Application</w:t>
+      </w:r>
+      <w:proofErr w:type="spellEnd"/>
+      <w:r>
+        <w:rPr>
+          <w:rStyle w:val="Hyperlink"/>
+          <w:color w:val="auto"/>
+          <w:u w:val="none"/>
+        </w:rPr>
+        <w:t xml:space="preserve"> &amp; </w:t>
+      </w:r>
+      <w:proofErr w:type="spellStart"/>
+      <w:r>
+        <w:rPr>
+          <w:rStyle w:val="Hyperlink"/>
+          <w:color w:val="auto"/>
+          <w:u w:val="none"/>
+        </w:rPr>
+        <w:t>Ordering.Infrastructure</w:t>
+      </w:r>
+      <w:proofErr w:type="spellEnd"/>
+      <w:r>
+        <w:rPr>
+          <w:rStyle w:val="Hyperlink"/>
+          <w:color w:val="auto"/>
+          <w:u w:val="none"/>
+        </w:rPr>
+        <w:t xml:space="preserve"> references.</w:t>
+      </w:r>
+    </w:p>
+    <w:p>
+      <w:pPr>
+        <w:pStyle w:val="ListParagraph"/>
+        <w:numPr>
+          <w:ilvl w:val="0"/>
+          <w:numId w:val="11"/>
+        </w:numPr>
+        <w:rPr>
+          <w:rStyle w:val="Hyperlink"/>
+          <w:b/>
+          <w:color w:val="auto"/>
+          <w:u w:val="none"/>
+        </w:rPr>
+      </w:pPr>
+      <w:proofErr w:type="spellStart"/>
+      <w:r>
+        <w:rPr>
+          <w:rStyle w:val="Hyperlink"/>
+          <w:b/>
+          <w:color w:val="auto"/>
+          <w:u w:val="none"/>
+        </w:rPr>
+        <w:t>Ordering.Domain</w:t>
+      </w:r>
+      <w:proofErr w:type="spellEnd"/>
+      <w:r>
+        <w:rPr>
+          <w:rStyle w:val="Hyperlink"/>
+          <w:b/>
+          <w:color w:val="auto"/>
+          <w:u w:val="none"/>
+        </w:rPr>
         <w:t>:</w:t>
       </w:r>
     </w:p>
@@ -5674,12 +6097,2134 @@
       <w:pPr>
         <w:pStyle w:val="ListParagraph"/>
         <w:numPr>
+          <w:ilvl w:val="1"/>
+          <w:numId w:val="11"/>
+        </w:numPr>
+        <w:rPr>
+          <w:rStyle w:val="Hyperlink"/>
+          <w:color w:val="auto"/>
+          <w:u w:val="none"/>
+        </w:rPr>
+      </w:pPr>
+      <w:r>
+        <w:rPr>
+          <w:rStyle w:val="Hyperlink"/>
+          <w:color w:val="auto"/>
+          <w:u w:val="none"/>
+        </w:rPr>
+        <w:t>Created Common folder</w:t>
+      </w:r>
+      <w:r>
+        <w:rPr>
+          <w:rStyle w:val="Hyperlink"/>
+          <w:color w:val="auto"/>
+          <w:u w:val="none"/>
+        </w:rPr>
+        <w:t>.</w:t>
+      </w:r>
+    </w:p>
+    <w:p>
+      <w:pPr>
+        <w:pStyle w:val="ListParagraph"/>
+        <w:numPr>
+          <w:ilvl w:val="1"/>
+          <w:numId w:val="11"/>
+        </w:numPr>
+        <w:rPr>
+          <w:rStyle w:val="Hyperlink"/>
+          <w:color w:val="auto"/>
+          <w:u w:val="none"/>
+        </w:rPr>
+      </w:pPr>
+      <w:r>
+        <w:rPr>
+          <w:rStyle w:val="Hyperlink"/>
+          <w:color w:val="auto"/>
+          <w:u w:val="none"/>
+        </w:rPr>
+        <w:t xml:space="preserve">Created </w:t>
+      </w:r>
+      <w:proofErr w:type="spellStart"/>
+      <w:r>
+        <w:rPr>
+          <w:rStyle w:val="Hyperlink"/>
+          <w:color w:val="auto"/>
+          <w:u w:val="none"/>
+        </w:rPr>
+        <w:t>EntityBase</w:t>
+      </w:r>
+      <w:proofErr w:type="spellEnd"/>
+      <w:r>
+        <w:rPr>
+          <w:rStyle w:val="Hyperlink"/>
+          <w:color w:val="auto"/>
+          <w:u w:val="none"/>
+        </w:rPr>
+        <w:t xml:space="preserve"> and </w:t>
+      </w:r>
+      <w:proofErr w:type="spellStart"/>
+      <w:r>
+        <w:rPr>
+          <w:rStyle w:val="Hyperlink"/>
+          <w:color w:val="auto"/>
+          <w:u w:val="none"/>
+        </w:rPr>
+        <w:t>ValueObject</w:t>
+      </w:r>
+      <w:proofErr w:type="spellEnd"/>
+      <w:r>
+        <w:rPr>
+          <w:rStyle w:val="Hyperlink"/>
+          <w:color w:val="auto"/>
+          <w:u w:val="none"/>
+        </w:rPr>
+        <w:t xml:space="preserve"> classes in Common folder.</w:t>
+      </w:r>
+    </w:p>
+    <w:p>
+      <w:pPr>
+        <w:pStyle w:val="ListParagraph"/>
+        <w:numPr>
+          <w:ilvl w:val="1"/>
+          <w:numId w:val="11"/>
+        </w:numPr>
+        <w:rPr>
+          <w:rStyle w:val="Hyperlink"/>
+          <w:color w:val="auto"/>
+          <w:u w:val="none"/>
+        </w:rPr>
+      </w:pPr>
+      <w:r>
+        <w:rPr>
+          <w:rStyle w:val="Hyperlink"/>
+          <w:color w:val="auto"/>
+          <w:u w:val="none"/>
+        </w:rPr>
+        <w:t>Created Entities folder and Order class in it with all fields.</w:t>
+      </w:r>
+    </w:p>
+    <w:p>
+      <w:pPr>
+        <w:pStyle w:val="ListParagraph"/>
+        <w:numPr>
+          <w:ilvl w:val="0"/>
+          <w:numId w:val="11"/>
+        </w:numPr>
+        <w:rPr>
+          <w:rStyle w:val="Hyperlink"/>
+          <w:b/>
+          <w:color w:val="auto"/>
+          <w:u w:val="none"/>
+        </w:rPr>
+      </w:pPr>
+      <w:proofErr w:type="spellStart"/>
+      <w:r>
+        <w:rPr>
+          <w:rStyle w:val="Hyperlink"/>
+          <w:b/>
+          <w:color w:val="auto"/>
+          <w:u w:val="none"/>
+        </w:rPr>
+        <w:t>Ordering.Application</w:t>
+      </w:r>
+      <w:proofErr w:type="spellEnd"/>
+      <w:r>
+        <w:rPr>
+          <w:rStyle w:val="Hyperlink"/>
+          <w:b/>
+          <w:color w:val="auto"/>
+          <w:u w:val="none"/>
+        </w:rPr>
+        <w:t>:</w:t>
+      </w:r>
+    </w:p>
+    <w:p>
+      <w:pPr>
+        <w:pStyle w:val="ListParagraph"/>
+        <w:numPr>
+          <w:ilvl w:val="1"/>
+          <w:numId w:val="11"/>
+        </w:numPr>
+        <w:rPr>
+          <w:rStyle w:val="Hyperlink"/>
+          <w:color w:val="auto"/>
+          <w:u w:val="none"/>
+        </w:rPr>
+      </w:pPr>
+      <w:r>
+        <w:rPr>
+          <w:rStyle w:val="Hyperlink"/>
+          <w:color w:val="auto"/>
+          <w:u w:val="none"/>
+        </w:rPr>
+        <w:t>Created</w:t>
+      </w:r>
+      <w:r>
+        <w:rPr>
+          <w:rStyle w:val="Hyperlink"/>
+          <w:color w:val="auto"/>
+          <w:u w:val="none"/>
+        </w:rPr>
+        <w:t xml:space="preserve"> Contracts, Features &amp; Behaviours folders.</w:t>
+      </w:r>
+    </w:p>
+    <w:p>
+      <w:pPr>
+        <w:pStyle w:val="ListParagraph"/>
+        <w:numPr>
+          <w:ilvl w:val="1"/>
+          <w:numId w:val="11"/>
+        </w:numPr>
+        <w:rPr>
+          <w:rStyle w:val="Hyperlink"/>
+          <w:color w:val="auto"/>
+          <w:u w:val="none"/>
+        </w:rPr>
+      </w:pPr>
+      <w:r>
+        <w:rPr>
+          <w:rStyle w:val="Hyperlink"/>
+          <w:color w:val="auto"/>
+          <w:u w:val="none"/>
+        </w:rPr>
+        <w:t>Created Persistence folder under Contracts folder.</w:t>
+      </w:r>
+    </w:p>
+    <w:p>
+      <w:pPr>
+        <w:pStyle w:val="ListParagraph"/>
+        <w:numPr>
+          <w:ilvl w:val="1"/>
+          <w:numId w:val="11"/>
+        </w:numPr>
+        <w:rPr>
+          <w:rStyle w:val="Hyperlink"/>
+          <w:color w:val="auto"/>
+          <w:u w:val="none"/>
+        </w:rPr>
+      </w:pPr>
+      <w:r>
+        <w:rPr>
+          <w:rStyle w:val="Hyperlink"/>
+          <w:color w:val="auto"/>
+          <w:u w:val="none"/>
+        </w:rPr>
+        <w:t xml:space="preserve">Created </w:t>
+      </w:r>
+      <w:proofErr w:type="spellStart"/>
+      <w:r>
+        <w:rPr>
+          <w:rStyle w:val="Hyperlink"/>
+          <w:color w:val="auto"/>
+          <w:u w:val="none"/>
+        </w:rPr>
+        <w:t>IAsyncRepository</w:t>
+      </w:r>
+      <w:proofErr w:type="spellEnd"/>
+      <w:r>
+        <w:rPr>
+          <w:rStyle w:val="Hyperlink"/>
+          <w:color w:val="auto"/>
+          <w:u w:val="none"/>
+        </w:rPr>
+        <w:t xml:space="preserve"> &amp; </w:t>
+      </w:r>
+      <w:proofErr w:type="spellStart"/>
+      <w:r>
+        <w:rPr>
+          <w:rStyle w:val="Hyperlink"/>
+          <w:color w:val="auto"/>
+          <w:u w:val="none"/>
+        </w:rPr>
+        <w:t>IOrderRepository</w:t>
+      </w:r>
+      <w:proofErr w:type="spellEnd"/>
+      <w:r>
+        <w:rPr>
+          <w:rStyle w:val="Hyperlink"/>
+          <w:color w:val="auto"/>
+          <w:u w:val="none"/>
+        </w:rPr>
+        <w:t xml:space="preserve"> class</w:t>
+      </w:r>
+      <w:r>
+        <w:rPr>
+          <w:rStyle w:val="Hyperlink"/>
+          <w:color w:val="auto"/>
+          <w:u w:val="none"/>
+        </w:rPr>
+        <w:t>es</w:t>
+      </w:r>
+      <w:r>
+        <w:rPr>
+          <w:rStyle w:val="Hyperlink"/>
+          <w:color w:val="auto"/>
+          <w:u w:val="none"/>
+        </w:rPr>
+        <w:t xml:space="preserve"> in Persistence folder.</w:t>
+      </w:r>
+    </w:p>
+    <w:p>
+      <w:pPr>
+        <w:pStyle w:val="ListParagraph"/>
+        <w:numPr>
+          <w:ilvl w:val="1"/>
+          <w:numId w:val="11"/>
+        </w:numPr>
+        <w:rPr>
+          <w:rStyle w:val="Hyperlink"/>
+          <w:color w:val="auto"/>
+          <w:u w:val="none"/>
+        </w:rPr>
+      </w:pPr>
+      <w:r>
+        <w:rPr>
+          <w:rStyle w:val="Hyperlink"/>
+          <w:color w:val="auto"/>
+          <w:u w:val="none"/>
+        </w:rPr>
+        <w:t>Created Infrastructure folder under Contracts folder.</w:t>
+      </w:r>
+    </w:p>
+    <w:p>
+      <w:pPr>
+        <w:pStyle w:val="ListParagraph"/>
+        <w:numPr>
+          <w:ilvl w:val="1"/>
+          <w:numId w:val="11"/>
+        </w:numPr>
+        <w:rPr>
+          <w:rStyle w:val="Hyperlink"/>
+          <w:color w:val="auto"/>
+          <w:u w:val="none"/>
+        </w:rPr>
+      </w:pPr>
+      <w:r>
+        <w:rPr>
+          <w:rStyle w:val="Hyperlink"/>
+          <w:color w:val="auto"/>
+          <w:u w:val="none"/>
+        </w:rPr>
+        <w:t xml:space="preserve">Created </w:t>
+      </w:r>
+      <w:proofErr w:type="spellStart"/>
+      <w:r>
+        <w:rPr>
+          <w:rStyle w:val="Hyperlink"/>
+          <w:color w:val="auto"/>
+          <w:u w:val="none"/>
+        </w:rPr>
+        <w:t>IEmailService</w:t>
+      </w:r>
+      <w:proofErr w:type="spellEnd"/>
+      <w:r>
+        <w:rPr>
+          <w:rStyle w:val="Hyperlink"/>
+          <w:color w:val="auto"/>
+          <w:u w:val="none"/>
+        </w:rPr>
+        <w:t xml:space="preserve"> class in Infrastructure folder.</w:t>
+      </w:r>
+    </w:p>
+    <w:p>
+      <w:pPr>
+        <w:pStyle w:val="ListParagraph"/>
+        <w:numPr>
+          <w:ilvl w:val="1"/>
+          <w:numId w:val="11"/>
+        </w:numPr>
+        <w:rPr>
+          <w:rStyle w:val="Hyperlink"/>
+          <w:color w:val="auto"/>
+          <w:u w:val="none"/>
+        </w:rPr>
+      </w:pPr>
+      <w:r>
+        <w:rPr>
+          <w:rStyle w:val="Hyperlink"/>
+          <w:color w:val="auto"/>
+          <w:u w:val="none"/>
+        </w:rPr>
+        <w:t>Created Models folder.</w:t>
+      </w:r>
+    </w:p>
+    <w:p>
+      <w:pPr>
+        <w:pStyle w:val="ListParagraph"/>
+        <w:numPr>
+          <w:ilvl w:val="1"/>
+          <w:numId w:val="11"/>
+        </w:numPr>
+        <w:rPr>
+          <w:rStyle w:val="Hyperlink"/>
+          <w:color w:val="auto"/>
+          <w:u w:val="none"/>
+        </w:rPr>
+      </w:pPr>
+      <w:r>
+        <w:rPr>
+          <w:rStyle w:val="Hyperlink"/>
+          <w:color w:val="auto"/>
+          <w:u w:val="none"/>
+        </w:rPr>
+        <w:t xml:space="preserve">Created Email and </w:t>
+      </w:r>
+      <w:proofErr w:type="spellStart"/>
+      <w:r>
+        <w:rPr>
+          <w:rStyle w:val="Hyperlink"/>
+          <w:color w:val="auto"/>
+          <w:u w:val="none"/>
+        </w:rPr>
+        <w:t>EmailSettings</w:t>
+      </w:r>
+      <w:proofErr w:type="spellEnd"/>
+      <w:r>
+        <w:rPr>
+          <w:rStyle w:val="Hyperlink"/>
+          <w:color w:val="auto"/>
+          <w:u w:val="none"/>
+        </w:rPr>
+        <w:t xml:space="preserve"> classes in Models folder.</w:t>
+      </w:r>
+    </w:p>
+    <w:p>
+      <w:pPr>
+        <w:pStyle w:val="ListParagraph"/>
+        <w:numPr>
+          <w:ilvl w:val="1"/>
+          <w:numId w:val="11"/>
+        </w:numPr>
+        <w:rPr>
+          <w:rStyle w:val="Hyperlink"/>
+          <w:color w:val="auto"/>
+          <w:u w:val="none"/>
+        </w:rPr>
+      </w:pPr>
+      <w:r>
+        <w:rPr>
+          <w:rStyle w:val="Hyperlink"/>
+          <w:color w:val="auto"/>
+          <w:u w:val="none"/>
+        </w:rPr>
+        <w:t xml:space="preserve">Created Mappings folder and </w:t>
+      </w:r>
+      <w:proofErr w:type="spellStart"/>
+      <w:r>
+        <w:rPr>
+          <w:rStyle w:val="Hyperlink"/>
+          <w:color w:val="auto"/>
+          <w:u w:val="none"/>
+        </w:rPr>
+        <w:t>MappingProfile</w:t>
+      </w:r>
+      <w:proofErr w:type="spellEnd"/>
+      <w:r>
+        <w:rPr>
+          <w:rStyle w:val="Hyperlink"/>
+          <w:color w:val="auto"/>
+          <w:u w:val="none"/>
+        </w:rPr>
+        <w:t xml:space="preserve"> class in it.</w:t>
+      </w:r>
+    </w:p>
+    <w:p>
+      <w:pPr>
+        <w:pStyle w:val="ListParagraph"/>
+        <w:numPr>
+          <w:ilvl w:val="1"/>
+          <w:numId w:val="11"/>
+        </w:numPr>
+        <w:rPr>
+          <w:rStyle w:val="Hyperlink"/>
+          <w:color w:val="auto"/>
+          <w:u w:val="none"/>
+        </w:rPr>
+      </w:pPr>
+      <w:r>
+        <w:rPr>
+          <w:rStyle w:val="Hyperlink"/>
+          <w:color w:val="auto"/>
+          <w:u w:val="none"/>
+        </w:rPr>
+        <w:t>Created Orders folder under Feature folder.</w:t>
+      </w:r>
+    </w:p>
+    <w:p>
+      <w:pPr>
+        <w:pStyle w:val="ListParagraph"/>
+        <w:numPr>
+          <w:ilvl w:val="1"/>
+          <w:numId w:val="11"/>
+        </w:numPr>
+        <w:rPr>
+          <w:rStyle w:val="Hyperlink"/>
+          <w:color w:val="auto"/>
+          <w:u w:val="none"/>
+        </w:rPr>
+      </w:pPr>
+      <w:r>
+        <w:rPr>
+          <w:rStyle w:val="Hyperlink"/>
+          <w:color w:val="auto"/>
+          <w:u w:val="none"/>
+        </w:rPr>
+        <w:t>Created Commands and Queries folders under Feature/Orders folder.</w:t>
+      </w:r>
+    </w:p>
+    <w:p>
+      <w:pPr>
+        <w:pStyle w:val="ListParagraph"/>
+        <w:numPr>
+          <w:ilvl w:val="1"/>
+          <w:numId w:val="11"/>
+        </w:numPr>
+        <w:rPr>
+          <w:rStyle w:val="Hyperlink"/>
+          <w:color w:val="auto"/>
+          <w:u w:val="none"/>
+        </w:rPr>
+      </w:pPr>
+      <w:r>
+        <w:rPr>
+          <w:rStyle w:val="Hyperlink"/>
+          <w:color w:val="auto"/>
+          <w:u w:val="none"/>
+        </w:rPr>
+        <w:t xml:space="preserve">Created </w:t>
+      </w:r>
+      <w:proofErr w:type="spellStart"/>
+      <w:r>
+        <w:rPr>
+          <w:rStyle w:val="Hyperlink"/>
+          <w:color w:val="auto"/>
+          <w:u w:val="none"/>
+        </w:rPr>
+        <w:t>GetOrdersList</w:t>
+      </w:r>
+      <w:proofErr w:type="spellEnd"/>
+      <w:r>
+        <w:rPr>
+          <w:rStyle w:val="Hyperlink"/>
+          <w:color w:val="auto"/>
+          <w:u w:val="none"/>
+        </w:rPr>
+        <w:t xml:space="preserve"> folder under Queries folder.</w:t>
+      </w:r>
+    </w:p>
+    <w:p>
+      <w:pPr>
+        <w:pStyle w:val="ListParagraph"/>
+        <w:numPr>
+          <w:ilvl w:val="1"/>
+          <w:numId w:val="11"/>
+        </w:numPr>
+        <w:rPr>
+          <w:rStyle w:val="Hyperlink"/>
+          <w:color w:val="auto"/>
+          <w:u w:val="none"/>
+        </w:rPr>
+      </w:pPr>
+      <w:r>
+        <w:rPr>
+          <w:rStyle w:val="Hyperlink"/>
+          <w:color w:val="auto"/>
+          <w:u w:val="none"/>
+        </w:rPr>
+        <w:t xml:space="preserve">Created </w:t>
+      </w:r>
+      <w:proofErr w:type="spellStart"/>
+      <w:r>
+        <w:rPr>
+          <w:rStyle w:val="Hyperlink"/>
+          <w:color w:val="auto"/>
+          <w:u w:val="none"/>
+        </w:rPr>
+        <w:t>GetOrdersListQuery</w:t>
+      </w:r>
+      <w:proofErr w:type="spellEnd"/>
+      <w:r>
+        <w:rPr>
+          <w:rStyle w:val="Hyperlink"/>
+          <w:color w:val="auto"/>
+          <w:u w:val="none"/>
+        </w:rPr>
+        <w:t xml:space="preserve">, </w:t>
+      </w:r>
+      <w:proofErr w:type="spellStart"/>
+      <w:r>
+        <w:rPr>
+          <w:rStyle w:val="Hyperlink"/>
+          <w:color w:val="auto"/>
+          <w:u w:val="none"/>
+        </w:rPr>
+        <w:t>GetOrdersListQuery</w:t>
+      </w:r>
+      <w:r>
+        <w:rPr>
+          <w:rStyle w:val="Hyperlink"/>
+          <w:color w:val="auto"/>
+          <w:u w:val="none"/>
+        </w:rPr>
+        <w:t>Handler</w:t>
+      </w:r>
+      <w:proofErr w:type="spellEnd"/>
+      <w:r>
+        <w:rPr>
+          <w:rStyle w:val="Hyperlink"/>
+          <w:color w:val="auto"/>
+          <w:u w:val="none"/>
+        </w:rPr>
+        <w:t xml:space="preserve"> &amp; </w:t>
+      </w:r>
+      <w:proofErr w:type="spellStart"/>
+      <w:r>
+        <w:rPr>
+          <w:rStyle w:val="Hyperlink"/>
+          <w:color w:val="auto"/>
+          <w:u w:val="none"/>
+        </w:rPr>
+        <w:t>OrdersVm</w:t>
+      </w:r>
+      <w:proofErr w:type="spellEnd"/>
+      <w:r>
+        <w:rPr>
+          <w:rStyle w:val="Hyperlink"/>
+          <w:color w:val="auto"/>
+          <w:u w:val="none"/>
+        </w:rPr>
+        <w:t xml:space="preserve"> class</w:t>
+      </w:r>
+      <w:r>
+        <w:rPr>
+          <w:rStyle w:val="Hyperlink"/>
+          <w:color w:val="auto"/>
+          <w:u w:val="none"/>
+        </w:rPr>
+        <w:t>es</w:t>
+      </w:r>
+      <w:r>
+        <w:rPr>
+          <w:rStyle w:val="Hyperlink"/>
+          <w:color w:val="auto"/>
+          <w:u w:val="none"/>
+        </w:rPr>
+        <w:t xml:space="preserve"> in </w:t>
+      </w:r>
+      <w:proofErr w:type="spellStart"/>
+      <w:r>
+        <w:rPr>
+          <w:rStyle w:val="Hyperlink"/>
+          <w:color w:val="auto"/>
+          <w:u w:val="none"/>
+        </w:rPr>
+        <w:t>GetOrdersList</w:t>
+      </w:r>
+      <w:proofErr w:type="spellEnd"/>
+      <w:r>
+        <w:rPr>
+          <w:rStyle w:val="Hyperlink"/>
+          <w:color w:val="auto"/>
+          <w:u w:val="none"/>
+        </w:rPr>
+        <w:t xml:space="preserve"> folder.</w:t>
+      </w:r>
+    </w:p>
+    <w:p>
+      <w:pPr>
+        <w:pStyle w:val="ListParagraph"/>
+        <w:numPr>
+          <w:ilvl w:val="1"/>
+          <w:numId w:val="11"/>
+        </w:numPr>
+        <w:rPr>
+          <w:rStyle w:val="Hyperlink"/>
+          <w:color w:val="auto"/>
+          <w:u w:val="none"/>
+        </w:rPr>
+      </w:pPr>
+      <w:r>
+        <w:rPr>
+          <w:rStyle w:val="Hyperlink"/>
+          <w:color w:val="auto"/>
+          <w:u w:val="none"/>
+        </w:rPr>
+        <w:t xml:space="preserve">Install-Package </w:t>
+      </w:r>
+      <w:proofErr w:type="spellStart"/>
+      <w:r>
+        <w:rPr>
+          <w:rStyle w:val="Hyperlink"/>
+          <w:color w:val="auto"/>
+          <w:u w:val="none"/>
+        </w:rPr>
+        <w:t>MediatR.Extensions.Microsoft.DependencyInjection</w:t>
+      </w:r>
+      <w:proofErr w:type="spellEnd"/>
+    </w:p>
+    <w:p>
+      <w:pPr>
+        <w:pStyle w:val="ListParagraph"/>
+        <w:numPr>
+          <w:ilvl w:val="1"/>
+          <w:numId w:val="11"/>
+        </w:numPr>
+        <w:rPr>
+          <w:rStyle w:val="Hyperlink"/>
+          <w:color w:val="auto"/>
+          <w:u w:val="none"/>
+        </w:rPr>
+      </w:pPr>
+      <w:r>
+        <w:rPr>
+          <w:rStyle w:val="Hyperlink"/>
+          <w:color w:val="auto"/>
+          <w:u w:val="none"/>
+        </w:rPr>
+        <w:t xml:space="preserve">Created </w:t>
+      </w:r>
+      <w:proofErr w:type="spellStart"/>
+      <w:r>
+        <w:rPr>
+          <w:rStyle w:val="Hyperlink"/>
+          <w:color w:val="auto"/>
+          <w:u w:val="none"/>
+        </w:rPr>
+        <w:t>CheckoutOrder</w:t>
+      </w:r>
+      <w:proofErr w:type="spellEnd"/>
+      <w:r>
+        <w:rPr>
+          <w:rStyle w:val="Hyperlink"/>
+          <w:color w:val="auto"/>
+          <w:u w:val="none"/>
+        </w:rPr>
+        <w:t xml:space="preserve"> folder under Command folder.</w:t>
+      </w:r>
+    </w:p>
+    <w:p>
+      <w:pPr>
+        <w:pStyle w:val="ListParagraph"/>
+        <w:numPr>
+          <w:ilvl w:val="1"/>
+          <w:numId w:val="11"/>
+        </w:numPr>
+        <w:rPr>
+          <w:rStyle w:val="Hyperlink"/>
+          <w:color w:val="auto"/>
+          <w:u w:val="none"/>
+        </w:rPr>
+      </w:pPr>
+      <w:r>
+        <w:rPr>
+          <w:rStyle w:val="Hyperlink"/>
+          <w:color w:val="auto"/>
+          <w:u w:val="none"/>
+        </w:rPr>
+        <w:t xml:space="preserve">Created </w:t>
+      </w:r>
+      <w:proofErr w:type="spellStart"/>
+      <w:r>
+        <w:rPr>
+          <w:rStyle w:val="Hyperlink"/>
+          <w:color w:val="auto"/>
+          <w:u w:val="none"/>
+        </w:rPr>
+        <w:t>CheckoutOrderCommand</w:t>
+      </w:r>
+      <w:proofErr w:type="spellEnd"/>
+      <w:r>
+        <w:rPr>
+          <w:rStyle w:val="Hyperlink"/>
+          <w:color w:val="auto"/>
+          <w:u w:val="none"/>
+        </w:rPr>
+        <w:t xml:space="preserve">, </w:t>
+      </w:r>
+      <w:proofErr w:type="spellStart"/>
+      <w:r>
+        <w:rPr>
+          <w:rStyle w:val="Hyperlink"/>
+          <w:color w:val="auto"/>
+          <w:u w:val="none"/>
+        </w:rPr>
+        <w:t>CheckoutOrderCommandHandler</w:t>
+      </w:r>
+      <w:proofErr w:type="spellEnd"/>
+      <w:r>
+        <w:rPr>
+          <w:rStyle w:val="Hyperlink"/>
+          <w:color w:val="auto"/>
+          <w:u w:val="none"/>
+        </w:rPr>
+        <w:t xml:space="preserve"> &amp; </w:t>
+      </w:r>
+      <w:proofErr w:type="spellStart"/>
+      <w:r>
+        <w:rPr>
+          <w:rStyle w:val="Hyperlink"/>
+          <w:color w:val="auto"/>
+          <w:u w:val="none"/>
+        </w:rPr>
+        <w:t>CheckoutOrderCommandValidator</w:t>
+      </w:r>
+      <w:proofErr w:type="spellEnd"/>
+      <w:r>
+        <w:rPr>
+          <w:rStyle w:val="Hyperlink"/>
+          <w:color w:val="auto"/>
+          <w:u w:val="none"/>
+        </w:rPr>
+        <w:t xml:space="preserve"> classes in </w:t>
+      </w:r>
+      <w:proofErr w:type="spellStart"/>
+      <w:r>
+        <w:rPr>
+          <w:rStyle w:val="Hyperlink"/>
+          <w:color w:val="auto"/>
+          <w:u w:val="none"/>
+        </w:rPr>
+        <w:t>CheckoutOrder</w:t>
+      </w:r>
+      <w:proofErr w:type="spellEnd"/>
+      <w:r>
+        <w:rPr>
+          <w:rStyle w:val="Hyperlink"/>
+          <w:color w:val="auto"/>
+          <w:u w:val="none"/>
+        </w:rPr>
+        <w:t xml:space="preserve"> folder.</w:t>
+      </w:r>
+    </w:p>
+    <w:p>
+      <w:pPr>
+        <w:pStyle w:val="ListParagraph"/>
+        <w:numPr>
+          <w:ilvl w:val="1"/>
+          <w:numId w:val="11"/>
+        </w:numPr>
+        <w:rPr>
+          <w:rStyle w:val="Hyperlink"/>
+          <w:color w:val="auto"/>
+          <w:u w:val="none"/>
+        </w:rPr>
+      </w:pPr>
+      <w:r>
+        <w:rPr>
+          <w:rStyle w:val="Hyperlink"/>
+          <w:color w:val="auto"/>
+          <w:u w:val="none"/>
+        </w:rPr>
+        <w:t xml:space="preserve">Created </w:t>
+      </w:r>
+      <w:proofErr w:type="spellStart"/>
+      <w:r>
+        <w:rPr>
+          <w:rStyle w:val="Hyperlink"/>
+          <w:color w:val="auto"/>
+          <w:u w:val="none"/>
+        </w:rPr>
+        <w:t>UpdateOrder</w:t>
+      </w:r>
+      <w:proofErr w:type="spellEnd"/>
+      <w:r>
+        <w:rPr>
+          <w:rStyle w:val="Hyperlink"/>
+          <w:color w:val="auto"/>
+          <w:u w:val="none"/>
+        </w:rPr>
+        <w:t xml:space="preserve"> folder under Command folder.</w:t>
+      </w:r>
+    </w:p>
+    <w:p>
+      <w:pPr>
+        <w:pStyle w:val="ListParagraph"/>
+        <w:numPr>
+          <w:ilvl w:val="1"/>
+          <w:numId w:val="11"/>
+        </w:numPr>
+        <w:rPr>
+          <w:rStyle w:val="Hyperlink"/>
+          <w:color w:val="auto"/>
+          <w:u w:val="none"/>
+        </w:rPr>
+      </w:pPr>
+      <w:r>
+        <w:rPr>
+          <w:rStyle w:val="Hyperlink"/>
+          <w:color w:val="auto"/>
+          <w:u w:val="none"/>
+        </w:rPr>
+        <w:t xml:space="preserve">Created </w:t>
+      </w:r>
+      <w:proofErr w:type="spellStart"/>
+      <w:r>
+        <w:rPr>
+          <w:rStyle w:val="Hyperlink"/>
+          <w:color w:val="auto"/>
+          <w:u w:val="none"/>
+        </w:rPr>
+        <w:t>UpdateOrderCommand</w:t>
+      </w:r>
+      <w:proofErr w:type="spellEnd"/>
+      <w:r>
+        <w:rPr>
+          <w:rStyle w:val="Hyperlink"/>
+          <w:color w:val="auto"/>
+          <w:u w:val="none"/>
+        </w:rPr>
+        <w:t xml:space="preserve">, </w:t>
+      </w:r>
+      <w:proofErr w:type="spellStart"/>
+      <w:r>
+        <w:rPr>
+          <w:rStyle w:val="Hyperlink"/>
+          <w:color w:val="auto"/>
+          <w:u w:val="none"/>
+        </w:rPr>
+        <w:t>UpdateOrderCommandHandler</w:t>
+      </w:r>
+      <w:proofErr w:type="spellEnd"/>
+      <w:r>
+        <w:rPr>
+          <w:rStyle w:val="Hyperlink"/>
+          <w:color w:val="auto"/>
+          <w:u w:val="none"/>
+        </w:rPr>
+        <w:t xml:space="preserve"> &amp; </w:t>
+      </w:r>
+      <w:proofErr w:type="spellStart"/>
+      <w:r>
+        <w:rPr>
+          <w:rStyle w:val="Hyperlink"/>
+          <w:color w:val="auto"/>
+          <w:u w:val="none"/>
+        </w:rPr>
+        <w:t>UpdateOrderCommandValidator</w:t>
+      </w:r>
+      <w:proofErr w:type="spellEnd"/>
+      <w:r>
+        <w:rPr>
+          <w:rStyle w:val="Hyperlink"/>
+          <w:color w:val="auto"/>
+          <w:u w:val="none"/>
+        </w:rPr>
+        <w:t xml:space="preserve"> classes in </w:t>
+      </w:r>
+      <w:proofErr w:type="spellStart"/>
+      <w:r>
+        <w:rPr>
+          <w:rStyle w:val="Hyperlink"/>
+          <w:color w:val="auto"/>
+          <w:u w:val="none"/>
+        </w:rPr>
+        <w:t>UpdateOrder</w:t>
+      </w:r>
+      <w:proofErr w:type="spellEnd"/>
+      <w:r>
+        <w:rPr>
+          <w:rStyle w:val="Hyperlink"/>
+          <w:color w:val="auto"/>
+          <w:u w:val="none"/>
+        </w:rPr>
+        <w:t xml:space="preserve"> folder.</w:t>
+      </w:r>
+    </w:p>
+    <w:p>
+      <w:pPr>
+        <w:pStyle w:val="ListParagraph"/>
+        <w:numPr>
+          <w:ilvl w:val="1"/>
+          <w:numId w:val="11"/>
+        </w:numPr>
+        <w:rPr>
+          <w:rStyle w:val="Hyperlink"/>
+          <w:color w:val="auto"/>
+          <w:u w:val="none"/>
+        </w:rPr>
+      </w:pPr>
+      <w:r>
+        <w:rPr>
+          <w:rStyle w:val="Hyperlink"/>
+          <w:color w:val="auto"/>
+          <w:u w:val="none"/>
+        </w:rPr>
+        <w:t xml:space="preserve">Created </w:t>
+      </w:r>
+      <w:proofErr w:type="spellStart"/>
+      <w:r>
+        <w:rPr>
+          <w:rStyle w:val="Hyperlink"/>
+          <w:color w:val="auto"/>
+          <w:u w:val="none"/>
+        </w:rPr>
+        <w:t>DeleteOrder</w:t>
+      </w:r>
+      <w:proofErr w:type="spellEnd"/>
+      <w:r>
+        <w:rPr>
+          <w:rStyle w:val="Hyperlink"/>
+          <w:color w:val="auto"/>
+          <w:u w:val="none"/>
+        </w:rPr>
+        <w:t xml:space="preserve"> folder under Command folder.</w:t>
+      </w:r>
+    </w:p>
+    <w:p>
+      <w:pPr>
+        <w:pStyle w:val="ListParagraph"/>
+        <w:numPr>
+          <w:ilvl w:val="1"/>
+          <w:numId w:val="11"/>
+        </w:numPr>
+        <w:rPr>
+          <w:rStyle w:val="Hyperlink"/>
+          <w:color w:val="auto"/>
+          <w:u w:val="none"/>
+        </w:rPr>
+      </w:pPr>
+      <w:r>
+        <w:rPr>
+          <w:rStyle w:val="Hyperlink"/>
+          <w:color w:val="auto"/>
+          <w:u w:val="none"/>
+        </w:rPr>
+        <w:t xml:space="preserve">Created </w:t>
+      </w:r>
+      <w:proofErr w:type="spellStart"/>
+      <w:r>
+        <w:rPr>
+          <w:rStyle w:val="Hyperlink"/>
+          <w:color w:val="auto"/>
+          <w:u w:val="none"/>
+        </w:rPr>
+        <w:t>DeleteOrderCommand</w:t>
+      </w:r>
+      <w:proofErr w:type="spellEnd"/>
+      <w:r>
+        <w:rPr>
+          <w:rStyle w:val="Hyperlink"/>
+          <w:color w:val="auto"/>
+          <w:u w:val="none"/>
+        </w:rPr>
+        <w:t xml:space="preserve"> &amp; </w:t>
+      </w:r>
+      <w:proofErr w:type="spellStart"/>
+      <w:r>
+        <w:rPr>
+          <w:rStyle w:val="Hyperlink"/>
+          <w:color w:val="auto"/>
+          <w:u w:val="none"/>
+        </w:rPr>
+        <w:t>DeleteOrderCommandHandler</w:t>
+      </w:r>
+      <w:proofErr w:type="spellEnd"/>
+      <w:r>
+        <w:rPr>
+          <w:rStyle w:val="Hyperlink"/>
+          <w:color w:val="auto"/>
+          <w:u w:val="none"/>
+        </w:rPr>
+        <w:t xml:space="preserve"> classes in </w:t>
+      </w:r>
+      <w:proofErr w:type="spellStart"/>
+      <w:r>
+        <w:rPr>
+          <w:rStyle w:val="Hyperlink"/>
+          <w:color w:val="auto"/>
+          <w:u w:val="none"/>
+        </w:rPr>
+        <w:t>DeleteOrder</w:t>
+      </w:r>
+      <w:proofErr w:type="spellEnd"/>
+      <w:r>
+        <w:rPr>
+          <w:rStyle w:val="Hyperlink"/>
+          <w:color w:val="auto"/>
+          <w:u w:val="none"/>
+        </w:rPr>
+        <w:t xml:space="preserve"> folder.</w:t>
+      </w:r>
+    </w:p>
+    <w:p>
+      <w:pPr>
+        <w:pStyle w:val="ListParagraph"/>
+        <w:numPr>
+          <w:ilvl w:val="1"/>
+          <w:numId w:val="11"/>
+        </w:numPr>
+        <w:rPr>
+          <w:rStyle w:val="Hyperlink"/>
+          <w:color w:val="auto"/>
+          <w:u w:val="none"/>
+        </w:rPr>
+      </w:pPr>
+      <w:r>
+        <w:rPr>
+          <w:rStyle w:val="Hyperlink"/>
+          <w:color w:val="auto"/>
+          <w:u w:val="none"/>
+        </w:rPr>
+        <w:t>Created Exceptions folder.</w:t>
+      </w:r>
+    </w:p>
+    <w:p>
+      <w:pPr>
+        <w:pStyle w:val="ListParagraph"/>
+        <w:numPr>
+          <w:ilvl w:val="1"/>
+          <w:numId w:val="11"/>
+        </w:numPr>
+        <w:rPr>
+          <w:rStyle w:val="Hyperlink"/>
+          <w:color w:val="auto"/>
+          <w:u w:val="none"/>
+        </w:rPr>
+      </w:pPr>
+      <w:r>
+        <w:rPr>
+          <w:rStyle w:val="Hyperlink"/>
+          <w:color w:val="auto"/>
+          <w:u w:val="none"/>
+        </w:rPr>
+        <w:t xml:space="preserve">Created </w:t>
+      </w:r>
+      <w:proofErr w:type="spellStart"/>
+      <w:r>
+        <w:rPr>
+          <w:rStyle w:val="Hyperlink"/>
+          <w:color w:val="auto"/>
+          <w:u w:val="none"/>
+        </w:rPr>
+        <w:t>NotFoundException</w:t>
+      </w:r>
+      <w:proofErr w:type="spellEnd"/>
+      <w:r>
+        <w:rPr>
+          <w:rStyle w:val="Hyperlink"/>
+          <w:color w:val="auto"/>
+          <w:u w:val="none"/>
+        </w:rPr>
+        <w:t xml:space="preserve"> &amp; </w:t>
+      </w:r>
+      <w:proofErr w:type="spellStart"/>
+      <w:r>
+        <w:rPr>
+          <w:rStyle w:val="Hyperlink"/>
+          <w:color w:val="auto"/>
+          <w:u w:val="none"/>
+        </w:rPr>
+        <w:t>ValidationExeption</w:t>
+      </w:r>
+      <w:proofErr w:type="spellEnd"/>
+      <w:r>
+        <w:rPr>
+          <w:rStyle w:val="Hyperlink"/>
+          <w:color w:val="auto"/>
+          <w:u w:val="none"/>
+        </w:rPr>
+        <w:t xml:space="preserve"> classes in Exceptions folder.</w:t>
+      </w:r>
+    </w:p>
+    <w:p>
+      <w:pPr>
+        <w:pStyle w:val="ListParagraph"/>
+        <w:numPr>
+          <w:ilvl w:val="1"/>
+          <w:numId w:val="11"/>
+        </w:numPr>
+        <w:rPr>
+          <w:rStyle w:val="Hyperlink"/>
+          <w:color w:val="auto"/>
+          <w:u w:val="none"/>
+        </w:rPr>
+      </w:pPr>
+      <w:r>
+        <w:rPr>
+          <w:rStyle w:val="Hyperlink"/>
+          <w:color w:val="auto"/>
+          <w:u w:val="none"/>
+        </w:rPr>
+        <w:t xml:space="preserve">Created </w:t>
+      </w:r>
+      <w:proofErr w:type="spellStart"/>
+      <w:r>
+        <w:rPr>
+          <w:rStyle w:val="Hyperlink"/>
+          <w:color w:val="auto"/>
+          <w:u w:val="none"/>
+        </w:rPr>
+        <w:t>ValidationBehaviour</w:t>
+      </w:r>
+      <w:proofErr w:type="spellEnd"/>
+      <w:r>
+        <w:rPr>
+          <w:rStyle w:val="Hyperlink"/>
+          <w:color w:val="auto"/>
+          <w:u w:val="none"/>
+        </w:rPr>
+        <w:t xml:space="preserve"> &amp; </w:t>
+      </w:r>
+      <w:proofErr w:type="spellStart"/>
+      <w:r>
+        <w:rPr>
+          <w:rStyle w:val="Hyperlink"/>
+          <w:color w:val="auto"/>
+          <w:u w:val="none"/>
+        </w:rPr>
+        <w:t>UnhandledExceptionBehaviour</w:t>
+      </w:r>
+      <w:proofErr w:type="spellEnd"/>
+      <w:r>
+        <w:rPr>
+          <w:rStyle w:val="Hyperlink"/>
+          <w:color w:val="auto"/>
+          <w:u w:val="none"/>
+        </w:rPr>
+        <w:t xml:space="preserve"> classes in Behaviours folder.</w:t>
+      </w:r>
+    </w:p>
+    <w:p>
+      <w:pPr>
+        <w:pStyle w:val="ListParagraph"/>
+        <w:numPr>
+          <w:ilvl w:val="1"/>
+          <w:numId w:val="11"/>
+        </w:numPr>
+        <w:rPr>
+          <w:rStyle w:val="Hyperlink"/>
+          <w:color w:val="auto"/>
+          <w:u w:val="none"/>
+        </w:rPr>
+      </w:pPr>
+      <w:r>
+        <w:rPr>
+          <w:rStyle w:val="Hyperlink"/>
+          <w:color w:val="auto"/>
+          <w:u w:val="none"/>
+        </w:rPr>
+        <w:t xml:space="preserve">Created </w:t>
+      </w:r>
+      <w:proofErr w:type="spellStart"/>
+      <w:r>
+        <w:rPr>
+          <w:rStyle w:val="Hyperlink"/>
+          <w:color w:val="auto"/>
+          <w:u w:val="none"/>
+        </w:rPr>
+        <w:t>ApplicationServiceRegistration</w:t>
+      </w:r>
+      <w:proofErr w:type="spellEnd"/>
+      <w:r>
+        <w:rPr>
+          <w:rStyle w:val="Hyperlink"/>
+          <w:color w:val="auto"/>
+          <w:u w:val="none"/>
+        </w:rPr>
+        <w:t xml:space="preserve"> </w:t>
+      </w:r>
+      <w:r>
+        <w:rPr>
+          <w:rStyle w:val="Hyperlink"/>
+          <w:color w:val="auto"/>
+          <w:u w:val="none"/>
+        </w:rPr>
+        <w:t xml:space="preserve">extension </w:t>
+      </w:r>
+      <w:r>
+        <w:rPr>
+          <w:rStyle w:val="Hyperlink"/>
+          <w:color w:val="auto"/>
+          <w:u w:val="none"/>
+        </w:rPr>
+        <w:t>c</w:t>
+      </w:r>
+      <w:r>
+        <w:rPr>
+          <w:rStyle w:val="Hyperlink"/>
+          <w:color w:val="auto"/>
+          <w:u w:val="none"/>
+        </w:rPr>
+        <w:t xml:space="preserve">lass in </w:t>
+      </w:r>
+      <w:proofErr w:type="spellStart"/>
+      <w:r>
+        <w:rPr>
+          <w:rStyle w:val="Hyperlink"/>
+          <w:color w:val="auto"/>
+          <w:u w:val="none"/>
+        </w:rPr>
+        <w:t>Ordering.Application</w:t>
+      </w:r>
+      <w:proofErr w:type="spellEnd"/>
+    </w:p>
+    <w:p>
+      <w:pPr>
+        <w:pStyle w:val="ListParagraph"/>
+        <w:numPr>
+          <w:ilvl w:val="1"/>
+          <w:numId w:val="11"/>
+        </w:numPr>
+        <w:rPr>
+          <w:rStyle w:val="Hyperlink"/>
+          <w:color w:val="auto"/>
+          <w:u w:val="none"/>
+        </w:rPr>
+      </w:pPr>
+      <w:r>
+        <w:rPr>
+          <w:rStyle w:val="Hyperlink"/>
+          <w:color w:val="auto"/>
+          <w:u w:val="none"/>
+        </w:rPr>
+        <w:t xml:space="preserve">Created </w:t>
+      </w:r>
+      <w:proofErr w:type="spellStart"/>
+      <w:r>
+        <w:rPr>
+          <w:rStyle w:val="Hyperlink"/>
+          <w:color w:val="auto"/>
+          <w:u w:val="none"/>
+        </w:rPr>
+        <w:t>OrderController</w:t>
+      </w:r>
+      <w:proofErr w:type="spellEnd"/>
+      <w:r>
+        <w:rPr>
+          <w:rStyle w:val="Hyperlink"/>
+          <w:color w:val="auto"/>
+          <w:u w:val="none"/>
+        </w:rPr>
+        <w:t xml:space="preserve"> in </w:t>
+      </w:r>
+      <w:proofErr w:type="spellStart"/>
+      <w:r>
+        <w:rPr>
+          <w:rStyle w:val="Hyperlink"/>
+          <w:color w:val="auto"/>
+          <w:u w:val="none"/>
+        </w:rPr>
+        <w:t>Ordering.API</w:t>
+      </w:r>
+      <w:proofErr w:type="spellEnd"/>
+      <w:r>
+        <w:rPr>
+          <w:rStyle w:val="Hyperlink"/>
+          <w:color w:val="auto"/>
+          <w:u w:val="none"/>
+        </w:rPr>
+        <w:t>\Controller and implemented REST APIs.</w:t>
+      </w:r>
+    </w:p>
+    <w:p>
+      <w:pPr>
+        <w:pStyle w:val="ListParagraph"/>
+        <w:numPr>
+          <w:ilvl w:val="1"/>
+          <w:numId w:val="11"/>
+        </w:numPr>
+        <w:rPr>
+          <w:rStyle w:val="Hyperlink"/>
+          <w:color w:val="auto"/>
+          <w:u w:val="none"/>
+        </w:rPr>
+      </w:pPr>
+      <w:r>
+        <w:rPr>
+          <w:rStyle w:val="Hyperlink"/>
+          <w:color w:val="auto"/>
+          <w:u w:val="none"/>
+        </w:rPr>
+        <w:t xml:space="preserve">Created Persistence folder in </w:t>
+      </w:r>
+      <w:proofErr w:type="spellStart"/>
+      <w:r>
+        <w:rPr>
+          <w:rStyle w:val="Hyperlink"/>
+          <w:color w:val="auto"/>
+          <w:u w:val="none"/>
+        </w:rPr>
+        <w:t>Ordering.Infrastructure</w:t>
+      </w:r>
+      <w:proofErr w:type="spellEnd"/>
+      <w:r>
+        <w:rPr>
+          <w:rStyle w:val="Hyperlink"/>
+          <w:color w:val="auto"/>
+          <w:u w:val="none"/>
+        </w:rPr>
+        <w:t xml:space="preserve"> project.</w:t>
+      </w:r>
+    </w:p>
+    <w:p>
+      <w:pPr>
+        <w:pStyle w:val="ListParagraph"/>
+        <w:numPr>
+          <w:ilvl w:val="1"/>
+          <w:numId w:val="11"/>
+        </w:numPr>
+        <w:rPr>
+          <w:rStyle w:val="Hyperlink"/>
+          <w:color w:val="auto"/>
+          <w:u w:val="none"/>
+        </w:rPr>
+      </w:pPr>
+      <w:r>
+        <w:rPr>
+          <w:rStyle w:val="Hyperlink"/>
+          <w:color w:val="auto"/>
+          <w:u w:val="none"/>
+        </w:rPr>
+        <w:lastRenderedPageBreak/>
+        <w:t xml:space="preserve">Created </w:t>
+      </w:r>
+      <w:proofErr w:type="spellStart"/>
+      <w:r>
+        <w:rPr>
+          <w:rStyle w:val="Hyperlink"/>
+          <w:color w:val="auto"/>
+          <w:u w:val="none"/>
+        </w:rPr>
+        <w:t>OrderContext</w:t>
+      </w:r>
+      <w:proofErr w:type="spellEnd"/>
+      <w:r>
+        <w:rPr>
+          <w:rStyle w:val="Hyperlink"/>
+          <w:color w:val="auto"/>
+          <w:u w:val="none"/>
+        </w:rPr>
+        <w:t xml:space="preserve"> and </w:t>
+      </w:r>
+      <w:proofErr w:type="spellStart"/>
+      <w:r>
+        <w:rPr>
+          <w:rStyle w:val="Hyperlink"/>
+          <w:color w:val="auto"/>
+          <w:u w:val="none"/>
+        </w:rPr>
+        <w:t>OrderContextSeed</w:t>
+      </w:r>
+      <w:proofErr w:type="spellEnd"/>
+      <w:r>
+        <w:rPr>
+          <w:rStyle w:val="Hyperlink"/>
+          <w:color w:val="auto"/>
+          <w:u w:val="none"/>
+        </w:rPr>
+        <w:t xml:space="preserve"> classes in Persistence folder.</w:t>
+      </w:r>
+    </w:p>
+    <w:p>
+      <w:pPr>
+        <w:pStyle w:val="ListParagraph"/>
+        <w:numPr>
+          <w:ilvl w:val="1"/>
+          <w:numId w:val="11"/>
+        </w:numPr>
+        <w:rPr>
+          <w:rStyle w:val="Hyperlink"/>
+          <w:color w:val="auto"/>
+          <w:u w:val="none"/>
+        </w:rPr>
+      </w:pPr>
+      <w:r>
+        <w:rPr>
+          <w:rStyle w:val="Hyperlink"/>
+          <w:color w:val="auto"/>
+          <w:u w:val="none"/>
+        </w:rPr>
+        <w:t xml:space="preserve">Created Repositories folder in </w:t>
+      </w:r>
+      <w:proofErr w:type="spellStart"/>
+      <w:r>
+        <w:rPr>
+          <w:rStyle w:val="Hyperlink"/>
+          <w:color w:val="auto"/>
+          <w:u w:val="none"/>
+        </w:rPr>
+        <w:t>Ordering.Infrastructure</w:t>
+      </w:r>
+      <w:proofErr w:type="spellEnd"/>
+      <w:r>
+        <w:rPr>
+          <w:rStyle w:val="Hyperlink"/>
+          <w:color w:val="auto"/>
+          <w:u w:val="none"/>
+        </w:rPr>
+        <w:t xml:space="preserve"> project.</w:t>
+      </w:r>
+    </w:p>
+    <w:p>
+      <w:pPr>
+        <w:pStyle w:val="ListParagraph"/>
+        <w:numPr>
+          <w:ilvl w:val="1"/>
+          <w:numId w:val="11"/>
+        </w:numPr>
+        <w:rPr>
+          <w:rStyle w:val="Hyperlink"/>
+          <w:color w:val="auto"/>
+          <w:u w:val="none"/>
+        </w:rPr>
+      </w:pPr>
+      <w:r>
+        <w:rPr>
+          <w:rStyle w:val="Hyperlink"/>
+          <w:color w:val="auto"/>
+          <w:u w:val="none"/>
+        </w:rPr>
+        <w:t xml:space="preserve">Created </w:t>
+      </w:r>
+      <w:proofErr w:type="spellStart"/>
+      <w:r>
+        <w:rPr>
+          <w:rStyle w:val="Hyperlink"/>
+          <w:color w:val="auto"/>
+          <w:u w:val="none"/>
+        </w:rPr>
+        <w:t>RepositoryBase</w:t>
+      </w:r>
+      <w:proofErr w:type="spellEnd"/>
+      <w:r>
+        <w:rPr>
+          <w:rStyle w:val="Hyperlink"/>
+          <w:color w:val="auto"/>
+          <w:u w:val="none"/>
+        </w:rPr>
+        <w:t xml:space="preserve"> and </w:t>
+      </w:r>
+      <w:proofErr w:type="spellStart"/>
+      <w:r>
+        <w:rPr>
+          <w:rStyle w:val="Hyperlink"/>
+          <w:color w:val="auto"/>
+          <w:u w:val="none"/>
+        </w:rPr>
+        <w:t>OrderRepository</w:t>
+      </w:r>
+      <w:proofErr w:type="spellEnd"/>
+      <w:r>
+        <w:rPr>
+          <w:rStyle w:val="Hyperlink"/>
+          <w:color w:val="auto"/>
+          <w:u w:val="none"/>
+        </w:rPr>
+        <w:t xml:space="preserve"> classes in repositories folder.</w:t>
+      </w:r>
+    </w:p>
+    <w:p>
+      <w:pPr>
+        <w:pStyle w:val="ListParagraph"/>
+        <w:numPr>
+          <w:ilvl w:val="1"/>
+          <w:numId w:val="11"/>
+        </w:numPr>
+        <w:rPr>
+          <w:rStyle w:val="Hyperlink"/>
+          <w:color w:val="auto"/>
+          <w:u w:val="none"/>
+        </w:rPr>
+      </w:pPr>
+      <w:r>
+        <w:rPr>
+          <w:rStyle w:val="Hyperlink"/>
+          <w:color w:val="auto"/>
+          <w:u w:val="none"/>
+        </w:rPr>
+        <w:t xml:space="preserve">Created Mail folder in </w:t>
+      </w:r>
+      <w:proofErr w:type="spellStart"/>
+      <w:r>
+        <w:rPr>
+          <w:rStyle w:val="Hyperlink"/>
+          <w:color w:val="auto"/>
+          <w:u w:val="none"/>
+        </w:rPr>
+        <w:t>Ordering.Infrastructure</w:t>
+      </w:r>
+      <w:proofErr w:type="spellEnd"/>
+      <w:r>
+        <w:rPr>
+          <w:rStyle w:val="Hyperlink"/>
+          <w:color w:val="auto"/>
+          <w:u w:val="none"/>
+        </w:rPr>
+        <w:t xml:space="preserve"> project and </w:t>
+      </w:r>
+      <w:proofErr w:type="spellStart"/>
+      <w:r>
+        <w:rPr>
+          <w:rStyle w:val="Hyperlink"/>
+          <w:color w:val="auto"/>
+          <w:u w:val="none"/>
+        </w:rPr>
+        <w:t>EmailService</w:t>
+      </w:r>
+      <w:proofErr w:type="spellEnd"/>
+      <w:r>
+        <w:rPr>
+          <w:rStyle w:val="Hyperlink"/>
+          <w:color w:val="auto"/>
+          <w:u w:val="none"/>
+        </w:rPr>
+        <w:t xml:space="preserve"> class in it.</w:t>
+      </w:r>
+    </w:p>
+    <w:p>
+      <w:pPr>
+        <w:pStyle w:val="ListParagraph"/>
+        <w:numPr>
+          <w:ilvl w:val="1"/>
+          <w:numId w:val="11"/>
+        </w:numPr>
+        <w:rPr>
+          <w:rStyle w:val="Hyperlink"/>
+          <w:color w:val="auto"/>
+          <w:u w:val="none"/>
+        </w:rPr>
+      </w:pPr>
+      <w:r>
+        <w:rPr>
+          <w:rStyle w:val="Hyperlink"/>
+          <w:color w:val="auto"/>
+          <w:u w:val="none"/>
+        </w:rPr>
+        <w:t xml:space="preserve">Created </w:t>
+      </w:r>
+      <w:proofErr w:type="spellStart"/>
+      <w:r>
+        <w:rPr>
+          <w:rStyle w:val="Hyperlink"/>
+          <w:color w:val="auto"/>
+          <w:u w:val="none"/>
+        </w:rPr>
+        <w:t>ApplicationServiceRegistration</w:t>
+      </w:r>
+      <w:proofErr w:type="spellEnd"/>
+      <w:r>
+        <w:rPr>
+          <w:rStyle w:val="Hyperlink"/>
+          <w:color w:val="auto"/>
+          <w:u w:val="none"/>
+        </w:rPr>
+        <w:t xml:space="preserve"> class in </w:t>
+      </w:r>
+      <w:proofErr w:type="spellStart"/>
+      <w:r>
+        <w:rPr>
+          <w:rStyle w:val="Hyperlink"/>
+          <w:color w:val="auto"/>
+          <w:u w:val="none"/>
+        </w:rPr>
+        <w:t>Ordering.Application</w:t>
+      </w:r>
+      <w:proofErr w:type="spellEnd"/>
+      <w:r>
+        <w:rPr>
+          <w:rStyle w:val="Hyperlink"/>
+          <w:color w:val="auto"/>
+          <w:u w:val="none"/>
+        </w:rPr>
+        <w:t xml:space="preserve"> and </w:t>
+      </w:r>
+      <w:proofErr w:type="spellStart"/>
+      <w:r>
+        <w:rPr>
+          <w:rStyle w:val="Hyperlink"/>
+          <w:color w:val="auto"/>
+          <w:u w:val="none"/>
+        </w:rPr>
+        <w:t>InfrastructureServiceRegistration</w:t>
+      </w:r>
+      <w:proofErr w:type="spellEnd"/>
+      <w:r>
+        <w:rPr>
+          <w:rStyle w:val="Hyperlink"/>
+          <w:color w:val="auto"/>
+          <w:u w:val="none"/>
+        </w:rPr>
+        <w:t xml:space="preserve"> class in </w:t>
+      </w:r>
+      <w:proofErr w:type="spellStart"/>
+      <w:r>
+        <w:rPr>
+          <w:rStyle w:val="Hyperlink"/>
+          <w:color w:val="auto"/>
+          <w:u w:val="none"/>
+        </w:rPr>
+        <w:t>Ordering.Infrastructure</w:t>
+      </w:r>
+      <w:proofErr w:type="spellEnd"/>
+      <w:r>
+        <w:rPr>
+          <w:rStyle w:val="Hyperlink"/>
+          <w:color w:val="auto"/>
+          <w:u w:val="none"/>
+        </w:rPr>
+        <w:t xml:space="preserve"> project.</w:t>
+      </w:r>
+    </w:p>
+    <w:p>
+      <w:pPr>
+        <w:pStyle w:val="ListParagraph"/>
+        <w:numPr>
+          <w:ilvl w:val="1"/>
+          <w:numId w:val="11"/>
+        </w:numPr>
+        <w:rPr>
+          <w:rStyle w:val="Hyperlink"/>
+          <w:color w:val="auto"/>
+          <w:u w:val="none"/>
+        </w:rPr>
+      </w:pPr>
+      <w:r>
+        <w:rPr>
+          <w:rStyle w:val="Hyperlink"/>
+          <w:color w:val="auto"/>
+          <w:u w:val="none"/>
+        </w:rPr>
+        <w:t xml:space="preserve">Install-Package </w:t>
+      </w:r>
+      <w:proofErr w:type="spellStart"/>
+      <w:r>
+        <w:rPr>
+          <w:rStyle w:val="Hyperlink"/>
+          <w:color w:val="auto"/>
+          <w:u w:val="none"/>
+        </w:rPr>
+        <w:t>Microsoft.EntityFrameworkCore.Tools</w:t>
+      </w:r>
+      <w:proofErr w:type="spellEnd"/>
+      <w:r>
+        <w:rPr>
+          <w:rStyle w:val="Hyperlink"/>
+          <w:color w:val="auto"/>
+          <w:u w:val="none"/>
+        </w:rPr>
+        <w:t xml:space="preserve"> in </w:t>
+      </w:r>
+      <w:proofErr w:type="spellStart"/>
+      <w:r>
+        <w:rPr>
+          <w:rStyle w:val="Hyperlink"/>
+          <w:color w:val="auto"/>
+          <w:u w:val="none"/>
+        </w:rPr>
+        <w:t>Ordering.Infrastructure</w:t>
+      </w:r>
+      <w:proofErr w:type="spellEnd"/>
+    </w:p>
+    <w:p>
+      <w:pPr>
+        <w:pStyle w:val="ListParagraph"/>
+        <w:numPr>
+          <w:ilvl w:val="1"/>
+          <w:numId w:val="11"/>
+        </w:numPr>
+        <w:rPr>
+          <w:rStyle w:val="Hyperlink"/>
+          <w:color w:val="auto"/>
+          <w:u w:val="none"/>
+        </w:rPr>
+      </w:pPr>
+      <w:r>
+        <w:rPr>
+          <w:rStyle w:val="Hyperlink"/>
+          <w:color w:val="auto"/>
+          <w:u w:val="none"/>
+        </w:rPr>
+        <w:t xml:space="preserve">Add-Migration </w:t>
+      </w:r>
+      <w:proofErr w:type="spellStart"/>
+      <w:r>
+        <w:rPr>
+          <w:rStyle w:val="Hyperlink"/>
+          <w:color w:val="auto"/>
+          <w:u w:val="none"/>
+        </w:rPr>
+        <w:t>InitialCreate</w:t>
+      </w:r>
+      <w:proofErr w:type="spellEnd"/>
+      <w:r>
+        <w:rPr>
+          <w:rStyle w:val="Hyperlink"/>
+          <w:color w:val="auto"/>
+          <w:u w:val="none"/>
+        </w:rPr>
+        <w:t xml:space="preserve"> in </w:t>
+      </w:r>
+      <w:proofErr w:type="spellStart"/>
+      <w:r>
+        <w:rPr>
+          <w:rStyle w:val="Hyperlink"/>
+          <w:color w:val="auto"/>
+          <w:u w:val="none"/>
+        </w:rPr>
+        <w:t>Ordering.Infrastructure</w:t>
+      </w:r>
+      <w:proofErr w:type="spellEnd"/>
+    </w:p>
+    <w:p>
+      <w:pPr>
+        <w:pStyle w:val="ListParagraph"/>
+        <w:numPr>
+          <w:ilvl w:val="1"/>
+          <w:numId w:val="11"/>
+        </w:numPr>
+        <w:rPr>
+          <w:rStyle w:val="Hyperlink"/>
+          <w:color w:val="auto"/>
+          <w:u w:val="none"/>
+        </w:rPr>
+      </w:pPr>
+      <w:r>
+        <w:rPr>
+          <w:rStyle w:val="Hyperlink"/>
+          <w:color w:val="auto"/>
+          <w:u w:val="none"/>
+        </w:rPr>
+        <w:t xml:space="preserve">Create Extensions folder and </w:t>
+      </w:r>
+      <w:proofErr w:type="spellStart"/>
+      <w:r>
+        <w:rPr>
+          <w:rStyle w:val="Hyperlink"/>
+          <w:color w:val="auto"/>
+          <w:u w:val="none"/>
+        </w:rPr>
+        <w:t>HostExtensions</w:t>
+      </w:r>
+      <w:proofErr w:type="spellEnd"/>
+      <w:r>
+        <w:rPr>
+          <w:rStyle w:val="Hyperlink"/>
+          <w:color w:val="auto"/>
+          <w:u w:val="none"/>
+        </w:rPr>
+        <w:t xml:space="preserve"> class in it.</w:t>
+      </w:r>
+    </w:p>
+    <w:p>
+      <w:pPr>
+        <w:pStyle w:val="ListParagraph"/>
+        <w:numPr>
+          <w:ilvl w:val="1"/>
+          <w:numId w:val="11"/>
+        </w:numPr>
+        <w:rPr>
+          <w:rStyle w:val="Hyperlink"/>
+          <w:color w:val="auto"/>
+          <w:u w:val="none"/>
+        </w:rPr>
+      </w:pPr>
+      <w:r>
+        <w:rPr>
+          <w:rStyle w:val="Hyperlink"/>
+          <w:color w:val="auto"/>
+          <w:u w:val="none"/>
+        </w:rPr>
+        <w:t xml:space="preserve">Modify Program class to use </w:t>
+      </w:r>
+      <w:proofErr w:type="spellStart"/>
+      <w:r>
+        <w:rPr>
+          <w:rStyle w:val="Hyperlink"/>
+          <w:color w:val="auto"/>
+          <w:u w:val="none"/>
+        </w:rPr>
+        <w:t>HostExtensions</w:t>
+      </w:r>
+      <w:proofErr w:type="spellEnd"/>
+      <w:r>
+        <w:rPr>
+          <w:rStyle w:val="Hyperlink"/>
+          <w:color w:val="auto"/>
+          <w:u w:val="none"/>
+        </w:rPr>
+        <w:t xml:space="preserve"> method.</w:t>
+      </w:r>
+    </w:p>
+    <w:p>
+      <w:pPr>
+        <w:pStyle w:val="ListParagraph"/>
+        <w:numPr>
+          <w:ilvl w:val="1"/>
+          <w:numId w:val="11"/>
+        </w:numPr>
+        <w:rPr>
+          <w:rStyle w:val="Hyperlink"/>
+          <w:color w:val="auto"/>
+          <w:u w:val="none"/>
+        </w:rPr>
+      </w:pPr>
+      <w:bookmarkStart w:id="0" w:name="_GoBack"/>
+      <w:bookmarkEnd w:id="0"/>
+    </w:p>
+    <w:p>
+      <w:pPr>
+        <w:rPr>
+          <w:rStyle w:val="Hyperlink"/>
+        </w:rPr>
+      </w:pPr>
+    </w:p>
+    <w:p>
+      <w:pPr>
+        <w:rPr>
+          <w:noProof/>
+          <w:lang w:eastAsia="en-IN"/>
+        </w:rPr>
+      </w:pPr>
+      <w:r>
+        <w:rPr>
+          <w:noProof/>
+          <w:lang w:eastAsia="en-IN"/>
+        </w:rPr>
+        <w:drawing>
+          <wp:inline distT="0" distB="0" distL="0" distR="0" wp14:anchorId="3933A704" wp14:editId="6CCF2E40">
+            <wp:extent cx="5541424" cy="3484245"/>
+            <wp:effectExtent l="0" t="0" r="2540" b="1905"/>
+            <wp:docPr id="3" name="Picture 3"/>
+            <wp:cNvGraphicFramePr>
+              <a:graphicFrameLocks xmlns:a="http://schemas.openxmlformats.org/drawingml/2006/main" noChangeAspect="1"/>
+            </wp:cNvGraphicFramePr>
+            <a:graphic xmlns:a="http://schemas.openxmlformats.org/drawingml/2006/main">
+              <a:graphicData uri="http://schemas.openxmlformats.org/drawingml/2006/picture">
+                <pic:pic xmlns:pic="http://schemas.openxmlformats.org/drawingml/2006/picture">
+                  <pic:nvPicPr>
+                    <pic:cNvPr id="1" name=""/>
+                    <pic:cNvPicPr/>
+                  </pic:nvPicPr>
+                  <pic:blipFill rotWithShape="1">
+                    <a:blip r:embed="rId19"/>
+                    <a:srcRect l="1451" r="1859" b="1342"/>
+                    <a:stretch/>
+                  </pic:blipFill>
+                  <pic:spPr bwMode="auto">
+                    <a:xfrm>
+                      <a:off x="0" y="0"/>
+                      <a:ext cx="5541812" cy="3484489"/>
+                    </a:xfrm>
+                    <a:prstGeom prst="rect">
+                      <a:avLst/>
+                    </a:prstGeom>
+                    <a:ln>
+                      <a:noFill/>
+                    </a:ln>
+                    <a:extLst>
+                      <a:ext uri="{53640926-AAD7-44D8-BBD7-CCE9431645EC}">
+                        <a14:shadowObscured xmlns:a14="http://schemas.microsoft.com/office/drawing/2010/main"/>
+                      </a:ext>
+                    </a:extLst>
+                  </pic:spPr>
+                </pic:pic>
+              </a:graphicData>
+            </a:graphic>
+          </wp:inline>
+        </w:drawing>
+      </w:r>
+      <w:r>
+        <w:rPr>
+          <w:noProof/>
+          <w:lang w:eastAsia="en-IN"/>
+        </w:rPr>
+        <w:t xml:space="preserve"> </w:t>
+      </w:r>
+    </w:p>
+    <w:p>
+      <w:pPr>
+        <w:rPr>
+          <w:noProof/>
+          <w:lang w:eastAsia="en-IN"/>
+        </w:rPr>
+      </w:pPr>
+      <w:r>
+        <w:rPr>
+          <w:noProof/>
+          <w:lang w:eastAsia="en-IN"/>
+        </w:rPr>
+        <w:lastRenderedPageBreak/>
+        <w:drawing>
+          <wp:inline distT="0" distB="0" distL="0" distR="0" wp14:anchorId="407594A3" wp14:editId="0EAB8125">
+            <wp:extent cx="5731510" cy="3741420"/>
+            <wp:effectExtent l="0" t="0" r="2540" b="0"/>
+            <wp:docPr id="4" name="Picture 4"/>
+            <wp:cNvGraphicFramePr>
+              <a:graphicFrameLocks xmlns:a="http://schemas.openxmlformats.org/drawingml/2006/main" noChangeAspect="1"/>
+            </wp:cNvGraphicFramePr>
+            <a:graphic xmlns:a="http://schemas.openxmlformats.org/drawingml/2006/main">
+              <a:graphicData uri="http://schemas.openxmlformats.org/drawingml/2006/picture">
+                <pic:pic xmlns:pic="http://schemas.openxmlformats.org/drawingml/2006/picture">
+                  <pic:nvPicPr>
+                    <pic:cNvPr id="1" name=""/>
+                    <pic:cNvPicPr/>
+                  </pic:nvPicPr>
+                  <pic:blipFill>
+                    <a:blip r:embed="rId20"/>
+                    <a:stretch>
+                      <a:fillRect/>
+                    </a:stretch>
+                  </pic:blipFill>
+                  <pic:spPr>
+                    <a:xfrm>
+                      <a:off x="0" y="0"/>
+                      <a:ext cx="5731510" cy="3741420"/>
+                    </a:xfrm>
+                    <a:prstGeom prst="rect">
+                      <a:avLst/>
+                    </a:prstGeom>
+                  </pic:spPr>
+                </pic:pic>
+              </a:graphicData>
+            </a:graphic>
+          </wp:inline>
+        </w:drawing>
+      </w:r>
+      <w:r>
+        <w:rPr>
+          <w:noProof/>
+          <w:lang w:eastAsia="en-IN"/>
+        </w:rPr>
+        <w:drawing>
+          <wp:inline distT="0" distB="0" distL="0" distR="0" wp14:anchorId="404CB060" wp14:editId="180CE296">
+            <wp:extent cx="5731510" cy="3182620"/>
+            <wp:effectExtent l="0" t="0" r="2540" b="0"/>
+            <wp:docPr id="5" name="Picture 5"/>
+            <wp:cNvGraphicFramePr>
+              <a:graphicFrameLocks xmlns:a="http://schemas.openxmlformats.org/drawingml/2006/main" noChangeAspect="1"/>
+            </wp:cNvGraphicFramePr>
+            <a:graphic xmlns:a="http://schemas.openxmlformats.org/drawingml/2006/main">
+              <a:graphicData uri="http://schemas.openxmlformats.org/drawingml/2006/picture">
+                <pic:pic xmlns:pic="http://schemas.openxmlformats.org/drawingml/2006/picture">
+                  <pic:nvPicPr>
+                    <pic:cNvPr id="1" name=""/>
+                    <pic:cNvPicPr/>
+                  </pic:nvPicPr>
+                  <pic:blipFill>
+                    <a:blip r:embed="rId21"/>
+                    <a:stretch>
+                      <a:fillRect/>
+                    </a:stretch>
+                  </pic:blipFill>
+                  <pic:spPr>
+                    <a:xfrm>
+                      <a:off x="0" y="0"/>
+                      <a:ext cx="5731510" cy="3182620"/>
+                    </a:xfrm>
+                    <a:prstGeom prst="rect">
+                      <a:avLst/>
+                    </a:prstGeom>
+                  </pic:spPr>
+                </pic:pic>
+              </a:graphicData>
+            </a:graphic>
+          </wp:inline>
+        </w:drawing>
+      </w:r>
+      <w:r>
+        <w:rPr>
+          <w:noProof/>
+          <w:lang w:eastAsia="en-IN"/>
+        </w:rPr>
+        <w:t xml:space="preserve"> </w:t>
+      </w:r>
+      <w:r>
+        <w:rPr>
+          <w:noProof/>
+          <w:lang w:eastAsia="en-IN"/>
+        </w:rPr>
+        <w:lastRenderedPageBreak/>
+        <w:drawing>
+          <wp:inline distT="0" distB="0" distL="0" distR="0" wp14:anchorId="4F2EB1E5" wp14:editId="44985E48">
+            <wp:extent cx="5731510" cy="3402330"/>
+            <wp:effectExtent l="0" t="0" r="2540" b="7620"/>
+            <wp:docPr id="6" name="Picture 6"/>
+            <wp:cNvGraphicFramePr>
+              <a:graphicFrameLocks xmlns:a="http://schemas.openxmlformats.org/drawingml/2006/main" noChangeAspect="1"/>
+            </wp:cNvGraphicFramePr>
+            <a:graphic xmlns:a="http://schemas.openxmlformats.org/drawingml/2006/main">
+              <a:graphicData uri="http://schemas.openxmlformats.org/drawingml/2006/picture">
+                <pic:pic xmlns:pic="http://schemas.openxmlformats.org/drawingml/2006/picture">
+                  <pic:nvPicPr>
+                    <pic:cNvPr id="1" name=""/>
+                    <pic:cNvPicPr/>
+                  </pic:nvPicPr>
+                  <pic:blipFill>
+                    <a:blip r:embed="rId22"/>
+                    <a:stretch>
+                      <a:fillRect/>
+                    </a:stretch>
+                  </pic:blipFill>
+                  <pic:spPr>
+                    <a:xfrm>
+                      <a:off x="0" y="0"/>
+                      <a:ext cx="5731510" cy="3402330"/>
+                    </a:xfrm>
+                    <a:prstGeom prst="rect">
+                      <a:avLst/>
+                    </a:prstGeom>
+                  </pic:spPr>
+                </pic:pic>
+              </a:graphicData>
+            </a:graphic>
+          </wp:inline>
+        </w:drawing>
+      </w:r>
+      <w:r>
+        <w:rPr>
+          <w:b/>
+          <w:sz w:val="32"/>
+          <w:u w:val="single"/>
+        </w:rPr>
+        <w:t xml:space="preserve"> </w:t>
+      </w:r>
+      <w:r>
+        <w:rPr>
+          <w:b/>
+          <w:sz w:val="32"/>
+          <w:u w:val="single"/>
+        </w:rPr>
+        <w:br w:type="page"/>
+      </w:r>
+    </w:p>
+    <w:p>
+      <w:pPr>
+        <w:pStyle w:val="ListParagraph"/>
+        <w:ind w:left="0"/>
+        <w:rPr>
+          <w:b/>
+          <w:sz w:val="32"/>
+          <w:u w:val="single"/>
+        </w:rPr>
+      </w:pPr>
+      <w:r>
+        <w:rPr>
+          <w:b/>
+          <w:sz w:val="32"/>
+          <w:u w:val="single"/>
+        </w:rPr>
+        <w:lastRenderedPageBreak/>
+        <w:t>Resources</w:t>
+      </w:r>
+      <w:r>
+        <w:rPr>
+          <w:b/>
+          <w:sz w:val="32"/>
+          <w:u w:val="single"/>
+        </w:rPr>
+        <w:t>:</w:t>
+      </w:r>
+    </w:p>
+    <w:p>
+      <w:pPr>
+        <w:pStyle w:val="ListParagraph"/>
+        <w:numPr>
           <w:ilvl w:val="0"/>
           <w:numId w:val="8"/>
         </w:numPr>
         <w:ind w:left="720"/>
       </w:pPr>
-      <w:hyperlink r:id="rId18" w:history="1">
+      <w:hyperlink r:id="rId23" w:history="1">
         <w:r>
           <w:rPr>
             <w:rStyle w:val="Hyperlink"/>
@@ -5697,7 +8242,7 @@
         </w:numPr>
         <w:ind w:left="720"/>
       </w:pPr>
-      <w:hyperlink r:id="rId19" w:history="1">
+      <w:hyperlink r:id="rId24" w:history="1">
         <w:r>
           <w:rPr>
             <w:rStyle w:val="Hyperlink"/>
@@ -5715,7 +8260,7 @@
         </w:numPr>
         <w:ind w:left="720"/>
       </w:pPr>
-      <w:hyperlink r:id="rId20" w:history="1">
+      <w:hyperlink r:id="rId25" w:history="1">
         <w:r>
           <w:rPr>
             <w:rStyle w:val="Hyperlink"/>
@@ -5733,7 +8278,7 @@
         </w:numPr>
         <w:ind w:left="720"/>
       </w:pPr>
-      <w:hyperlink r:id="rId21" w:history="1">
+      <w:hyperlink r:id="rId26" w:history="1">
         <w:r>
           <w:rPr>
             <w:rStyle w:val="Hyperlink"/>
@@ -5766,7 +8311,7 @@
         </w:numPr>
         <w:ind w:left="720"/>
       </w:pPr>
-      <w:hyperlink r:id="rId22" w:history="1">
+      <w:hyperlink r:id="rId27" w:history="1">
         <w:r>
           <w:rPr>
             <w:rStyle w:val="Hyperlink"/>
@@ -5809,7 +8354,7 @@
         </w:numPr>
         <w:ind w:left="720"/>
       </w:pPr>
-      <w:hyperlink r:id="rId23" w:history="1">
+      <w:hyperlink r:id="rId28" w:history="1">
         <w:r>
           <w:rPr>
             <w:rStyle w:val="Hyperlink"/>
@@ -5827,7 +8372,7 @@
         </w:numPr>
         <w:ind w:left="720"/>
       </w:pPr>
-      <w:hyperlink r:id="rId24" w:history="1">
+      <w:hyperlink r:id="rId29" w:history="1">
         <w:r>
           <w:rPr>
             <w:rStyle w:val="Hyperlink"/>
@@ -5845,7 +8390,7 @@
         </w:numPr>
         <w:ind w:left="720"/>
       </w:pPr>
-      <w:hyperlink r:id="rId25" w:history="1">
+      <w:hyperlink r:id="rId30" w:history="1">
         <w:r>
           <w:rPr>
             <w:rStyle w:val="Hyperlink"/>
@@ -5863,7 +8408,7 @@
         </w:numPr>
         <w:ind w:left="720"/>
       </w:pPr>
-      <w:hyperlink r:id="rId26" w:history="1">
+      <w:hyperlink r:id="rId31" w:history="1">
         <w:r>
           <w:rPr>
             <w:rStyle w:val="Hyperlink"/>
@@ -5881,7 +8426,7 @@
         </w:numPr>
         <w:ind w:left="720"/>
       </w:pPr>
-      <w:hyperlink r:id="rId27" w:history="1">
+      <w:hyperlink r:id="rId32" w:history="1">
         <w:r>
           <w:rPr>
             <w:rStyle w:val="Hyperlink"/>
@@ -5899,7 +8444,7 @@
         </w:numPr>
         <w:ind w:left="720"/>
       </w:pPr>
-      <w:hyperlink r:id="rId28" w:history="1">
+      <w:hyperlink r:id="rId33" w:history="1">
         <w:r>
           <w:rPr>
             <w:rStyle w:val="Hyperlink"/>
@@ -5917,7 +8462,7 @@
         </w:numPr>
         <w:ind w:left="720"/>
       </w:pPr>
-      <w:hyperlink r:id="rId29" w:history="1">
+      <w:hyperlink r:id="rId34" w:history="1">
         <w:r>
           <w:rPr>
             <w:rStyle w:val="Hyperlink"/>
@@ -5935,7 +8480,7 @@
         </w:numPr>
         <w:ind w:left="720"/>
       </w:pPr>
-      <w:hyperlink r:id="rId30" w:history="1">
+      <w:hyperlink r:id="rId35" w:history="1">
         <w:r>
           <w:rPr>
             <w:rStyle w:val="Hyperlink"/>
@@ -5953,7 +8498,7 @@
         </w:numPr>
         <w:ind w:left="720"/>
       </w:pPr>
-      <w:hyperlink r:id="rId31" w:history="1">
+      <w:hyperlink r:id="rId36" w:history="1">
         <w:r>
           <w:rPr>
             <w:rStyle w:val="Hyperlink"/>
@@ -5971,7 +8516,7 @@
         </w:numPr>
         <w:ind w:left="720"/>
       </w:pPr>
-      <w:hyperlink r:id="rId32" w:history="1">
+      <w:hyperlink r:id="rId37" w:history="1">
         <w:r>
           <w:rPr>
             <w:rStyle w:val="Hyperlink"/>
@@ -5989,7 +8534,7 @@
         </w:numPr>
         <w:ind w:left="720"/>
       </w:pPr>
-      <w:hyperlink r:id="rId33" w:history="1">
+      <w:hyperlink r:id="rId38" w:history="1">
         <w:r>
           <w:rPr>
             <w:rStyle w:val="Hyperlink"/>
@@ -6007,7 +8552,7 @@
         </w:numPr>
         <w:ind w:left="720"/>
       </w:pPr>
-      <w:hyperlink r:id="rId34" w:history="1">
+      <w:hyperlink r:id="rId39" w:history="1">
         <w:r>
           <w:rPr>
             <w:rStyle w:val="Hyperlink"/>
@@ -6025,7 +8570,7 @@
         </w:numPr>
         <w:ind w:left="720"/>
       </w:pPr>
-      <w:hyperlink r:id="rId35" w:history="1">
+      <w:hyperlink r:id="rId40" w:history="1">
         <w:r>
           <w:rPr>
             <w:rStyle w:val="Hyperlink"/>
@@ -6043,7 +8588,7 @@
         </w:numPr>
         <w:ind w:left="720"/>
       </w:pPr>
-      <w:hyperlink r:id="rId36" w:history="1">
+      <w:hyperlink r:id="rId41" w:history="1">
         <w:r>
           <w:rPr>
             <w:rStyle w:val="Hyperlink"/>
@@ -6061,7 +8606,7 @@
         </w:numPr>
         <w:ind w:left="720"/>
       </w:pPr>
-      <w:hyperlink r:id="rId37" w:history="1">
+      <w:hyperlink r:id="rId42" w:history="1">
         <w:r>
           <w:rPr>
             <w:rStyle w:val="Hyperlink"/>
@@ -6079,7 +8624,7 @@
         </w:numPr>
         <w:ind w:left="720"/>
       </w:pPr>
-      <w:hyperlink r:id="rId38" w:history="1">
+      <w:hyperlink r:id="rId43" w:history="1">
         <w:r>
           <w:rPr>
             <w:rStyle w:val="Hyperlink"/>
@@ -6097,7 +8642,7 @@
         </w:numPr>
         <w:ind w:left="720"/>
       </w:pPr>
-      <w:hyperlink r:id="rId39" w:history="1">
+      <w:hyperlink r:id="rId44" w:history="1">
         <w:r>
           <w:rPr>
             <w:rStyle w:val="Hyperlink"/>
@@ -6115,7 +8660,7 @@
         </w:numPr>
         <w:ind w:left="720"/>
       </w:pPr>
-      <w:hyperlink r:id="rId40" w:history="1">
+      <w:hyperlink r:id="rId45" w:history="1">
         <w:r>
           <w:rPr>
             <w:rStyle w:val="Hyperlink"/>
@@ -6133,7 +8678,7 @@
         </w:numPr>
         <w:ind w:left="720"/>
       </w:pPr>
-      <w:hyperlink r:id="rId41" w:history="1">
+      <w:hyperlink r:id="rId46" w:history="1">
         <w:r>
           <w:rPr>
             <w:rStyle w:val="Hyperlink"/>
@@ -6142,10 +8687,7 @@
         </w:r>
       </w:hyperlink>
     </w:p>
-    <w:p>
-      <w:bookmarkStart w:id="0" w:name="_GoBack"/>
-      <w:bookmarkEnd w:id="0"/>
-    </w:p>
+    <w:p/>
     <w:p/>
     <w:p>
       <w:pPr>
@@ -7085,7 +9627,7 @@
         <w:rFonts w:ascii="Symbol" w:hAnsi="Symbol" w:hint="default"/>
       </w:rPr>
     </w:lvl>
-    <w:lvl w:ilvl="1" w:tplc="40090003" w:tentative="1">
+    <w:lvl w:ilvl="1" w:tplc="40090003">
       <w:start w:val="1"/>
       <w:numFmt w:val="bullet"/>
       <w:lvlText w:val="o"/>

</xml_diff>

<commit_message>
Ordering.api docker compose changes
</commit_message>
<xml_diff>
--- a/Resources/Aspnetcore-Microservices Step By Step.docx
+++ b/Resources/Aspnetcore-Microservices Step By Step.docx
@@ -7953,13 +7953,202 @@
           <w:numId w:val="11"/>
         </w:numPr>
         <w:rPr>
-          <w:rStyle w:val="Hyperlink"/>
-          <w:color w:val="auto"/>
-          <w:u w:val="none"/>
-        </w:rPr>
-      </w:pPr>
-      <w:bookmarkStart w:id="0" w:name="_GoBack"/>
-      <w:bookmarkEnd w:id="0"/>
+          <w:b/>
+        </w:rPr>
+      </w:pPr>
+      <w:r>
+        <w:t xml:space="preserve">Add </w:t>
+      </w:r>
+      <w:proofErr w:type="spellStart"/>
+      <w:r>
+        <w:t>docker</w:t>
+      </w:r>
+      <w:proofErr w:type="spellEnd"/>
+      <w:r>
+        <w:t>-compose</w:t>
+      </w:r>
+    </w:p>
+    <w:p>
+      <w:pPr>
+        <w:pStyle w:val="ListParagraph"/>
+        <w:numPr>
+          <w:ilvl w:val="2"/>
+          <w:numId w:val="11"/>
+        </w:numPr>
+        <w:rPr>
+          <w:b/>
+        </w:rPr>
+      </w:pPr>
+      <w:r>
+        <w:t xml:space="preserve">Right click on </w:t>
+      </w:r>
+      <w:proofErr w:type="spellStart"/>
+      <w:r>
+        <w:t>Ordering.API</w:t>
+      </w:r>
+      <w:proofErr w:type="spellEnd"/>
+      <w:r>
+        <w:t xml:space="preserve"> project and Add “Container Orchestrator Support”.</w:t>
+      </w:r>
+    </w:p>
+    <w:p>
+      <w:pPr>
+        <w:pStyle w:val="ListParagraph"/>
+        <w:numPr>
+          <w:ilvl w:val="2"/>
+          <w:numId w:val="11"/>
+        </w:numPr>
+        <w:rPr>
+          <w:b/>
+        </w:rPr>
+      </w:pPr>
+      <w:r>
+        <w:t>Select Docker Compose.</w:t>
+      </w:r>
+    </w:p>
+    <w:p>
+      <w:pPr>
+        <w:pStyle w:val="ListParagraph"/>
+        <w:numPr>
+          <w:ilvl w:val="2"/>
+          <w:numId w:val="11"/>
+        </w:numPr>
+        <w:rPr>
+          <w:b/>
+        </w:rPr>
+      </w:pPr>
+      <w:r>
+        <w:t>Select Operating System as Linux</w:t>
+      </w:r>
+    </w:p>
+    <w:p>
+      <w:pPr>
+        <w:pStyle w:val="ListParagraph"/>
+        <w:numPr>
+          <w:ilvl w:val="2"/>
+          <w:numId w:val="11"/>
+        </w:numPr>
+        <w:rPr>
+          <w:b/>
+        </w:rPr>
+      </w:pPr>
+      <w:r>
+        <w:t xml:space="preserve">Added/updated </w:t>
+      </w:r>
+      <w:proofErr w:type="spellStart"/>
+      <w:r>
+        <w:t>ordering.api</w:t>
+      </w:r>
+      <w:proofErr w:type="spellEnd"/>
+      <w:r>
+        <w:t xml:space="preserve"> configuration in </w:t>
+      </w:r>
+      <w:proofErr w:type="spellStart"/>
+      <w:r>
+        <w:t>docker-compose.yml</w:t>
+      </w:r>
+      <w:proofErr w:type="spellEnd"/>
+      <w:r>
+        <w:t xml:space="preserve"> and </w:t>
+      </w:r>
+      <w:proofErr w:type="spellStart"/>
+      <w:r>
+        <w:t>docker-compose.override.yml</w:t>
+      </w:r>
+      <w:proofErr w:type="spellEnd"/>
+    </w:p>
+    <w:p>
+      <w:pPr>
+        <w:pStyle w:val="ListParagraph"/>
+        <w:numPr>
+          <w:ilvl w:val="2"/>
+          <w:numId w:val="11"/>
+        </w:numPr>
+        <w:rPr>
+          <w:b/>
+        </w:rPr>
+      </w:pPr>
+      <w:r>
+        <w:t xml:space="preserve">Added </w:t>
+      </w:r>
+      <w:proofErr w:type="spellStart"/>
+      <w:r>
+        <w:t>ConnectionString</w:t>
+      </w:r>
+      <w:proofErr w:type="spellEnd"/>
+      <w:r>
+        <w:t xml:space="preserve"> in environment variable of </w:t>
+      </w:r>
+      <w:proofErr w:type="spellStart"/>
+      <w:r>
+        <w:t>ordering</w:t>
+      </w:r>
+      <w:r>
+        <w:t>.api</w:t>
+      </w:r>
+      <w:proofErr w:type="spellEnd"/>
+      <w:r>
+        <w:t xml:space="preserve"> in </w:t>
+      </w:r>
+      <w:proofErr w:type="spellStart"/>
+      <w:r>
+        <w:t>docker-compose.override.yml</w:t>
+      </w:r>
+      <w:proofErr w:type="spellEnd"/>
+      <w:r>
+        <w:t xml:space="preserve"> file.</w:t>
+      </w:r>
+    </w:p>
+    <w:p>
+      <w:pPr>
+        <w:pStyle w:val="ListParagraph"/>
+        <w:numPr>
+          <w:ilvl w:val="2"/>
+          <w:numId w:val="11"/>
+        </w:numPr>
+        <w:rPr>
+          <w:rStyle w:val="Hyperlink"/>
+          <w:color w:val="auto"/>
+          <w:u w:val="none"/>
+        </w:rPr>
+      </w:pPr>
+      <w:r>
+        <w:t xml:space="preserve">Run command with build to rebuild images: </w:t>
+      </w:r>
+      <w:proofErr w:type="spellStart"/>
+      <w:r>
+        <w:t>docker</w:t>
+      </w:r>
+      <w:proofErr w:type="spellEnd"/>
+      <w:r>
+        <w:t>-compose -f .\</w:t>
+      </w:r>
+      <w:proofErr w:type="spellStart"/>
+      <w:r>
+        <w:t>docker-compose.yml</w:t>
+      </w:r>
+      <w:proofErr w:type="spellEnd"/>
+      <w:r>
+        <w:t xml:space="preserve"> -f .\</w:t>
+      </w:r>
+      <w:proofErr w:type="spellStart"/>
+      <w:r>
+        <w:t>docker-compose.override.yml</w:t>
+      </w:r>
+      <w:proofErr w:type="spellEnd"/>
+      <w:r>
+        <w:t xml:space="preserve"> up --</w:t>
+      </w:r>
+      <w:r>
+        <w:t>d</w:t>
+      </w:r>
+    </w:p>
+    <w:p>
+      <w:pPr>
+        <w:rPr>
+          <w:rStyle w:val="Hyperlink"/>
+        </w:rPr>
+      </w:pPr>
     </w:p>
     <w:p>
       <w:pPr>
@@ -8046,8 +8235,8 @@
         <w:lastRenderedPageBreak/>
         <w:drawing>
           <wp:inline distT="0" distB="0" distL="0" distR="0" wp14:anchorId="407594A3" wp14:editId="0EAB8125">
-            <wp:extent cx="5731510" cy="3741420"/>
-            <wp:effectExtent l="0" t="0" r="2540" b="0"/>
+            <wp:extent cx="5292436" cy="3454801"/>
+            <wp:effectExtent l="0" t="0" r="3810" b="0"/>
             <wp:docPr id="4" name="Picture 4"/>
             <wp:cNvGraphicFramePr>
               <a:graphicFrameLocks xmlns:a="http://schemas.openxmlformats.org/drawingml/2006/main" noChangeAspect="1"/>
@@ -8068,7 +8257,7 @@
                   <pic:spPr>
                     <a:xfrm>
                       <a:off x="0" y="0"/>
-                      <a:ext cx="5731510" cy="3741420"/>
+                      <a:ext cx="5314924" cy="3469481"/>
                     </a:xfrm>
                     <a:prstGeom prst="rect">
                       <a:avLst/>
@@ -8128,16 +8317,23 @@
         </w:rPr>
         <w:t xml:space="preserve"> </w:t>
       </w:r>
-      <w:r>
+    </w:p>
+    <w:p>
+      <w:pPr>
         <w:rPr>
           <w:noProof/>
           <w:lang w:eastAsia="en-IN"/>
         </w:rPr>
-        <w:lastRenderedPageBreak/>
+      </w:pPr>
+      <w:r>
+        <w:rPr>
+          <w:noProof/>
+          <w:lang w:eastAsia="en-IN"/>
+        </w:rPr>
         <w:drawing>
           <wp:inline distT="0" distB="0" distL="0" distR="0" wp14:anchorId="4F2EB1E5" wp14:editId="44985E48">
-            <wp:extent cx="5731510" cy="3402330"/>
-            <wp:effectExtent l="0" t="0" r="2540" b="7620"/>
+            <wp:extent cx="3982085" cy="2057400"/>
+            <wp:effectExtent l="0" t="0" r="0" b="0"/>
             <wp:docPr id="6" name="Picture 6"/>
             <wp:cNvGraphicFramePr>
               <a:graphicFrameLocks xmlns:a="http://schemas.openxmlformats.org/drawingml/2006/main" noChangeAspect="1"/>
@@ -8158,7 +8354,7 @@
                   <pic:spPr>
                     <a:xfrm>
                       <a:off x="0" y="0"/>
-                      <a:ext cx="5731510" cy="3402330"/>
+                      <a:ext cx="4095374" cy="2115932"/>
                     </a:xfrm>
                     <a:prstGeom prst="rect">
                       <a:avLst/>
@@ -8197,6 +8393,7 @@
           <w:u w:val="single"/>
         </w:rPr>
       </w:pPr>
+      <w:proofErr w:type="spellStart"/>
       <w:r>
         <w:rPr>
           <w:b/>
@@ -8204,14 +8401,69 @@
           <w:u w:val="single"/>
         </w:rPr>
         <w:lastRenderedPageBreak/>
-        <w:t>Resources</w:t>
-      </w:r>
+        <w:t>Microservices</w:t>
+      </w:r>
+      <w:proofErr w:type="spellEnd"/>
       <w:r>
         <w:rPr>
           <w:b/>
           <w:sz w:val="32"/>
           <w:u w:val="single"/>
         </w:rPr>
+        <w:t xml:space="preserve"> </w:t>
+      </w:r>
+      <w:proofErr w:type="spellStart"/>
+      <w:r>
+        <w:rPr>
+          <w:b/>
+          <w:sz w:val="32"/>
+          <w:u w:val="single"/>
+        </w:rPr>
+        <w:t>async</w:t>
+      </w:r>
+      <w:proofErr w:type="spellEnd"/>
+      <w:r>
+        <w:rPr>
+          <w:b/>
+          <w:sz w:val="32"/>
+          <w:u w:val="single"/>
+        </w:rPr>
+        <w:t xml:space="preserve"> communication with </w:t>
+      </w:r>
+      <w:proofErr w:type="spellStart"/>
+      <w:r>
+        <w:rPr>
+          <w:b/>
+          <w:sz w:val="32"/>
+          <w:u w:val="single"/>
+        </w:rPr>
+        <w:t>RabbitMQ</w:t>
+      </w:r>
+      <w:proofErr w:type="spellEnd"/>
+      <w:r>
+        <w:rPr>
+          <w:b/>
+          <w:sz w:val="32"/>
+          <w:u w:val="single"/>
+        </w:rPr>
+        <w:t xml:space="preserve"> &amp; </w:t>
+      </w:r>
+      <w:proofErr w:type="spellStart"/>
+      <w:r>
+        <w:rPr>
+          <w:b/>
+          <w:sz w:val="32"/>
+          <w:u w:val="single"/>
+        </w:rPr>
+        <w:t>MassTransit</w:t>
+      </w:r>
+      <w:proofErr w:type="spellEnd"/>
+      <w:r>
+        <w:rPr>
+          <w:b/>
+          <w:sz w:val="32"/>
+          <w:u w:val="single"/>
+        </w:rPr>
         <w:t>:</w:t>
       </w:r>
     </w:p>
@@ -8223,6 +8475,11 @@
           <w:numId w:val="8"/>
         </w:numPr>
         <w:ind w:left="720"/>
+        <w:rPr>
+          <w:rStyle w:val="Hyperlink"/>
+          <w:color w:val="auto"/>
+          <w:u w:val="none"/>
+        </w:rPr>
       </w:pPr>
       <w:hyperlink r:id="rId23" w:history="1">
         <w:r>
@@ -8234,6 +8491,144 @@
       </w:hyperlink>
     </w:p>
     <w:p>
+      <w:bookmarkStart w:id="0" w:name="_GoBack"/>
+      <w:r>
+        <w:rPr>
+          <w:noProof/>
+          <w:lang w:eastAsia="en-IN"/>
+        </w:rPr>
+        <w:drawing>
+          <wp:inline distT="0" distB="0" distL="0" distR="0" wp14:anchorId="17368F68" wp14:editId="7FFEDD59">
+            <wp:extent cx="4904509" cy="2740787"/>
+            <wp:effectExtent l="0" t="0" r="0" b="2540"/>
+            <wp:docPr id="8" name="Picture 8"/>
+            <wp:cNvGraphicFramePr>
+              <a:graphicFrameLocks xmlns:a="http://schemas.openxmlformats.org/drawingml/2006/main" noChangeAspect="1"/>
+            </wp:cNvGraphicFramePr>
+            <a:graphic xmlns:a="http://schemas.openxmlformats.org/drawingml/2006/main">
+              <a:graphicData uri="http://schemas.openxmlformats.org/drawingml/2006/picture">
+                <pic:pic xmlns:pic="http://schemas.openxmlformats.org/drawingml/2006/picture">
+                  <pic:nvPicPr>
+                    <pic:cNvPr id="1" name=""/>
+                    <pic:cNvPicPr/>
+                  </pic:nvPicPr>
+                  <pic:blipFill>
+                    <a:blip r:embed="rId24"/>
+                    <a:stretch>
+                      <a:fillRect/>
+                    </a:stretch>
+                  </pic:blipFill>
+                  <pic:spPr>
+                    <a:xfrm>
+                      <a:off x="0" y="0"/>
+                      <a:ext cx="4941723" cy="2761583"/>
+                    </a:xfrm>
+                    <a:prstGeom prst="rect">
+                      <a:avLst/>
+                    </a:prstGeom>
+                  </pic:spPr>
+                </pic:pic>
+              </a:graphicData>
+            </a:graphic>
+          </wp:inline>
+        </w:drawing>
+      </w:r>
+      <w:bookmarkEnd w:id="0"/>
+      <w:r>
+        <w:rPr>
+          <w:noProof/>
+          <w:lang w:eastAsia="en-IN"/>
+        </w:rPr>
+        <w:t xml:space="preserve"> </w:t>
+      </w:r>
+      <w:r>
+        <w:rPr>
+          <w:noProof/>
+          <w:lang w:eastAsia="en-IN"/>
+        </w:rPr>
+        <w:drawing>
+          <wp:inline distT="0" distB="0" distL="0" distR="0" wp14:anchorId="3B77A2E4" wp14:editId="7D6F8EAB">
+            <wp:extent cx="5731510" cy="2712720"/>
+            <wp:effectExtent l="0" t="0" r="2540" b="0"/>
+            <wp:docPr id="9" name="Picture 9"/>
+            <wp:cNvGraphicFramePr>
+              <a:graphicFrameLocks xmlns:a="http://schemas.openxmlformats.org/drawingml/2006/main" noChangeAspect="1"/>
+            </wp:cNvGraphicFramePr>
+            <a:graphic xmlns:a="http://schemas.openxmlformats.org/drawingml/2006/main">
+              <a:graphicData uri="http://schemas.openxmlformats.org/drawingml/2006/picture">
+                <pic:pic xmlns:pic="http://schemas.openxmlformats.org/drawingml/2006/picture">
+                  <pic:nvPicPr>
+                    <pic:cNvPr id="1" name=""/>
+                    <pic:cNvPicPr/>
+                  </pic:nvPicPr>
+                  <pic:blipFill>
+                    <a:blip r:embed="rId25"/>
+                    <a:stretch>
+                      <a:fillRect/>
+                    </a:stretch>
+                  </pic:blipFill>
+                  <pic:spPr>
+                    <a:xfrm>
+                      <a:off x="0" y="0"/>
+                      <a:ext cx="5731510" cy="2712720"/>
+                    </a:xfrm>
+                    <a:prstGeom prst="rect">
+                      <a:avLst/>
+                    </a:prstGeom>
+                  </pic:spPr>
+                </pic:pic>
+              </a:graphicData>
+            </a:graphic>
+          </wp:inline>
+        </w:drawing>
+      </w:r>
+    </w:p>
+    <w:p>
+      <w:pPr>
+        <w:rPr>
+          <w:b/>
+          <w:sz w:val="32"/>
+          <w:u w:val="single"/>
+        </w:rPr>
+      </w:pPr>
+      <w:r>
+        <w:rPr>
+          <w:b/>
+          <w:sz w:val="32"/>
+          <w:u w:val="single"/>
+        </w:rPr>
+        <w:br w:type="page"/>
+      </w:r>
+    </w:p>
+    <w:p>
+      <w:pPr>
+        <w:pStyle w:val="ListParagraph"/>
+        <w:ind w:left="0"/>
+        <w:rPr>
+          <w:b/>
+          <w:sz w:val="32"/>
+          <w:u w:val="single"/>
+        </w:rPr>
+      </w:pPr>
+      <w:r>
+        <w:rPr>
+          <w:b/>
+          <w:sz w:val="32"/>
+          <w:u w:val="single"/>
+        </w:rPr>
+        <w:lastRenderedPageBreak/>
+        <w:t>Resources</w:t>
+      </w:r>
+      <w:r>
+        <w:rPr>
+          <w:b/>
+          <w:sz w:val="32"/>
+          <w:u w:val="single"/>
+        </w:rPr>
+        <w:t>:</w:t>
+      </w:r>
+    </w:p>
+    <w:p>
       <w:pPr>
         <w:pStyle w:val="ListParagraph"/>
         <w:numPr>
@@ -8242,7 +8637,25 @@
         </w:numPr>
         <w:ind w:left="720"/>
       </w:pPr>
-      <w:hyperlink r:id="rId24" w:history="1">
+      <w:hyperlink r:id="rId26" w:history="1">
+        <w:r>
+          <w:rPr>
+            <w:rStyle w:val="Hyperlink"/>
+          </w:rPr>
+          <w:t>https://github.com/</w:t>
+        </w:r>
+      </w:hyperlink>
+    </w:p>
+    <w:p>
+      <w:pPr>
+        <w:pStyle w:val="ListParagraph"/>
+        <w:numPr>
+          <w:ilvl w:val="0"/>
+          <w:numId w:val="8"/>
+        </w:numPr>
+        <w:ind w:left="720"/>
+      </w:pPr>
+      <w:hyperlink r:id="rId27" w:history="1">
         <w:r>
           <w:rPr>
             <w:rStyle w:val="Hyperlink"/>
@@ -8260,7 +8673,7 @@
         </w:numPr>
         <w:ind w:left="720"/>
       </w:pPr>
-      <w:hyperlink r:id="rId25" w:history="1">
+      <w:hyperlink r:id="rId28" w:history="1">
         <w:r>
           <w:rPr>
             <w:rStyle w:val="Hyperlink"/>
@@ -8278,7 +8691,7 @@
         </w:numPr>
         <w:ind w:left="720"/>
       </w:pPr>
-      <w:hyperlink r:id="rId26" w:history="1">
+      <w:hyperlink r:id="rId29" w:history="1">
         <w:r>
           <w:rPr>
             <w:rStyle w:val="Hyperlink"/>
@@ -8311,7 +8724,7 @@
         </w:numPr>
         <w:ind w:left="720"/>
       </w:pPr>
-      <w:hyperlink r:id="rId27" w:history="1">
+      <w:hyperlink r:id="rId30" w:history="1">
         <w:r>
           <w:rPr>
             <w:rStyle w:val="Hyperlink"/>
@@ -8354,7 +8767,7 @@
         </w:numPr>
         <w:ind w:left="720"/>
       </w:pPr>
-      <w:hyperlink r:id="rId28" w:history="1">
+      <w:hyperlink r:id="rId31" w:history="1">
         <w:r>
           <w:rPr>
             <w:rStyle w:val="Hyperlink"/>
@@ -8372,7 +8785,7 @@
         </w:numPr>
         <w:ind w:left="720"/>
       </w:pPr>
-      <w:hyperlink r:id="rId29" w:history="1">
+      <w:hyperlink r:id="rId32" w:history="1">
         <w:r>
           <w:rPr>
             <w:rStyle w:val="Hyperlink"/>
@@ -8390,7 +8803,7 @@
         </w:numPr>
         <w:ind w:left="720"/>
       </w:pPr>
-      <w:hyperlink r:id="rId30" w:history="1">
+      <w:hyperlink r:id="rId33" w:history="1">
         <w:r>
           <w:rPr>
             <w:rStyle w:val="Hyperlink"/>
@@ -8408,7 +8821,7 @@
         </w:numPr>
         <w:ind w:left="720"/>
       </w:pPr>
-      <w:hyperlink r:id="rId31" w:history="1">
+      <w:hyperlink r:id="rId34" w:history="1">
         <w:r>
           <w:rPr>
             <w:rStyle w:val="Hyperlink"/>
@@ -8426,7 +8839,7 @@
         </w:numPr>
         <w:ind w:left="720"/>
       </w:pPr>
-      <w:hyperlink r:id="rId32" w:history="1">
+      <w:hyperlink r:id="rId35" w:history="1">
         <w:r>
           <w:rPr>
             <w:rStyle w:val="Hyperlink"/>
@@ -8444,7 +8857,7 @@
         </w:numPr>
         <w:ind w:left="720"/>
       </w:pPr>
-      <w:hyperlink r:id="rId33" w:history="1">
+      <w:hyperlink r:id="rId36" w:history="1">
         <w:r>
           <w:rPr>
             <w:rStyle w:val="Hyperlink"/>
@@ -8462,7 +8875,7 @@
         </w:numPr>
         <w:ind w:left="720"/>
       </w:pPr>
-      <w:hyperlink r:id="rId34" w:history="1">
+      <w:hyperlink r:id="rId37" w:history="1">
         <w:r>
           <w:rPr>
             <w:rStyle w:val="Hyperlink"/>
@@ -8480,7 +8893,7 @@
         </w:numPr>
         <w:ind w:left="720"/>
       </w:pPr>
-      <w:hyperlink r:id="rId35" w:history="1">
+      <w:hyperlink r:id="rId38" w:history="1">
         <w:r>
           <w:rPr>
             <w:rStyle w:val="Hyperlink"/>
@@ -8498,7 +8911,7 @@
         </w:numPr>
         <w:ind w:left="720"/>
       </w:pPr>
-      <w:hyperlink r:id="rId36" w:history="1">
+      <w:hyperlink r:id="rId39" w:history="1">
         <w:r>
           <w:rPr>
             <w:rStyle w:val="Hyperlink"/>
@@ -8516,7 +8929,7 @@
         </w:numPr>
         <w:ind w:left="720"/>
       </w:pPr>
-      <w:hyperlink r:id="rId37" w:history="1">
+      <w:hyperlink r:id="rId40" w:history="1">
         <w:r>
           <w:rPr>
             <w:rStyle w:val="Hyperlink"/>
@@ -8534,7 +8947,7 @@
         </w:numPr>
         <w:ind w:left="720"/>
       </w:pPr>
-      <w:hyperlink r:id="rId38" w:history="1">
+      <w:hyperlink r:id="rId41" w:history="1">
         <w:r>
           <w:rPr>
             <w:rStyle w:val="Hyperlink"/>
@@ -8552,7 +8965,7 @@
         </w:numPr>
         <w:ind w:left="720"/>
       </w:pPr>
-      <w:hyperlink r:id="rId39" w:history="1">
+      <w:hyperlink r:id="rId42" w:history="1">
         <w:r>
           <w:rPr>
             <w:rStyle w:val="Hyperlink"/>
@@ -8570,7 +8983,7 @@
         </w:numPr>
         <w:ind w:left="720"/>
       </w:pPr>
-      <w:hyperlink r:id="rId40" w:history="1">
+      <w:hyperlink r:id="rId43" w:history="1">
         <w:r>
           <w:rPr>
             <w:rStyle w:val="Hyperlink"/>
@@ -8588,7 +9001,7 @@
         </w:numPr>
         <w:ind w:left="720"/>
       </w:pPr>
-      <w:hyperlink r:id="rId41" w:history="1">
+      <w:hyperlink r:id="rId44" w:history="1">
         <w:r>
           <w:rPr>
             <w:rStyle w:val="Hyperlink"/>
@@ -8606,7 +9019,7 @@
         </w:numPr>
         <w:ind w:left="720"/>
       </w:pPr>
-      <w:hyperlink r:id="rId42" w:history="1">
+      <w:hyperlink r:id="rId45" w:history="1">
         <w:r>
           <w:rPr>
             <w:rStyle w:val="Hyperlink"/>
@@ -8624,7 +9037,7 @@
         </w:numPr>
         <w:ind w:left="720"/>
       </w:pPr>
-      <w:hyperlink r:id="rId43" w:history="1">
+      <w:hyperlink r:id="rId46" w:history="1">
         <w:r>
           <w:rPr>
             <w:rStyle w:val="Hyperlink"/>
@@ -8642,7 +9055,7 @@
         </w:numPr>
         <w:ind w:left="720"/>
       </w:pPr>
-      <w:hyperlink r:id="rId44" w:history="1">
+      <w:hyperlink r:id="rId47" w:history="1">
         <w:r>
           <w:rPr>
             <w:rStyle w:val="Hyperlink"/>
@@ -8660,7 +9073,7 @@
         </w:numPr>
         <w:ind w:left="720"/>
       </w:pPr>
-      <w:hyperlink r:id="rId45" w:history="1">
+      <w:hyperlink r:id="rId48" w:history="1">
         <w:r>
           <w:rPr>
             <w:rStyle w:val="Hyperlink"/>
@@ -8678,7 +9091,7 @@
         </w:numPr>
         <w:ind w:left="720"/>
       </w:pPr>
-      <w:hyperlink r:id="rId46" w:history="1">
+      <w:hyperlink r:id="rId49" w:history="1">
         <w:r>
           <w:rPr>
             <w:rStyle w:val="Hyperlink"/>
@@ -9639,7 +10052,7 @@
         <w:rFonts w:ascii="Courier New" w:hAnsi="Courier New" w:cs="Courier New" w:hint="default"/>
       </w:rPr>
     </w:lvl>
-    <w:lvl w:ilvl="2" w:tplc="40090005" w:tentative="1">
+    <w:lvl w:ilvl="2" w:tplc="40090005">
       <w:start w:val="1"/>
       <w:numFmt w:val="bullet"/>
       <w:lvlText w:val=""/>

</xml_diff>

<commit_message>
RabbitMQ & MassTransit changes
</commit_message>
<xml_diff>
--- a/Resources/Aspnetcore-Microservices Step By Step.docx
+++ b/Resources/Aspnetcore-Microservices Step By Step.docx
@@ -8113,7 +8113,7 @@
         </w:rPr>
       </w:pPr>
       <w:r>
-        <w:t xml:space="preserve">Run command with build to rebuild images: </w:t>
+        <w:t xml:space="preserve">Run command: </w:t>
       </w:r>
       <w:proofErr w:type="spellStart"/>
       <w:r>
@@ -8474,33 +8474,878 @@
           <w:ilvl w:val="0"/>
           <w:numId w:val="8"/>
         </w:numPr>
-        <w:ind w:left="720"/>
-        <w:rPr>
-          <w:rStyle w:val="Hyperlink"/>
-          <w:color w:val="auto"/>
-          <w:u w:val="none"/>
-        </w:rPr>
-      </w:pPr>
+        <w:rPr>
+          <w:b/>
+        </w:rPr>
+      </w:pPr>
+      <w:r>
+        <w:t xml:space="preserve">Added </w:t>
+      </w:r>
+      <w:proofErr w:type="spellStart"/>
+      <w:r>
+        <w:t>rabbitmq</w:t>
+      </w:r>
+      <w:proofErr w:type="spellEnd"/>
+      <w:r>
+        <w:t xml:space="preserve"> configuration in </w:t>
+      </w:r>
+      <w:proofErr w:type="spellStart"/>
+      <w:r>
+        <w:t>docker-compose.yml</w:t>
+      </w:r>
+      <w:proofErr w:type="spellEnd"/>
+      <w:r>
+        <w:t xml:space="preserve"> and </w:t>
+      </w:r>
+      <w:proofErr w:type="spellStart"/>
+      <w:r>
+        <w:t>docker-compose.override.yml</w:t>
+      </w:r>
+      <w:proofErr w:type="spellEnd"/>
+    </w:p>
+    <w:p>
+      <w:pPr>
+        <w:pStyle w:val="ListParagraph"/>
+        <w:numPr>
+          <w:ilvl w:val="0"/>
+          <w:numId w:val="8"/>
+        </w:numPr>
+        <w:rPr>
+          <w:rStyle w:val="Hyperlink"/>
+          <w:color w:val="auto"/>
+          <w:u w:val="none"/>
+        </w:rPr>
+      </w:pPr>
+      <w:r>
+        <w:t xml:space="preserve">Run command: </w:t>
+      </w:r>
+      <w:proofErr w:type="spellStart"/>
+      <w:r>
+        <w:t>docker</w:t>
+      </w:r>
+      <w:proofErr w:type="spellEnd"/>
+      <w:r>
+        <w:t>-compose -f .\</w:t>
+      </w:r>
+      <w:proofErr w:type="spellStart"/>
+      <w:r>
+        <w:t>docker-compose.yml</w:t>
+      </w:r>
+      <w:proofErr w:type="spellEnd"/>
+      <w:r>
+        <w:t xml:space="preserve"> -f .\</w:t>
+      </w:r>
+      <w:proofErr w:type="spellStart"/>
+      <w:r>
+        <w:t>docker-compose.override.yml</w:t>
+      </w:r>
+      <w:proofErr w:type="spellEnd"/>
+      <w:r>
+        <w:t xml:space="preserve"> up --</w:t>
+      </w:r>
+      <w:r>
+        <w:t>d</w:t>
+      </w:r>
+    </w:p>
+    <w:p>
+      <w:pPr>
+        <w:pStyle w:val="ListParagraph"/>
+        <w:numPr>
+          <w:ilvl w:val="0"/>
+          <w:numId w:val="8"/>
+        </w:numPr>
+        <w:rPr>
+          <w:rStyle w:val="Hyperlink"/>
+          <w:color w:val="auto"/>
+          <w:u w:val="none"/>
+        </w:rPr>
+      </w:pPr>
+      <w:r>
+        <w:t xml:space="preserve">Access </w:t>
+      </w:r>
+      <w:proofErr w:type="spellStart"/>
+      <w:r>
+        <w:t>RabbitMQ</w:t>
+      </w:r>
+      <w:proofErr w:type="spellEnd"/>
+      <w:r>
+        <w:t xml:space="preserve"> portal using </w:t>
+      </w:r>
+      <w:proofErr w:type="gramStart"/>
+      <w:r>
+        <w:t>url</w:t>
+      </w:r>
+      <w:proofErr w:type="gramEnd"/>
+      <w:r>
+        <w:t xml:space="preserve">: </w:t>
+      </w:r>
       <w:hyperlink r:id="rId23" w:history="1">
         <w:r>
           <w:rPr>
             <w:rStyle w:val="Hyperlink"/>
           </w:rPr>
-          <w:t>https://github.com/</w:t>
+          <w:t>http://localhost:15672/</w:t>
         </w:r>
       </w:hyperlink>
-    </w:p>
-    <w:p>
-      <w:bookmarkStart w:id="0" w:name="_GoBack"/>
-      <w:r>
+      <w:r>
+        <w:rPr>
+          <w:rStyle w:val="Hyperlink"/>
+          <w:color w:val="auto"/>
+          <w:u w:val="none"/>
+        </w:rPr>
+        <w:t xml:space="preserve"> with default username/password as guest/guest.</w:t>
+      </w:r>
+    </w:p>
+    <w:p>
+      <w:pPr>
+        <w:pStyle w:val="ListParagraph"/>
+        <w:ind w:left="360"/>
+        <w:rPr>
+          <w:rStyle w:val="Hyperlink"/>
+          <w:color w:val="auto"/>
+          <w:u w:val="none"/>
+        </w:rPr>
+      </w:pPr>
+    </w:p>
+    <w:p>
+      <w:pPr>
+        <w:rPr>
+          <w:b/>
+        </w:rPr>
+      </w:pPr>
+      <w:r>
+        <w:rPr>
+          <w:b/>
+        </w:rPr>
+        <w:t xml:space="preserve">Add </w:t>
+      </w:r>
+      <w:proofErr w:type="spellStart"/>
+      <w:r>
+        <w:rPr>
+          <w:b/>
+        </w:rPr>
+        <w:t>Nuget</w:t>
+      </w:r>
+      <w:proofErr w:type="spellEnd"/>
+      <w:r>
+        <w:rPr>
+          <w:b/>
+        </w:rPr>
+        <w:t xml:space="preserve"> Packages:</w:t>
+      </w:r>
+    </w:p>
+    <w:p>
+      <w:pPr>
+        <w:pStyle w:val="ListParagraph"/>
+        <w:numPr>
+          <w:ilvl w:val="0"/>
+          <w:numId w:val="4"/>
+        </w:numPr>
+      </w:pPr>
+      <w:r>
+        <w:t>Open package manager</w:t>
+      </w:r>
+      <w:r>
+        <w:t xml:space="preserve">, select </w:t>
+      </w:r>
+      <w:proofErr w:type="spellStart"/>
+      <w:r>
+        <w:t>Basket.API</w:t>
+      </w:r>
+      <w:proofErr w:type="spellEnd"/>
+      <w:r>
+        <w:t xml:space="preserve"> project</w:t>
+      </w:r>
+      <w:r>
+        <w:t xml:space="preserve"> and execute commands: </w:t>
+      </w:r>
+    </w:p>
+    <w:p>
+      <w:pPr>
+        <w:pStyle w:val="ListParagraph"/>
+        <w:numPr>
+          <w:ilvl w:val="1"/>
+          <w:numId w:val="4"/>
+        </w:numPr>
+      </w:pPr>
+      <w:r>
+        <w:t xml:space="preserve">Install-Package </w:t>
+      </w:r>
+      <w:proofErr w:type="spellStart"/>
+      <w:r>
+        <w:t>MassTransit</w:t>
+      </w:r>
+      <w:proofErr w:type="spellEnd"/>
+    </w:p>
+    <w:p>
+      <w:pPr>
+        <w:pStyle w:val="ListParagraph"/>
+        <w:numPr>
+          <w:ilvl w:val="1"/>
+          <w:numId w:val="4"/>
+        </w:numPr>
+      </w:pPr>
+      <w:r>
+        <w:t xml:space="preserve">Install-Package </w:t>
+      </w:r>
+      <w:proofErr w:type="spellStart"/>
+      <w:r>
+        <w:t>MassTransit.RabbitMQ</w:t>
+      </w:r>
+      <w:proofErr w:type="spellEnd"/>
+    </w:p>
+    <w:p>
+      <w:pPr>
+        <w:pStyle w:val="ListParagraph"/>
+        <w:numPr>
+          <w:ilvl w:val="1"/>
+          <w:numId w:val="4"/>
+        </w:numPr>
+      </w:pPr>
+      <w:r>
+        <w:t xml:space="preserve">Install-Package </w:t>
+      </w:r>
+      <w:proofErr w:type="spellStart"/>
+      <w:r>
+        <w:t>MassTransit.AspNetCore</w:t>
+      </w:r>
+      <w:proofErr w:type="spellEnd"/>
+    </w:p>
+    <w:p>
+      <w:pPr>
+        <w:pStyle w:val="ListParagraph"/>
+        <w:numPr>
+          <w:ilvl w:val="1"/>
+          <w:numId w:val="4"/>
+        </w:numPr>
+      </w:pPr>
+      <w:r>
+        <w:rPr>
+          <w:rFonts w:ascii="Consolas" w:hAnsi="Consolas" w:cs="Consolas"/>
+          <w:color w:val="000000"/>
+          <w:sz w:val="19"/>
+          <w:szCs w:val="19"/>
+        </w:rPr>
+        <w:t xml:space="preserve">Install-Package </w:t>
+      </w:r>
+      <w:proofErr w:type="spellStart"/>
+      <w:r>
+        <w:rPr>
+          <w:rFonts w:ascii="Consolas" w:hAnsi="Consolas" w:cs="Consolas"/>
+          <w:color w:val="000000"/>
+          <w:sz w:val="19"/>
+          <w:szCs w:val="19"/>
+        </w:rPr>
+        <w:t>AutoMapper.Extensions.Microsoft.DependencyInjection</w:t>
+      </w:r>
+      <w:proofErr w:type="spellEnd"/>
+    </w:p>
+    <w:p>
+      <w:pPr>
+        <w:pStyle w:val="ListParagraph"/>
+        <w:numPr>
+          <w:ilvl w:val="1"/>
+          <w:numId w:val="4"/>
+        </w:numPr>
+      </w:pPr>
+      <w:r>
+        <w:rPr>
+          <w:rFonts w:ascii="Consolas" w:hAnsi="Consolas" w:cs="Consolas"/>
+          <w:color w:val="000000"/>
+          <w:sz w:val="19"/>
+          <w:szCs w:val="19"/>
+        </w:rPr>
+        <w:t>Update-Package -</w:t>
+      </w:r>
+      <w:proofErr w:type="spellStart"/>
+      <w:r>
+        <w:rPr>
+          <w:rFonts w:ascii="Consolas" w:hAnsi="Consolas" w:cs="Consolas"/>
+          <w:color w:val="000000"/>
+          <w:sz w:val="19"/>
+          <w:szCs w:val="19"/>
+        </w:rPr>
+        <w:t>ProjectName</w:t>
+      </w:r>
+      <w:proofErr w:type="spellEnd"/>
+      <w:r>
+        <w:rPr>
+          <w:rFonts w:ascii="Consolas" w:hAnsi="Consolas" w:cs="Consolas"/>
+          <w:color w:val="000000"/>
+          <w:sz w:val="19"/>
+          <w:szCs w:val="19"/>
+        </w:rPr>
+        <w:t xml:space="preserve"> </w:t>
+      </w:r>
+      <w:proofErr w:type="spellStart"/>
+      <w:r>
+        <w:rPr>
+          <w:rFonts w:ascii="Consolas" w:hAnsi="Consolas" w:cs="Consolas"/>
+          <w:color w:val="000000"/>
+          <w:sz w:val="19"/>
+          <w:szCs w:val="19"/>
+        </w:rPr>
+        <w:t>Basket.API</w:t>
+      </w:r>
+      <w:proofErr w:type="spellEnd"/>
+    </w:p>
+    <w:p>
+      <w:pPr>
+        <w:pStyle w:val="ListParagraph"/>
+        <w:numPr>
+          <w:ilvl w:val="0"/>
+          <w:numId w:val="4"/>
+        </w:numPr>
+      </w:pPr>
+      <w:r>
+        <w:t xml:space="preserve">Open package manager, select </w:t>
+      </w:r>
+      <w:proofErr w:type="spellStart"/>
+      <w:r>
+        <w:t>Ordering</w:t>
+      </w:r>
+      <w:r>
+        <w:t>.API</w:t>
+      </w:r>
+      <w:proofErr w:type="spellEnd"/>
+      <w:r>
+        <w:t xml:space="preserve"> project and execute commands: </w:t>
+      </w:r>
+    </w:p>
+    <w:p>
+      <w:pPr>
+        <w:pStyle w:val="ListParagraph"/>
+        <w:numPr>
+          <w:ilvl w:val="1"/>
+          <w:numId w:val="4"/>
+        </w:numPr>
+      </w:pPr>
+      <w:r>
+        <w:t xml:space="preserve">Install-Package </w:t>
+      </w:r>
+      <w:proofErr w:type="spellStart"/>
+      <w:r>
+        <w:t>MassTransit</w:t>
+      </w:r>
+      <w:proofErr w:type="spellEnd"/>
+    </w:p>
+    <w:p>
+      <w:pPr>
+        <w:pStyle w:val="ListParagraph"/>
+        <w:numPr>
+          <w:ilvl w:val="1"/>
+          <w:numId w:val="4"/>
+        </w:numPr>
+      </w:pPr>
+      <w:r>
+        <w:t xml:space="preserve">Install-Package </w:t>
+      </w:r>
+      <w:proofErr w:type="spellStart"/>
+      <w:r>
+        <w:t>MassTransit.RabbitMQ</w:t>
+      </w:r>
+      <w:proofErr w:type="spellEnd"/>
+    </w:p>
+    <w:p>
+      <w:pPr>
+        <w:pStyle w:val="ListParagraph"/>
+        <w:numPr>
+          <w:ilvl w:val="1"/>
+          <w:numId w:val="4"/>
+        </w:numPr>
+      </w:pPr>
+      <w:r>
+        <w:t xml:space="preserve">Install-Package </w:t>
+      </w:r>
+      <w:proofErr w:type="spellStart"/>
+      <w:r>
+        <w:t>MassTransit.AspNetCore</w:t>
+      </w:r>
+      <w:proofErr w:type="spellEnd"/>
+    </w:p>
+    <w:p>
+      <w:pPr>
+        <w:pStyle w:val="ListParagraph"/>
+        <w:numPr>
+          <w:ilvl w:val="1"/>
+          <w:numId w:val="4"/>
+        </w:numPr>
+      </w:pPr>
+      <w:r>
+        <w:rPr>
+          <w:rFonts w:ascii="Consolas" w:hAnsi="Consolas" w:cs="Consolas"/>
+          <w:color w:val="000000"/>
+          <w:sz w:val="19"/>
+          <w:szCs w:val="19"/>
+        </w:rPr>
+        <w:t xml:space="preserve">Install-Package </w:t>
+      </w:r>
+      <w:proofErr w:type="spellStart"/>
+      <w:r>
+        <w:rPr>
+          <w:rFonts w:ascii="Consolas" w:hAnsi="Consolas" w:cs="Consolas"/>
+          <w:color w:val="000000"/>
+          <w:sz w:val="19"/>
+          <w:szCs w:val="19"/>
+        </w:rPr>
+        <w:t>AutoMapper</w:t>
+      </w:r>
+      <w:proofErr w:type="spellEnd"/>
+    </w:p>
+    <w:p>
+      <w:pPr>
+        <w:pStyle w:val="ListParagraph"/>
+        <w:numPr>
+          <w:ilvl w:val="1"/>
+          <w:numId w:val="4"/>
+        </w:numPr>
+      </w:pPr>
+      <w:r>
+        <w:rPr>
+          <w:rFonts w:ascii="Consolas" w:hAnsi="Consolas" w:cs="Consolas"/>
+          <w:color w:val="000000"/>
+          <w:sz w:val="19"/>
+          <w:szCs w:val="19"/>
+        </w:rPr>
+        <w:t xml:space="preserve">Install-Package </w:t>
+      </w:r>
+      <w:proofErr w:type="spellStart"/>
+      <w:r>
+        <w:rPr>
+          <w:rFonts w:ascii="Consolas" w:hAnsi="Consolas" w:cs="Consolas"/>
+          <w:color w:val="000000"/>
+          <w:sz w:val="19"/>
+          <w:szCs w:val="19"/>
+        </w:rPr>
+        <w:t>AutoMapper.Extensions.Microsoft.DependencyInjection</w:t>
+      </w:r>
+      <w:proofErr w:type="spellEnd"/>
+    </w:p>
+    <w:p>
+      <w:pPr>
+        <w:rPr>
+          <w:b/>
+        </w:rPr>
+      </w:pPr>
+    </w:p>
+    <w:p>
+      <w:pPr>
+        <w:rPr>
+          <w:b/>
+        </w:rPr>
+      </w:pPr>
+      <w:proofErr w:type="spellStart"/>
+      <w:r>
+        <w:rPr>
+          <w:b/>
+        </w:rPr>
+        <w:t>Implentation</w:t>
+      </w:r>
+      <w:proofErr w:type="spellEnd"/>
+      <w:r>
+        <w:rPr>
+          <w:b/>
+        </w:rPr>
+        <w:t>:</w:t>
+      </w:r>
+    </w:p>
+    <w:p>
+      <w:pPr>
+        <w:pStyle w:val="ListParagraph"/>
+        <w:numPr>
+          <w:ilvl w:val="0"/>
+          <w:numId w:val="4"/>
+        </w:numPr>
+      </w:pPr>
+      <w:r>
+        <w:t xml:space="preserve">Created </w:t>
+      </w:r>
+      <w:proofErr w:type="spellStart"/>
+      <w:r>
+        <w:t>BuildingBlocks</w:t>
+      </w:r>
+      <w:proofErr w:type="spellEnd"/>
+      <w:r>
+        <w:t xml:space="preserve"> folder in Solution.</w:t>
+      </w:r>
+    </w:p>
+    <w:p>
+      <w:pPr>
+        <w:pStyle w:val="ListParagraph"/>
+        <w:numPr>
+          <w:ilvl w:val="0"/>
+          <w:numId w:val="4"/>
+        </w:numPr>
+      </w:pPr>
+      <w:r>
+        <w:t xml:space="preserve">Created </w:t>
+      </w:r>
+      <w:proofErr w:type="spellStart"/>
+      <w:r>
+        <w:t>EventBus.Messages</w:t>
+      </w:r>
+      <w:proofErr w:type="spellEnd"/>
+      <w:r>
+        <w:t xml:space="preserve"> class library project in </w:t>
+      </w:r>
+      <w:proofErr w:type="spellStart"/>
+      <w:r>
+        <w:t>BuildingBlocks</w:t>
+      </w:r>
+      <w:proofErr w:type="spellEnd"/>
+      <w:r>
+        <w:t xml:space="preserve"> folder.</w:t>
+      </w:r>
+    </w:p>
+    <w:p>
+      <w:pPr>
+        <w:pStyle w:val="ListParagraph"/>
+        <w:numPr>
+          <w:ilvl w:val="0"/>
+          <w:numId w:val="4"/>
+        </w:numPr>
+      </w:pPr>
+      <w:r>
+        <w:t xml:space="preserve">Created Events folder under </w:t>
+      </w:r>
+      <w:proofErr w:type="spellStart"/>
+      <w:r>
+        <w:t>EventBus.Messages</w:t>
+      </w:r>
+      <w:proofErr w:type="spellEnd"/>
+      <w:r>
+        <w:t xml:space="preserve"> project</w:t>
+      </w:r>
+      <w:r>
+        <w:t xml:space="preserve"> and also created </w:t>
+      </w:r>
+      <w:proofErr w:type="spellStart"/>
+      <w:r>
+        <w:t>IntegrationBaseEvent</w:t>
+      </w:r>
+      <w:proofErr w:type="spellEnd"/>
+      <w:r>
+        <w:t xml:space="preserve"> &amp; </w:t>
+      </w:r>
+      <w:proofErr w:type="spellStart"/>
+      <w:r>
+        <w:t>BasketCheckoutEvent</w:t>
+      </w:r>
+      <w:proofErr w:type="spellEnd"/>
+      <w:r>
+        <w:t xml:space="preserve"> classes in it.</w:t>
+      </w:r>
+    </w:p>
+    <w:p>
+      <w:pPr>
+        <w:pStyle w:val="ListParagraph"/>
+        <w:numPr>
+          <w:ilvl w:val="0"/>
+          <w:numId w:val="4"/>
+        </w:numPr>
+      </w:pPr>
+      <w:r>
+        <w:t xml:space="preserve">Created Common folder and </w:t>
+      </w:r>
+      <w:proofErr w:type="spellStart"/>
+      <w:r>
+        <w:t>EventBusConstants</w:t>
+      </w:r>
+      <w:proofErr w:type="spellEnd"/>
+      <w:r>
+        <w:t xml:space="preserve"> class in it.</w:t>
+      </w:r>
+    </w:p>
+    <w:p>
+      <w:pPr>
+        <w:pStyle w:val="ListParagraph"/>
+        <w:numPr>
+          <w:ilvl w:val="0"/>
+          <w:numId w:val="4"/>
+        </w:numPr>
+      </w:pPr>
+      <w:proofErr w:type="spellStart"/>
+      <w:r>
+        <w:t>Basket.API</w:t>
+      </w:r>
+      <w:proofErr w:type="spellEnd"/>
+      <w:r>
+        <w:t xml:space="preserve"> =&gt; Add Project Reference =&gt; </w:t>
+      </w:r>
+      <w:proofErr w:type="spellStart"/>
+      <w:r>
+        <w:t>EventBus.Messages</w:t>
+      </w:r>
+      <w:proofErr w:type="spellEnd"/>
+    </w:p>
+    <w:p>
+      <w:pPr>
+        <w:pStyle w:val="ListParagraph"/>
+        <w:numPr>
+          <w:ilvl w:val="0"/>
+          <w:numId w:val="4"/>
+        </w:numPr>
+      </w:pPr>
+      <w:r>
+        <w:t xml:space="preserve">Added </w:t>
+      </w:r>
+      <w:proofErr w:type="spellStart"/>
+      <w:r>
+        <w:t>MassTransit-RabbitMQ</w:t>
+      </w:r>
+      <w:proofErr w:type="spellEnd"/>
+      <w:r>
+        <w:t xml:space="preserve"> configuration in </w:t>
+      </w:r>
+      <w:proofErr w:type="spellStart"/>
+      <w:r>
+        <w:t>startup</w:t>
+      </w:r>
+      <w:proofErr w:type="spellEnd"/>
+      <w:r>
+        <w:t xml:space="preserve"> class of </w:t>
+      </w:r>
+      <w:proofErr w:type="spellStart"/>
+      <w:r>
+        <w:t>Basket.API</w:t>
+      </w:r>
+      <w:proofErr w:type="spellEnd"/>
+    </w:p>
+    <w:p>
+      <w:pPr>
+        <w:pStyle w:val="ListParagraph"/>
+        <w:numPr>
+          <w:ilvl w:val="0"/>
+          <w:numId w:val="4"/>
+        </w:numPr>
+      </w:pPr>
+      <w:r>
+        <w:t xml:space="preserve">Created Checkout action in </w:t>
+      </w:r>
+      <w:proofErr w:type="spellStart"/>
+      <w:r>
+        <w:t>BasketController</w:t>
+      </w:r>
+      <w:proofErr w:type="spellEnd"/>
+      <w:r>
+        <w:t>.</w:t>
+      </w:r>
+    </w:p>
+    <w:p>
+      <w:pPr>
+        <w:pStyle w:val="ListParagraph"/>
+        <w:numPr>
+          <w:ilvl w:val="0"/>
+          <w:numId w:val="4"/>
+        </w:numPr>
+      </w:pPr>
+      <w:r>
+        <w:t xml:space="preserve">Created Mapper folder in </w:t>
+      </w:r>
+      <w:proofErr w:type="spellStart"/>
+      <w:r>
+        <w:t>Basket.API</w:t>
+      </w:r>
+      <w:proofErr w:type="spellEnd"/>
+      <w:r>
+        <w:t xml:space="preserve"> project and </w:t>
+      </w:r>
+      <w:proofErr w:type="spellStart"/>
+      <w:r>
+        <w:t>BasketProfile</w:t>
+      </w:r>
+      <w:proofErr w:type="spellEnd"/>
+      <w:r>
+        <w:t xml:space="preserve"> class in it.</w:t>
+      </w:r>
+    </w:p>
+    <w:p>
+      <w:pPr>
+        <w:pStyle w:val="ListParagraph"/>
+        <w:numPr>
+          <w:ilvl w:val="0"/>
+          <w:numId w:val="4"/>
+        </w:numPr>
+      </w:pPr>
+      <w:proofErr w:type="spellStart"/>
+      <w:r>
+        <w:t>Ordering.API</w:t>
+      </w:r>
+      <w:proofErr w:type="spellEnd"/>
+      <w:r>
+        <w:t xml:space="preserve"> =&gt; Add Project Reference =&gt; </w:t>
+      </w:r>
+      <w:proofErr w:type="spellStart"/>
+      <w:r>
+        <w:t>EventBus.Messages</w:t>
+      </w:r>
+      <w:proofErr w:type="spellEnd"/>
+    </w:p>
+    <w:p>
+      <w:pPr>
+        <w:pStyle w:val="ListParagraph"/>
+        <w:numPr>
+          <w:ilvl w:val="0"/>
+          <w:numId w:val="4"/>
+        </w:numPr>
+      </w:pPr>
+      <w:r>
+        <w:t xml:space="preserve">Added </w:t>
+      </w:r>
+      <w:proofErr w:type="spellStart"/>
+      <w:r>
+        <w:t>MassTransit-RabbitMQ</w:t>
+      </w:r>
+      <w:proofErr w:type="spellEnd"/>
+      <w:r>
+        <w:t xml:space="preserve"> configuration in </w:t>
+      </w:r>
+      <w:proofErr w:type="spellStart"/>
+      <w:r>
+        <w:t>startup</w:t>
+      </w:r>
+      <w:proofErr w:type="spellEnd"/>
+      <w:r>
+        <w:t xml:space="preserve"> class of Ordering.API</w:t>
+      </w:r>
+    </w:p>
+    <w:p>
+      <w:pPr>
+        <w:pStyle w:val="ListParagraph"/>
+        <w:numPr>
+          <w:ilvl w:val="0"/>
+          <w:numId w:val="4"/>
+        </w:numPr>
+      </w:pPr>
+      <w:r>
+        <w:t xml:space="preserve">Created Mappings folder under </w:t>
+      </w:r>
+      <w:proofErr w:type="spellStart"/>
+      <w:r>
+        <w:t>Ordering.API</w:t>
+      </w:r>
+      <w:proofErr w:type="spellEnd"/>
+      <w:r>
+        <w:t xml:space="preserve"> project and </w:t>
+      </w:r>
+      <w:proofErr w:type="spellStart"/>
+      <w:r>
+        <w:t>OrderingProfile</w:t>
+      </w:r>
+      <w:proofErr w:type="spellEnd"/>
+      <w:r>
+        <w:t xml:space="preserve"> class in it.</w:t>
+      </w:r>
+    </w:p>
+    <w:p>
+      <w:pPr>
+        <w:pStyle w:val="ListParagraph"/>
+        <w:numPr>
+          <w:ilvl w:val="0"/>
+          <w:numId w:val="4"/>
+        </w:numPr>
+      </w:pPr>
+      <w:r>
+        <w:t xml:space="preserve">To update </w:t>
+      </w:r>
+      <w:proofErr w:type="spellStart"/>
+      <w:r>
+        <w:t>dockerfile</w:t>
+      </w:r>
+      <w:proofErr w:type="spellEnd"/>
+      <w:r>
+        <w:t>:</w:t>
+      </w:r>
+    </w:p>
+    <w:p>
+      <w:pPr>
+        <w:pStyle w:val="ListParagraph"/>
+        <w:numPr>
+          <w:ilvl w:val="1"/>
+          <w:numId w:val="4"/>
+        </w:numPr>
+      </w:pPr>
+      <w:r>
+        <w:t xml:space="preserve">Delete </w:t>
+      </w:r>
+      <w:proofErr w:type="spellStart"/>
+      <w:r>
+        <w:t>dockerfile</w:t>
+      </w:r>
+      <w:proofErr w:type="spellEnd"/>
+      <w:r>
+        <w:t xml:space="preserve"> from </w:t>
+      </w:r>
+      <w:proofErr w:type="spellStart"/>
+      <w:r>
+        <w:t>Basket.API</w:t>
+      </w:r>
+      <w:proofErr w:type="spellEnd"/>
+      <w:r>
+        <w:t xml:space="preserve"> &amp; </w:t>
+      </w:r>
+      <w:proofErr w:type="spellStart"/>
+      <w:r>
+        <w:t>Ordering.API</w:t>
+      </w:r>
+      <w:proofErr w:type="spellEnd"/>
+    </w:p>
+    <w:p>
+      <w:pPr>
+        <w:pStyle w:val="ListParagraph"/>
+        <w:numPr>
+          <w:ilvl w:val="1"/>
+          <w:numId w:val="4"/>
+        </w:numPr>
+      </w:pPr>
+      <w:r>
+        <w:t xml:space="preserve">Right click on </w:t>
+      </w:r>
+      <w:proofErr w:type="spellStart"/>
+      <w:r>
+        <w:t>Basket.API</w:t>
+      </w:r>
+      <w:proofErr w:type="spellEnd"/>
+      <w:r>
+        <w:t xml:space="preserve"> &amp; </w:t>
+      </w:r>
+      <w:proofErr w:type="spellStart"/>
+      <w:r>
+        <w:t>Ordering.API</w:t>
+      </w:r>
+      <w:proofErr w:type="spellEnd"/>
+      <w:r>
+        <w:t xml:space="preserve"> and select Docker Support.</w:t>
+      </w:r>
+    </w:p>
+    <w:p>
+      <w:pPr>
+        <w:pStyle w:val="ListParagraph"/>
+        <w:ind w:left="360"/>
+        <w:rPr>
+          <w:rStyle w:val="Hyperlink"/>
+          <w:color w:val="auto"/>
+          <w:u w:val="none"/>
+        </w:rPr>
+      </w:pPr>
+    </w:p>
+    <w:p>
+      <w:pPr>
         <w:rPr>
           <w:noProof/>
           <w:lang w:eastAsia="en-IN"/>
         </w:rPr>
+      </w:pPr>
+      <w:r>
+        <w:rPr>
+          <w:noProof/>
+          <w:lang w:eastAsia="en-IN"/>
+        </w:rPr>
+        <w:lastRenderedPageBreak/>
         <w:drawing>
           <wp:inline distT="0" distB="0" distL="0" distR="0" wp14:anchorId="17368F68" wp14:editId="7FFEDD59">
-            <wp:extent cx="4904509" cy="2740787"/>
-            <wp:effectExtent l="0" t="0" r="0" b="2540"/>
+            <wp:extent cx="5677381" cy="3172691"/>
+            <wp:effectExtent l="0" t="0" r="0" b="8890"/>
             <wp:docPr id="8" name="Picture 8"/>
             <wp:cNvGraphicFramePr>
               <a:graphicFrameLocks xmlns:a="http://schemas.openxmlformats.org/drawingml/2006/main" noChangeAspect="1"/>
@@ -8521,7 +9366,7 @@
                   <pic:spPr>
                     <a:xfrm>
                       <a:off x="0" y="0"/>
-                      <a:ext cx="4941723" cy="2761583"/>
+                      <a:ext cx="5737414" cy="3206239"/>
                     </a:xfrm>
                     <a:prstGeom prst="rect">
                       <a:avLst/>
@@ -8533,7 +9378,6 @@
           </wp:inline>
         </w:drawing>
       </w:r>
-      <w:bookmarkEnd w:id="0"/>
       <w:r>
         <w:rPr>
           <w:noProof/>
@@ -8541,6 +9385,18 @@
         </w:rPr>
         <w:t xml:space="preserve"> </w:t>
       </w:r>
+    </w:p>
+    <w:p>
+      <w:pPr>
+        <w:rPr>
+          <w:noProof/>
+          <w:lang w:eastAsia="en-IN"/>
+        </w:rPr>
+      </w:pPr>
+      <w:bookmarkStart w:id="0" w:name="_GoBack"/>
+      <w:bookmarkEnd w:id="0"/>
+    </w:p>
+    <w:p>
       <w:r>
         <w:rPr>
           <w:noProof/>
@@ -9469,7 +10325,7 @@
       <w:lvlText w:val=""/>
       <w:lvlJc w:val="left"/>
       <w:pPr>
-        <w:ind w:left="1440" w:hanging="360"/>
+        <w:ind w:left="360" w:hanging="360"/>
       </w:pPr>
       <w:rPr>
         <w:rFonts w:ascii="Symbol" w:hAnsi="Symbol" w:hint="default"/>
@@ -9481,19 +10337,19 @@
       <w:lvlText w:val="o"/>
       <w:lvlJc w:val="left"/>
       <w:pPr>
-        <w:ind w:left="2160" w:hanging="360"/>
+        <w:ind w:left="1080" w:hanging="360"/>
       </w:pPr>
       <w:rPr>
         <w:rFonts w:ascii="Courier New" w:hAnsi="Courier New" w:cs="Courier New" w:hint="default"/>
       </w:rPr>
     </w:lvl>
-    <w:lvl w:ilvl="2" w:tplc="40090005" w:tentative="1">
+    <w:lvl w:ilvl="2" w:tplc="40090005">
       <w:start w:val="1"/>
       <w:numFmt w:val="bullet"/>
       <w:lvlText w:val=""/>
       <w:lvlJc w:val="left"/>
       <w:pPr>
-        <w:ind w:left="2880" w:hanging="360"/>
+        <w:ind w:left="1800" w:hanging="360"/>
       </w:pPr>
       <w:rPr>
         <w:rFonts w:ascii="Wingdings" w:hAnsi="Wingdings" w:hint="default"/>
@@ -9505,7 +10361,7 @@
       <w:lvlText w:val=""/>
       <w:lvlJc w:val="left"/>
       <w:pPr>
-        <w:ind w:left="3600" w:hanging="360"/>
+        <w:ind w:left="2520" w:hanging="360"/>
       </w:pPr>
       <w:rPr>
         <w:rFonts w:ascii="Symbol" w:hAnsi="Symbol" w:hint="default"/>
@@ -9517,7 +10373,7 @@
       <w:lvlText w:val="o"/>
       <w:lvlJc w:val="left"/>
       <w:pPr>
-        <w:ind w:left="4320" w:hanging="360"/>
+        <w:ind w:left="3240" w:hanging="360"/>
       </w:pPr>
       <w:rPr>
         <w:rFonts w:ascii="Courier New" w:hAnsi="Courier New" w:cs="Courier New" w:hint="default"/>
@@ -9529,7 +10385,7 @@
       <w:lvlText w:val=""/>
       <w:lvlJc w:val="left"/>
       <w:pPr>
-        <w:ind w:left="5040" w:hanging="360"/>
+        <w:ind w:left="3960" w:hanging="360"/>
       </w:pPr>
       <w:rPr>
         <w:rFonts w:ascii="Wingdings" w:hAnsi="Wingdings" w:hint="default"/>
@@ -9541,7 +10397,7 @@
       <w:lvlText w:val=""/>
       <w:lvlJc w:val="left"/>
       <w:pPr>
-        <w:ind w:left="5760" w:hanging="360"/>
+        <w:ind w:left="4680" w:hanging="360"/>
       </w:pPr>
       <w:rPr>
         <w:rFonts w:ascii="Symbol" w:hAnsi="Symbol" w:hint="default"/>
@@ -9553,7 +10409,7 @@
       <w:lvlText w:val="o"/>
       <w:lvlJc w:val="left"/>
       <w:pPr>
-        <w:ind w:left="6480" w:hanging="360"/>
+        <w:ind w:left="5400" w:hanging="360"/>
       </w:pPr>
       <w:rPr>
         <w:rFonts w:ascii="Courier New" w:hAnsi="Courier New" w:cs="Courier New" w:hint="default"/>
@@ -9565,7 +10421,7 @@
       <w:lvlText w:val=""/>
       <w:lvlJc w:val="left"/>
       <w:pPr>
-        <w:ind w:left="7200" w:hanging="360"/>
+        <w:ind w:left="6120" w:hanging="360"/>
       </w:pPr>
       <w:rPr>
         <w:rFonts w:ascii="Wingdings" w:hAnsi="Wingdings" w:hint="default"/>

</xml_diff>

<commit_message>
API Gateway and Webapps
</commit_message>
<xml_diff>
--- a/Resources/Aspnetcore-Microservices Step By Step.docx
+++ b/Resources/Aspnetcore-Microservices Step By Step.docx
@@ -9393,8 +9393,6 @@
           <w:lang w:eastAsia="en-IN"/>
         </w:rPr>
       </w:pPr>
-      <w:bookmarkStart w:id="0" w:name="_GoBack"/>
-      <w:bookmarkEnd w:id="0"/>
     </w:p>
     <w:p>
       <w:r>
@@ -9473,7 +9471,7 @@
           <w:u w:val="single"/>
         </w:rPr>
         <w:lastRenderedPageBreak/>
-        <w:t>Resources</w:t>
+        <w:t>API Gateways with Ocelot</w:t>
       </w:r>
       <w:r>
         <w:rPr>
@@ -9491,9 +9489,1550 @@
           <w:ilvl w:val="0"/>
           <w:numId w:val="8"/>
         </w:numPr>
+        <w:rPr>
+          <w:b/>
+          <w:sz w:val="32"/>
+          <w:u w:val="single"/>
+        </w:rPr>
+      </w:pPr>
+      <w:r>
+        <w:t xml:space="preserve">Created </w:t>
+      </w:r>
+      <w:proofErr w:type="spellStart"/>
+      <w:r>
+        <w:t>ApiGateways</w:t>
+      </w:r>
+      <w:proofErr w:type="spellEnd"/>
+      <w:r>
+        <w:t xml:space="preserve"> folder in solution.</w:t>
+      </w:r>
+    </w:p>
+    <w:p>
+      <w:pPr>
+        <w:pStyle w:val="ListParagraph"/>
+        <w:numPr>
+          <w:ilvl w:val="0"/>
+          <w:numId w:val="8"/>
+        </w:numPr>
+        <w:rPr>
+          <w:b/>
+          <w:sz w:val="32"/>
+          <w:u w:val="single"/>
+        </w:rPr>
+      </w:pPr>
+      <w:r>
+        <w:t xml:space="preserve">Created </w:t>
+      </w:r>
+      <w:proofErr w:type="spellStart"/>
+      <w:r>
+        <w:t>OcelotApiGw</w:t>
+      </w:r>
+      <w:proofErr w:type="spellEnd"/>
+      <w:r>
+        <w:t xml:space="preserve"> ASP.Net Core empty project.</w:t>
+      </w:r>
+    </w:p>
+    <w:p>
+      <w:pPr>
+        <w:pStyle w:val="ListParagraph"/>
+        <w:numPr>
+          <w:ilvl w:val="0"/>
+          <w:numId w:val="8"/>
+        </w:numPr>
+        <w:rPr>
+          <w:b/>
+          <w:sz w:val="32"/>
+          <w:u w:val="single"/>
+        </w:rPr>
+      </w:pPr>
+      <w:r>
+        <w:t xml:space="preserve">Created </w:t>
+      </w:r>
+      <w:proofErr w:type="spellStart"/>
+      <w:r>
+        <w:t>ocelot.json</w:t>
+      </w:r>
+      <w:proofErr w:type="spellEnd"/>
+      <w:r>
+        <w:t xml:space="preserve">, </w:t>
+      </w:r>
+      <w:proofErr w:type="spellStart"/>
+      <w:r>
+        <w:t>ocelot.Development.json</w:t>
+      </w:r>
+      <w:proofErr w:type="spellEnd"/>
+      <w:r>
+        <w:t xml:space="preserve"> &amp; </w:t>
+      </w:r>
+      <w:proofErr w:type="spellStart"/>
+      <w:r>
+        <w:t>ocelot.Local.json</w:t>
+      </w:r>
+      <w:proofErr w:type="spellEnd"/>
+    </w:p>
+    <w:p>
+      <w:pPr>
+        <w:pStyle w:val="ListParagraph"/>
+        <w:numPr>
+          <w:ilvl w:val="0"/>
+          <w:numId w:val="8"/>
+        </w:numPr>
+        <w:rPr>
+          <w:b/>
+          <w:sz w:val="32"/>
+          <w:u w:val="single"/>
+        </w:rPr>
+      </w:pPr>
+      <w:r>
+        <w:t xml:space="preserve">Defined Routes in </w:t>
+      </w:r>
+      <w:proofErr w:type="spellStart"/>
+      <w:r>
+        <w:t>ocelot.Local.json</w:t>
+      </w:r>
+      <w:proofErr w:type="spellEnd"/>
+      <w:r>
+        <w:t xml:space="preserve"> file.</w:t>
+      </w:r>
+    </w:p>
+    <w:p>
+      <w:pPr>
+        <w:pStyle w:val="ListParagraph"/>
+        <w:numPr>
+          <w:ilvl w:val="0"/>
+          <w:numId w:val="8"/>
+        </w:numPr>
+        <w:rPr>
+          <w:b/>
+          <w:sz w:val="32"/>
+          <w:u w:val="single"/>
+        </w:rPr>
+      </w:pPr>
+      <w:r>
+        <w:t xml:space="preserve">Defined </w:t>
+      </w:r>
+      <w:proofErr w:type="spellStart"/>
+      <w:r>
+        <w:t>RateLimitOptions</w:t>
+      </w:r>
+      <w:proofErr w:type="spellEnd"/>
+      <w:r>
+        <w:t xml:space="preserve"> for Basket API.</w:t>
+      </w:r>
+    </w:p>
+    <w:p>
+      <w:pPr>
+        <w:pStyle w:val="ListParagraph"/>
+        <w:numPr>
+          <w:ilvl w:val="0"/>
+          <w:numId w:val="8"/>
+        </w:numPr>
+        <w:rPr>
+          <w:b/>
+          <w:sz w:val="32"/>
+          <w:u w:val="single"/>
+        </w:rPr>
+      </w:pPr>
+      <w:r>
+        <w:t xml:space="preserve">Install-Package </w:t>
+      </w:r>
+      <w:proofErr w:type="spellStart"/>
+      <w:r>
+        <w:t>Ocelot.Cache.CacheManager</w:t>
+      </w:r>
+      <w:proofErr w:type="spellEnd"/>
+    </w:p>
+    <w:p>
+      <w:pPr>
+        <w:pStyle w:val="ListParagraph"/>
+        <w:numPr>
+          <w:ilvl w:val="0"/>
+          <w:numId w:val="8"/>
+        </w:numPr>
+        <w:rPr>
+          <w:b/>
+          <w:sz w:val="32"/>
+          <w:u w:val="single"/>
+        </w:rPr>
+      </w:pPr>
+      <w:r>
+        <w:t xml:space="preserve">Configured some </w:t>
+      </w:r>
+      <w:proofErr w:type="spellStart"/>
+      <w:proofErr w:type="gramStart"/>
+      <w:r>
+        <w:t>api</w:t>
+      </w:r>
+      <w:proofErr w:type="spellEnd"/>
+      <w:proofErr w:type="gramEnd"/>
+      <w:r>
+        <w:t xml:space="preserve"> with Cache option.</w:t>
+      </w:r>
+    </w:p>
+    <w:p>
+      <w:pPr>
+        <w:pStyle w:val="ListParagraph"/>
+        <w:numPr>
+          <w:ilvl w:val="0"/>
+          <w:numId w:val="8"/>
+        </w:numPr>
+        <w:rPr>
+          <w:b/>
+        </w:rPr>
+      </w:pPr>
+      <w:r>
+        <w:t xml:space="preserve">Created </w:t>
+      </w:r>
+      <w:proofErr w:type="spellStart"/>
+      <w:r>
+        <w:t>OcelotApiGw</w:t>
+      </w:r>
+      <w:proofErr w:type="spellEnd"/>
+      <w:r>
+        <w:t xml:space="preserve"> profile under Properties =&gt; Debug with URL: </w:t>
+      </w:r>
+      <w:hyperlink r:id="rId26" w:history="1">
+        <w:r>
+          <w:rPr>
+            <w:rStyle w:val="Hyperlink"/>
+          </w:rPr>
+          <w:t>http://localhost:5010</w:t>
+        </w:r>
+      </w:hyperlink>
+    </w:p>
+    <w:p>
+      <w:pPr>
+        <w:pStyle w:val="ListParagraph"/>
+        <w:numPr>
+          <w:ilvl w:val="0"/>
+          <w:numId w:val="8"/>
+        </w:numPr>
+        <w:rPr>
+          <w:b/>
+          <w:sz w:val="32"/>
+          <w:u w:val="single"/>
+        </w:rPr>
+      </w:pPr>
+      <w:r>
+        <w:t xml:space="preserve">Defined Routes in </w:t>
+      </w:r>
+      <w:proofErr w:type="spellStart"/>
+      <w:r>
+        <w:t>ocelot.Development.json</w:t>
+      </w:r>
+      <w:proofErr w:type="spellEnd"/>
+      <w:r>
+        <w:t xml:space="preserve"> file with </w:t>
+      </w:r>
+      <w:proofErr w:type="spellStart"/>
+      <w:r>
+        <w:t>docker</w:t>
+      </w:r>
+      <w:proofErr w:type="spellEnd"/>
+      <w:r>
+        <w:t xml:space="preserve"> </w:t>
+      </w:r>
+      <w:proofErr w:type="spellStart"/>
+      <w:r>
+        <w:t>configs</w:t>
+      </w:r>
+      <w:proofErr w:type="spellEnd"/>
+      <w:r>
+        <w:t>.</w:t>
+      </w:r>
+    </w:p>
+    <w:p>
+      <w:pPr>
+        <w:pStyle w:val="ListParagraph"/>
+        <w:numPr>
+          <w:ilvl w:val="0"/>
+          <w:numId w:val="8"/>
+        </w:numPr>
+        <w:rPr>
+          <w:b/>
+        </w:rPr>
+      </w:pPr>
+      <w:r>
+        <w:t xml:space="preserve">Add </w:t>
+      </w:r>
+      <w:proofErr w:type="spellStart"/>
+      <w:r>
+        <w:t>docker</w:t>
+      </w:r>
+      <w:proofErr w:type="spellEnd"/>
+      <w:r>
+        <w:t>-compose</w:t>
+      </w:r>
+    </w:p>
+    <w:p>
+      <w:pPr>
+        <w:pStyle w:val="ListParagraph"/>
+        <w:numPr>
+          <w:ilvl w:val="1"/>
+          <w:numId w:val="8"/>
+        </w:numPr>
+        <w:rPr>
+          <w:b/>
+        </w:rPr>
+      </w:pPr>
+      <w:r>
+        <w:t xml:space="preserve">Right click on </w:t>
+      </w:r>
+      <w:proofErr w:type="spellStart"/>
+      <w:r>
+        <w:t>OcelotApiGw</w:t>
+      </w:r>
+      <w:proofErr w:type="spellEnd"/>
+      <w:r>
+        <w:t xml:space="preserve"> project and Add “Container Orchestrator Support”.</w:t>
+      </w:r>
+    </w:p>
+    <w:p>
+      <w:pPr>
+        <w:pStyle w:val="ListParagraph"/>
+        <w:numPr>
+          <w:ilvl w:val="1"/>
+          <w:numId w:val="8"/>
+        </w:numPr>
+        <w:rPr>
+          <w:b/>
+        </w:rPr>
+      </w:pPr>
+      <w:r>
+        <w:t>Select Docker Compose.</w:t>
+      </w:r>
+    </w:p>
+    <w:p>
+      <w:pPr>
+        <w:pStyle w:val="ListParagraph"/>
+        <w:numPr>
+          <w:ilvl w:val="1"/>
+          <w:numId w:val="8"/>
+        </w:numPr>
+        <w:rPr>
+          <w:b/>
+        </w:rPr>
+      </w:pPr>
+      <w:r>
+        <w:t>Select Operating System as Linux</w:t>
+      </w:r>
+    </w:p>
+    <w:p>
+      <w:pPr>
+        <w:pStyle w:val="ListParagraph"/>
+        <w:numPr>
+          <w:ilvl w:val="1"/>
+          <w:numId w:val="8"/>
+        </w:numPr>
+        <w:rPr>
+          <w:b/>
+        </w:rPr>
+      </w:pPr>
+      <w:r>
+        <w:t xml:space="preserve">Added/updated </w:t>
+      </w:r>
+      <w:proofErr w:type="spellStart"/>
+      <w:r>
+        <w:t>ocelotapigw</w:t>
+      </w:r>
+      <w:proofErr w:type="spellEnd"/>
+      <w:r>
+        <w:t xml:space="preserve"> configuration in </w:t>
+      </w:r>
+      <w:proofErr w:type="spellStart"/>
+      <w:r>
+        <w:t>docker-compose.yml</w:t>
+      </w:r>
+      <w:proofErr w:type="spellEnd"/>
+      <w:r>
+        <w:t xml:space="preserve"> and </w:t>
+      </w:r>
+      <w:proofErr w:type="spellStart"/>
+      <w:r>
+        <w:t>docker-compose.override.yml</w:t>
+      </w:r>
+      <w:proofErr w:type="spellEnd"/>
+    </w:p>
+    <w:p>
+      <w:pPr>
+        <w:pStyle w:val="ListParagraph"/>
+        <w:ind w:left="1080"/>
+        <w:rPr>
+          <w:b/>
+        </w:rPr>
+      </w:pPr>
+    </w:p>
+    <w:p>
+      <w:pPr>
+        <w:rPr>
+          <w:b/>
+          <w:sz w:val="32"/>
+          <w:u w:val="single"/>
+        </w:rPr>
+      </w:pPr>
+      <w:r>
+        <w:rPr>
+          <w:noProof/>
+          <w:lang w:eastAsia="en-IN"/>
+        </w:rPr>
+        <w:drawing>
+          <wp:inline distT="0" distB="0" distL="0" distR="0" wp14:anchorId="573092EF" wp14:editId="3226B519">
+            <wp:extent cx="5731510" cy="3230880"/>
+            <wp:effectExtent l="0" t="0" r="2540" b="7620"/>
+            <wp:docPr id="7" name="Picture 7"/>
+            <wp:cNvGraphicFramePr>
+              <a:graphicFrameLocks xmlns:a="http://schemas.openxmlformats.org/drawingml/2006/main" noChangeAspect="1"/>
+            </wp:cNvGraphicFramePr>
+            <a:graphic xmlns:a="http://schemas.openxmlformats.org/drawingml/2006/main">
+              <a:graphicData uri="http://schemas.openxmlformats.org/drawingml/2006/picture">
+                <pic:pic xmlns:pic="http://schemas.openxmlformats.org/drawingml/2006/picture">
+                  <pic:nvPicPr>
+                    <pic:cNvPr id="1" name=""/>
+                    <pic:cNvPicPr/>
+                  </pic:nvPicPr>
+                  <pic:blipFill>
+                    <a:blip r:embed="rId27"/>
+                    <a:stretch>
+                      <a:fillRect/>
+                    </a:stretch>
+                  </pic:blipFill>
+                  <pic:spPr>
+                    <a:xfrm>
+                      <a:off x="0" y="0"/>
+                      <a:ext cx="5731510" cy="3230880"/>
+                    </a:xfrm>
+                    <a:prstGeom prst="rect">
+                      <a:avLst/>
+                    </a:prstGeom>
+                  </pic:spPr>
+                </pic:pic>
+              </a:graphicData>
+            </a:graphic>
+          </wp:inline>
+        </w:drawing>
+      </w:r>
+    </w:p>
+    <w:p>
+      <w:pPr>
+        <w:rPr>
+          <w:b/>
+          <w:sz w:val="32"/>
+          <w:u w:val="single"/>
+        </w:rPr>
+      </w:pPr>
+      <w:r>
+        <w:rPr>
+          <w:b/>
+          <w:sz w:val="32"/>
+          <w:u w:val="single"/>
+        </w:rPr>
+        <w:br w:type="page"/>
+      </w:r>
+    </w:p>
+    <w:p>
+      <w:pPr>
+        <w:pStyle w:val="ListParagraph"/>
+        <w:ind w:left="0"/>
+        <w:rPr>
+          <w:b/>
+          <w:sz w:val="32"/>
+          <w:u w:val="single"/>
+        </w:rPr>
+      </w:pPr>
+      <w:r>
+        <w:rPr>
+          <w:b/>
+          <w:sz w:val="32"/>
+          <w:u w:val="single"/>
+        </w:rPr>
+        <w:lastRenderedPageBreak/>
+        <w:t>API Gateways – Requests Aggregation Pattern</w:t>
+      </w:r>
+      <w:r>
+        <w:rPr>
+          <w:b/>
+          <w:sz w:val="32"/>
+          <w:u w:val="single"/>
+        </w:rPr>
+        <w:t>:</w:t>
+      </w:r>
+    </w:p>
+    <w:p>
+      <w:pPr>
+        <w:pStyle w:val="ListParagraph"/>
+        <w:numPr>
+          <w:ilvl w:val="0"/>
+          <w:numId w:val="8"/>
+        </w:numPr>
+        <w:rPr>
+          <w:b/>
+          <w:sz w:val="32"/>
+          <w:u w:val="single"/>
+        </w:rPr>
+      </w:pPr>
+      <w:r>
+        <w:t>Created</w:t>
+      </w:r>
+      <w:r>
+        <w:t xml:space="preserve"> </w:t>
+      </w:r>
+      <w:proofErr w:type="spellStart"/>
+      <w:r>
+        <w:t>Shopping.Aggregator</w:t>
+      </w:r>
+      <w:proofErr w:type="spellEnd"/>
+      <w:r>
+        <w:t xml:space="preserve"> </w:t>
+      </w:r>
+      <w:proofErr w:type="spellStart"/>
+      <w:r>
+        <w:t>aspnet</w:t>
+      </w:r>
+      <w:proofErr w:type="spellEnd"/>
+      <w:r>
+        <w:t xml:space="preserve"> core web </w:t>
+      </w:r>
+      <w:proofErr w:type="spellStart"/>
+      <w:proofErr w:type="gramStart"/>
+      <w:r>
+        <w:t>api</w:t>
+      </w:r>
+      <w:proofErr w:type="spellEnd"/>
+      <w:proofErr w:type="gramEnd"/>
+      <w:r>
+        <w:t xml:space="preserve"> project in </w:t>
+      </w:r>
+      <w:proofErr w:type="spellStart"/>
+      <w:r>
+        <w:t>ApiGateways</w:t>
+      </w:r>
+      <w:proofErr w:type="spellEnd"/>
+      <w:r>
+        <w:t xml:space="preserve"> folder</w:t>
+      </w:r>
+      <w:r>
+        <w:t>.</w:t>
+      </w:r>
+    </w:p>
+    <w:p>
+      <w:pPr>
+        <w:pStyle w:val="ListParagraph"/>
+        <w:numPr>
+          <w:ilvl w:val="0"/>
+          <w:numId w:val="8"/>
+        </w:numPr>
+        <w:rPr>
+          <w:b/>
+          <w:sz w:val="32"/>
+          <w:u w:val="single"/>
+        </w:rPr>
+      </w:pPr>
+      <w:r>
+        <w:t>Created Models folder and below classes in it.</w:t>
+      </w:r>
+    </w:p>
+    <w:p>
+      <w:pPr>
+        <w:pStyle w:val="ListParagraph"/>
+        <w:numPr>
+          <w:ilvl w:val="1"/>
+          <w:numId w:val="8"/>
+        </w:numPr>
+        <w:rPr>
+          <w:b/>
+          <w:sz w:val="32"/>
+          <w:u w:val="single"/>
+        </w:rPr>
+      </w:pPr>
+      <w:proofErr w:type="spellStart"/>
+      <w:r>
+        <w:t>CatalogModel</w:t>
+      </w:r>
+      <w:proofErr w:type="spellEnd"/>
+    </w:p>
+    <w:p>
+      <w:pPr>
+        <w:pStyle w:val="ListParagraph"/>
+        <w:numPr>
+          <w:ilvl w:val="1"/>
+          <w:numId w:val="8"/>
+        </w:numPr>
+        <w:rPr>
+          <w:b/>
+          <w:sz w:val="32"/>
+          <w:u w:val="single"/>
+        </w:rPr>
+      </w:pPr>
+      <w:proofErr w:type="spellStart"/>
+      <w:r>
+        <w:t>BasketModel</w:t>
+      </w:r>
+      <w:proofErr w:type="spellEnd"/>
+    </w:p>
+    <w:p>
+      <w:pPr>
+        <w:pStyle w:val="ListParagraph"/>
+        <w:numPr>
+          <w:ilvl w:val="1"/>
+          <w:numId w:val="8"/>
+        </w:numPr>
+        <w:rPr>
+          <w:b/>
+          <w:sz w:val="32"/>
+          <w:u w:val="single"/>
+        </w:rPr>
+      </w:pPr>
+      <w:proofErr w:type="spellStart"/>
+      <w:r>
+        <w:t>BasketItemExtendedModel</w:t>
+      </w:r>
+      <w:proofErr w:type="spellEnd"/>
+    </w:p>
+    <w:p>
+      <w:pPr>
+        <w:pStyle w:val="ListParagraph"/>
+        <w:numPr>
+          <w:ilvl w:val="1"/>
+          <w:numId w:val="8"/>
+        </w:numPr>
+        <w:rPr>
+          <w:b/>
+          <w:sz w:val="32"/>
+          <w:u w:val="single"/>
+        </w:rPr>
+      </w:pPr>
+      <w:proofErr w:type="spellStart"/>
+      <w:r>
+        <w:t>OrderResponseModel</w:t>
+      </w:r>
+      <w:proofErr w:type="spellEnd"/>
+    </w:p>
+    <w:p>
+      <w:pPr>
+        <w:pStyle w:val="ListParagraph"/>
+        <w:numPr>
+          <w:ilvl w:val="1"/>
+          <w:numId w:val="8"/>
+        </w:numPr>
+        <w:rPr>
+          <w:b/>
+          <w:sz w:val="32"/>
+          <w:u w:val="single"/>
+        </w:rPr>
+      </w:pPr>
+      <w:proofErr w:type="spellStart"/>
+      <w:r>
+        <w:t>ShoppingModel</w:t>
+      </w:r>
+      <w:proofErr w:type="spellEnd"/>
+    </w:p>
+    <w:p>
+      <w:pPr>
+        <w:pStyle w:val="ListParagraph"/>
+        <w:numPr>
+          <w:ilvl w:val="0"/>
+          <w:numId w:val="8"/>
+        </w:numPr>
+        <w:rPr>
+          <w:b/>
+          <w:sz w:val="32"/>
+          <w:u w:val="single"/>
+        </w:rPr>
+      </w:pPr>
+      <w:r>
+        <w:t>Created Services folder and below interfaces &amp; classes in it.</w:t>
+      </w:r>
+    </w:p>
+    <w:p>
+      <w:pPr>
+        <w:pStyle w:val="ListParagraph"/>
+        <w:numPr>
+          <w:ilvl w:val="1"/>
+          <w:numId w:val="8"/>
+        </w:numPr>
+        <w:rPr>
+          <w:b/>
+          <w:sz w:val="32"/>
+          <w:u w:val="single"/>
+        </w:rPr>
+      </w:pPr>
+      <w:proofErr w:type="spellStart"/>
+      <w:r>
+        <w:t>ICatalogService</w:t>
+      </w:r>
+      <w:proofErr w:type="spellEnd"/>
+    </w:p>
+    <w:p>
+      <w:pPr>
+        <w:pStyle w:val="ListParagraph"/>
+        <w:numPr>
+          <w:ilvl w:val="1"/>
+          <w:numId w:val="8"/>
+        </w:numPr>
+        <w:rPr>
+          <w:b/>
+          <w:sz w:val="32"/>
+          <w:u w:val="single"/>
+        </w:rPr>
+      </w:pPr>
+      <w:proofErr w:type="spellStart"/>
+      <w:r>
+        <w:t>CatalogService</w:t>
+      </w:r>
+      <w:proofErr w:type="spellEnd"/>
+    </w:p>
+    <w:p>
+      <w:pPr>
+        <w:pStyle w:val="ListParagraph"/>
+        <w:numPr>
+          <w:ilvl w:val="1"/>
+          <w:numId w:val="8"/>
+        </w:numPr>
+        <w:rPr>
+          <w:b/>
+          <w:sz w:val="32"/>
+          <w:u w:val="single"/>
+        </w:rPr>
+      </w:pPr>
+      <w:proofErr w:type="spellStart"/>
+      <w:r>
+        <w:t>IBasketService</w:t>
+      </w:r>
+      <w:proofErr w:type="spellEnd"/>
+    </w:p>
+    <w:p>
+      <w:pPr>
+        <w:pStyle w:val="ListParagraph"/>
+        <w:numPr>
+          <w:ilvl w:val="1"/>
+          <w:numId w:val="8"/>
+        </w:numPr>
+        <w:rPr>
+          <w:b/>
+          <w:sz w:val="32"/>
+          <w:u w:val="single"/>
+        </w:rPr>
+      </w:pPr>
+      <w:proofErr w:type="spellStart"/>
+      <w:r>
+        <w:t>BasketService</w:t>
+      </w:r>
+      <w:proofErr w:type="spellEnd"/>
+    </w:p>
+    <w:p>
+      <w:pPr>
+        <w:pStyle w:val="ListParagraph"/>
+        <w:numPr>
+          <w:ilvl w:val="1"/>
+          <w:numId w:val="8"/>
+        </w:numPr>
+        <w:rPr>
+          <w:b/>
+          <w:sz w:val="32"/>
+          <w:u w:val="single"/>
+        </w:rPr>
+      </w:pPr>
+      <w:proofErr w:type="spellStart"/>
+      <w:r>
+        <w:t>IOrderService</w:t>
+      </w:r>
+      <w:proofErr w:type="spellEnd"/>
+    </w:p>
+    <w:p>
+      <w:pPr>
+        <w:pStyle w:val="ListParagraph"/>
+        <w:numPr>
+          <w:ilvl w:val="1"/>
+          <w:numId w:val="8"/>
+        </w:numPr>
+        <w:rPr>
+          <w:b/>
+          <w:sz w:val="32"/>
+          <w:u w:val="single"/>
+        </w:rPr>
+      </w:pPr>
+      <w:proofErr w:type="spellStart"/>
+      <w:r>
+        <w:t>OrderService</w:t>
+      </w:r>
+      <w:proofErr w:type="spellEnd"/>
+    </w:p>
+    <w:p>
+      <w:pPr>
+        <w:pStyle w:val="ListParagraph"/>
+        <w:numPr>
+          <w:ilvl w:val="0"/>
+          <w:numId w:val="8"/>
+        </w:numPr>
+        <w:rPr>
+          <w:b/>
+          <w:sz w:val="32"/>
+          <w:u w:val="single"/>
+        </w:rPr>
+      </w:pPr>
+      <w:r>
+        <w:t xml:space="preserve">Created Extensions folder and </w:t>
+      </w:r>
+      <w:proofErr w:type="spellStart"/>
+      <w:r>
+        <w:t>HttpClientExtensions</w:t>
+      </w:r>
+      <w:proofErr w:type="spellEnd"/>
+      <w:r>
+        <w:t xml:space="preserve"> class in it.</w:t>
+      </w:r>
+    </w:p>
+    <w:p>
+      <w:pPr>
+        <w:pStyle w:val="ListParagraph"/>
+        <w:numPr>
+          <w:ilvl w:val="0"/>
+          <w:numId w:val="8"/>
+        </w:numPr>
+        <w:rPr>
+          <w:b/>
+          <w:sz w:val="32"/>
+          <w:u w:val="single"/>
+        </w:rPr>
+      </w:pPr>
+      <w:r>
+        <w:t xml:space="preserve">Created </w:t>
+      </w:r>
+      <w:proofErr w:type="spellStart"/>
+      <w:r>
+        <w:t>ShoppingController</w:t>
+      </w:r>
+      <w:proofErr w:type="spellEnd"/>
+      <w:r>
+        <w:t xml:space="preserve"> class in Controller folder and implemented </w:t>
+      </w:r>
+      <w:proofErr w:type="spellStart"/>
+      <w:r>
+        <w:t>GetShopping</w:t>
+      </w:r>
+      <w:proofErr w:type="spellEnd"/>
+      <w:r>
+        <w:t xml:space="preserve"> method in it.</w:t>
+      </w:r>
+    </w:p>
+    <w:p>
+      <w:pPr>
+        <w:pStyle w:val="ListParagraph"/>
+        <w:numPr>
+          <w:ilvl w:val="0"/>
+          <w:numId w:val="8"/>
+        </w:numPr>
+        <w:rPr>
+          <w:rStyle w:val="Hyperlink"/>
+          <w:b/>
+          <w:color w:val="auto"/>
+          <w:u w:val="none"/>
+        </w:rPr>
+      </w:pPr>
+      <w:r>
+        <w:t xml:space="preserve">Created </w:t>
+      </w:r>
+      <w:proofErr w:type="spellStart"/>
+      <w:r>
+        <w:t>Shopping.Aggregator</w:t>
+      </w:r>
+      <w:proofErr w:type="spellEnd"/>
+      <w:r>
+        <w:t xml:space="preserve"> profile under Properties =&gt; Debug with URL: </w:t>
+      </w:r>
+      <w:hyperlink r:id="rId28" w:history="1">
+        <w:r>
+          <w:rPr>
+            <w:rStyle w:val="Hyperlink"/>
+          </w:rPr>
+          <w:t>http://localhost:5005</w:t>
+        </w:r>
+      </w:hyperlink>
+    </w:p>
+    <w:p>
+      <w:pPr>
+        <w:pStyle w:val="ListParagraph"/>
+        <w:numPr>
+          <w:ilvl w:val="0"/>
+          <w:numId w:val="8"/>
+        </w:numPr>
+        <w:rPr>
+          <w:b/>
+        </w:rPr>
+      </w:pPr>
+      <w:r>
+        <w:t xml:space="preserve">Add </w:t>
+      </w:r>
+      <w:proofErr w:type="spellStart"/>
+      <w:r>
+        <w:t>docker</w:t>
+      </w:r>
+      <w:proofErr w:type="spellEnd"/>
+      <w:r>
+        <w:t>-compose</w:t>
+      </w:r>
+    </w:p>
+    <w:p>
+      <w:pPr>
+        <w:pStyle w:val="ListParagraph"/>
+        <w:numPr>
+          <w:ilvl w:val="1"/>
+          <w:numId w:val="8"/>
+        </w:numPr>
+        <w:rPr>
+          <w:b/>
+        </w:rPr>
+      </w:pPr>
+      <w:r>
+        <w:t xml:space="preserve">Right click on </w:t>
+      </w:r>
+      <w:proofErr w:type="spellStart"/>
+      <w:r>
+        <w:t>Shopping.Aggregator</w:t>
+      </w:r>
+      <w:proofErr w:type="spellEnd"/>
+      <w:r>
+        <w:t xml:space="preserve"> project and Add “Container Orchestrator Support”.</w:t>
+      </w:r>
+    </w:p>
+    <w:p>
+      <w:pPr>
+        <w:pStyle w:val="ListParagraph"/>
+        <w:numPr>
+          <w:ilvl w:val="1"/>
+          <w:numId w:val="8"/>
+        </w:numPr>
+        <w:rPr>
+          <w:b/>
+        </w:rPr>
+      </w:pPr>
+      <w:r>
+        <w:t>Select Docker Compose.</w:t>
+      </w:r>
+    </w:p>
+    <w:p>
+      <w:pPr>
+        <w:pStyle w:val="ListParagraph"/>
+        <w:numPr>
+          <w:ilvl w:val="1"/>
+          <w:numId w:val="8"/>
+        </w:numPr>
+        <w:rPr>
+          <w:b/>
+        </w:rPr>
+      </w:pPr>
+      <w:r>
+        <w:t>Select Operating System as Linux</w:t>
+      </w:r>
+    </w:p>
+    <w:p>
+      <w:pPr>
+        <w:pStyle w:val="ListParagraph"/>
+        <w:numPr>
+          <w:ilvl w:val="1"/>
+          <w:numId w:val="8"/>
+        </w:numPr>
+      </w:pPr>
+      <w:r>
+        <w:t xml:space="preserve">Added/updated </w:t>
+      </w:r>
+      <w:proofErr w:type="spellStart"/>
+      <w:r>
+        <w:t>shopping.aggregator</w:t>
+      </w:r>
+      <w:proofErr w:type="spellEnd"/>
+      <w:r>
+        <w:t xml:space="preserve"> configuration in </w:t>
+      </w:r>
+      <w:proofErr w:type="spellStart"/>
+      <w:r>
+        <w:t>docker-compose.yml</w:t>
+      </w:r>
+      <w:proofErr w:type="spellEnd"/>
+      <w:r>
+        <w:t xml:space="preserve"> and </w:t>
+      </w:r>
+      <w:proofErr w:type="spellStart"/>
+      <w:r>
+        <w:t>docker-compose.override.yml</w:t>
+      </w:r>
+      <w:proofErr w:type="spellEnd"/>
+    </w:p>
+    <w:p>
+      <w:r>
+        <w:br w:type="page"/>
+      </w:r>
+    </w:p>
+    <w:p>
+      <w:pPr>
+        <w:pStyle w:val="ListParagraph"/>
+        <w:ind w:left="0"/>
+        <w:rPr>
+          <w:b/>
+          <w:sz w:val="32"/>
+          <w:u w:val="single"/>
+        </w:rPr>
+      </w:pPr>
+      <w:proofErr w:type="spellStart"/>
+      <w:r>
+        <w:rPr>
+          <w:b/>
+          <w:sz w:val="32"/>
+          <w:u w:val="single"/>
+        </w:rPr>
+        <w:lastRenderedPageBreak/>
+        <w:t>WebApps</w:t>
+      </w:r>
+      <w:proofErr w:type="spellEnd"/>
+      <w:r>
+        <w:rPr>
+          <w:b/>
+          <w:sz w:val="32"/>
+          <w:u w:val="single"/>
+        </w:rPr>
+        <w:t>:</w:t>
+      </w:r>
+    </w:p>
+    <w:p>
+      <w:pPr>
+        <w:pStyle w:val="ListParagraph"/>
+        <w:numPr>
+          <w:ilvl w:val="0"/>
+          <w:numId w:val="15"/>
+        </w:numPr>
+        <w:rPr>
+          <w:b/>
+          <w:sz w:val="32"/>
+          <w:u w:val="single"/>
+        </w:rPr>
+      </w:pPr>
+      <w:r>
+        <w:t xml:space="preserve">Created </w:t>
+      </w:r>
+      <w:proofErr w:type="spellStart"/>
+      <w:r>
+        <w:t>WebApps</w:t>
+      </w:r>
+      <w:proofErr w:type="spellEnd"/>
+      <w:r>
+        <w:t xml:space="preserve"> folder in </w:t>
+      </w:r>
+      <w:proofErr w:type="spellStart"/>
+      <w:r>
+        <w:t>src</w:t>
+      </w:r>
+      <w:proofErr w:type="spellEnd"/>
+      <w:r>
+        <w:t xml:space="preserve"> folder.</w:t>
+      </w:r>
+    </w:p>
+    <w:p>
+      <w:pPr>
+        <w:pStyle w:val="ListParagraph"/>
+        <w:numPr>
+          <w:ilvl w:val="0"/>
+          <w:numId w:val="15"/>
+        </w:numPr>
+        <w:rPr>
+          <w:b/>
+          <w:sz w:val="32"/>
+          <w:u w:val="single"/>
+        </w:rPr>
+      </w:pPr>
+      <w:r>
+        <w:t xml:space="preserve">Downloaded readymade project from </w:t>
+      </w:r>
+      <w:proofErr w:type="spellStart"/>
+      <w:r>
+        <w:t>github</w:t>
+      </w:r>
+      <w:proofErr w:type="spellEnd"/>
+      <w:r>
+        <w:t xml:space="preserve">. </w:t>
+      </w:r>
+    </w:p>
+    <w:p>
+      <w:pPr>
+        <w:pStyle w:val="ListParagraph"/>
+        <w:numPr>
+          <w:ilvl w:val="1"/>
+          <w:numId w:val="15"/>
+        </w:numPr>
+        <w:rPr>
+          <w:b/>
+          <w:sz w:val="32"/>
+          <w:u w:val="single"/>
+        </w:rPr>
+      </w:pPr>
+      <w:hyperlink r:id="rId29" w:history="1">
+        <w:r>
+          <w:rPr>
+            <w:rStyle w:val="Hyperlink"/>
+          </w:rPr>
+          <w:t>https://github.com/aspnetrun/run-aspnetcore-basics</w:t>
+        </w:r>
+      </w:hyperlink>
+    </w:p>
+    <w:p>
+      <w:pPr>
+        <w:pStyle w:val="ListParagraph"/>
+        <w:numPr>
+          <w:ilvl w:val="0"/>
+          <w:numId w:val="15"/>
+        </w:numPr>
+        <w:rPr>
+          <w:b/>
+          <w:sz w:val="32"/>
+          <w:u w:val="single"/>
+        </w:rPr>
+      </w:pPr>
+      <w:r>
+        <w:t>Add downloaded project as existing project in our project.</w:t>
+      </w:r>
+    </w:p>
+    <w:p>
+      <w:pPr>
+        <w:pStyle w:val="ListParagraph"/>
+        <w:numPr>
+          <w:ilvl w:val="0"/>
+          <w:numId w:val="15"/>
+        </w:numPr>
+        <w:rPr>
+          <w:b/>
+          <w:sz w:val="32"/>
+          <w:u w:val="single"/>
+        </w:rPr>
+      </w:pPr>
+      <w:r>
+        <w:t>Delete Data, Entities, Migration and Repositories folders.</w:t>
+      </w:r>
+    </w:p>
+    <w:p>
+      <w:pPr>
+        <w:pStyle w:val="ListParagraph"/>
+        <w:numPr>
+          <w:ilvl w:val="0"/>
+          <w:numId w:val="15"/>
+        </w:numPr>
+        <w:rPr>
+          <w:b/>
+          <w:sz w:val="32"/>
+          <w:u w:val="single"/>
+        </w:rPr>
+      </w:pPr>
+      <w:r>
+        <w:t>Remove all nugget packages from project file.</w:t>
+      </w:r>
+    </w:p>
+    <w:p>
+      <w:pPr>
+        <w:pStyle w:val="ListParagraph"/>
+        <w:numPr>
+          <w:ilvl w:val="0"/>
+          <w:numId w:val="15"/>
+        </w:numPr>
+        <w:rPr>
+          <w:b/>
+          <w:sz w:val="32"/>
+          <w:u w:val="single"/>
+        </w:rPr>
+      </w:pPr>
+      <w:r>
+        <w:t xml:space="preserve">Removed connection string from </w:t>
+      </w:r>
+      <w:proofErr w:type="spellStart"/>
+      <w:r>
+        <w:t>appsettings</w:t>
+      </w:r>
+      <w:proofErr w:type="spellEnd"/>
+      <w:r>
+        <w:t xml:space="preserve"> and added </w:t>
+      </w:r>
+      <w:proofErr w:type="spellStart"/>
+      <w:r>
+        <w:t>ApiSettings</w:t>
+      </w:r>
+      <w:proofErr w:type="spellEnd"/>
+      <w:r>
+        <w:t>.</w:t>
+      </w:r>
+    </w:p>
+    <w:p>
+      <w:pPr>
+        <w:pStyle w:val="ListParagraph"/>
+        <w:numPr>
+          <w:ilvl w:val="0"/>
+          <w:numId w:val="15"/>
+        </w:numPr>
+        <w:rPr>
+          <w:b/>
+          <w:sz w:val="32"/>
+          <w:u w:val="single"/>
+        </w:rPr>
+      </w:pPr>
+      <w:r>
+        <w:t>Created Models folder and created below classes in it</w:t>
+      </w:r>
+      <w:r>
+        <w:t>.</w:t>
+      </w:r>
+    </w:p>
+    <w:p>
+      <w:pPr>
+        <w:pStyle w:val="ListParagraph"/>
+        <w:numPr>
+          <w:ilvl w:val="1"/>
+          <w:numId w:val="15"/>
+        </w:numPr>
+        <w:rPr>
+          <w:b/>
+          <w:sz w:val="32"/>
+          <w:u w:val="single"/>
+        </w:rPr>
+      </w:pPr>
+      <w:proofErr w:type="spellStart"/>
+      <w:r>
+        <w:t>BasketModel</w:t>
+      </w:r>
+      <w:proofErr w:type="spellEnd"/>
+    </w:p>
+    <w:p>
+      <w:pPr>
+        <w:pStyle w:val="ListParagraph"/>
+        <w:numPr>
+          <w:ilvl w:val="1"/>
+          <w:numId w:val="15"/>
+        </w:numPr>
+        <w:rPr>
+          <w:b/>
+          <w:sz w:val="32"/>
+          <w:u w:val="single"/>
+        </w:rPr>
+      </w:pPr>
+      <w:proofErr w:type="spellStart"/>
+      <w:r>
+        <w:t>BasketItemModel</w:t>
+      </w:r>
+      <w:proofErr w:type="spellEnd"/>
+    </w:p>
+    <w:p>
+      <w:pPr>
+        <w:pStyle w:val="ListParagraph"/>
+        <w:numPr>
+          <w:ilvl w:val="1"/>
+          <w:numId w:val="15"/>
+        </w:numPr>
+        <w:rPr>
+          <w:b/>
+          <w:sz w:val="32"/>
+          <w:u w:val="single"/>
+        </w:rPr>
+      </w:pPr>
+      <w:proofErr w:type="spellStart"/>
+      <w:r>
+        <w:t>BasketCheckoutModel</w:t>
+      </w:r>
+      <w:proofErr w:type="spellEnd"/>
+    </w:p>
+    <w:p>
+      <w:pPr>
+        <w:pStyle w:val="ListParagraph"/>
+        <w:numPr>
+          <w:ilvl w:val="1"/>
+          <w:numId w:val="15"/>
+        </w:numPr>
+        <w:rPr>
+          <w:b/>
+          <w:sz w:val="32"/>
+          <w:u w:val="single"/>
+        </w:rPr>
+      </w:pPr>
+      <w:proofErr w:type="spellStart"/>
+      <w:r>
+        <w:t>CatalogModel</w:t>
+      </w:r>
+      <w:proofErr w:type="spellEnd"/>
+    </w:p>
+    <w:p>
+      <w:pPr>
+        <w:pStyle w:val="ListParagraph"/>
+        <w:numPr>
+          <w:ilvl w:val="1"/>
+          <w:numId w:val="15"/>
+        </w:numPr>
+        <w:rPr>
+          <w:b/>
+          <w:sz w:val="32"/>
+          <w:u w:val="single"/>
+        </w:rPr>
+      </w:pPr>
+      <w:proofErr w:type="spellStart"/>
+      <w:r>
+        <w:t>OrderResponseModel</w:t>
+      </w:r>
+      <w:proofErr w:type="spellEnd"/>
+    </w:p>
+    <w:p>
+      <w:pPr>
+        <w:pStyle w:val="ListParagraph"/>
+        <w:numPr>
+          <w:ilvl w:val="0"/>
+          <w:numId w:val="15"/>
+        </w:numPr>
+        <w:rPr>
+          <w:b/>
+          <w:sz w:val="32"/>
+          <w:u w:val="single"/>
+        </w:rPr>
+      </w:pPr>
+      <w:r>
+        <w:t>Created Services folder</w:t>
+      </w:r>
+      <w:r>
+        <w:t xml:space="preserve"> and below interface &amp; classes in it</w:t>
+      </w:r>
+      <w:r>
+        <w:t>.</w:t>
+      </w:r>
+    </w:p>
+    <w:p>
+      <w:pPr>
+        <w:pStyle w:val="ListParagraph"/>
+        <w:numPr>
+          <w:ilvl w:val="1"/>
+          <w:numId w:val="15"/>
+        </w:numPr>
+        <w:rPr>
+          <w:b/>
+          <w:sz w:val="32"/>
+          <w:u w:val="single"/>
+        </w:rPr>
+      </w:pPr>
+      <w:proofErr w:type="spellStart"/>
+      <w:r>
+        <w:t>IBasketService</w:t>
+      </w:r>
+      <w:proofErr w:type="spellEnd"/>
+    </w:p>
+    <w:p>
+      <w:pPr>
+        <w:pStyle w:val="ListParagraph"/>
+        <w:numPr>
+          <w:ilvl w:val="1"/>
+          <w:numId w:val="15"/>
+        </w:numPr>
+        <w:rPr>
+          <w:b/>
+          <w:sz w:val="32"/>
+          <w:u w:val="single"/>
+        </w:rPr>
+      </w:pPr>
+      <w:proofErr w:type="spellStart"/>
+      <w:r>
+        <w:t>BasketService</w:t>
+      </w:r>
+      <w:proofErr w:type="spellEnd"/>
+    </w:p>
+    <w:p>
+      <w:pPr>
+        <w:pStyle w:val="ListParagraph"/>
+        <w:numPr>
+          <w:ilvl w:val="1"/>
+          <w:numId w:val="15"/>
+        </w:numPr>
+        <w:rPr>
+          <w:b/>
+          <w:sz w:val="32"/>
+          <w:u w:val="single"/>
+        </w:rPr>
+      </w:pPr>
+      <w:proofErr w:type="spellStart"/>
+      <w:r>
+        <w:t>ICatalogService</w:t>
+      </w:r>
+      <w:proofErr w:type="spellEnd"/>
+    </w:p>
+    <w:p>
+      <w:pPr>
+        <w:pStyle w:val="ListParagraph"/>
+        <w:numPr>
+          <w:ilvl w:val="1"/>
+          <w:numId w:val="15"/>
+        </w:numPr>
+        <w:rPr>
+          <w:b/>
+          <w:sz w:val="32"/>
+          <w:u w:val="single"/>
+        </w:rPr>
+      </w:pPr>
+      <w:proofErr w:type="spellStart"/>
+      <w:r>
+        <w:t>CatalogService</w:t>
+      </w:r>
+      <w:proofErr w:type="spellEnd"/>
+    </w:p>
+    <w:p>
+      <w:pPr>
+        <w:pStyle w:val="ListParagraph"/>
+        <w:numPr>
+          <w:ilvl w:val="1"/>
+          <w:numId w:val="15"/>
+        </w:numPr>
+        <w:rPr>
+          <w:b/>
+          <w:sz w:val="32"/>
+          <w:u w:val="single"/>
+        </w:rPr>
+      </w:pPr>
+      <w:proofErr w:type="spellStart"/>
+      <w:r>
+        <w:t>IOrderService</w:t>
+      </w:r>
+      <w:proofErr w:type="spellEnd"/>
+    </w:p>
+    <w:p>
+      <w:pPr>
+        <w:pStyle w:val="ListParagraph"/>
+        <w:numPr>
+          <w:ilvl w:val="1"/>
+          <w:numId w:val="15"/>
+        </w:numPr>
+        <w:rPr>
+          <w:b/>
+          <w:sz w:val="32"/>
+          <w:u w:val="single"/>
+        </w:rPr>
+      </w:pPr>
+      <w:proofErr w:type="spellStart"/>
+      <w:r>
+        <w:t>OrderService</w:t>
+      </w:r>
+      <w:proofErr w:type="spellEnd"/>
+    </w:p>
+    <w:p>
+      <w:pPr>
+        <w:pStyle w:val="ListParagraph"/>
+        <w:numPr>
+          <w:ilvl w:val="0"/>
+          <w:numId w:val="15"/>
+        </w:numPr>
+        <w:rPr>
+          <w:b/>
+          <w:sz w:val="32"/>
+          <w:u w:val="single"/>
+        </w:rPr>
+      </w:pPr>
+      <w:r>
+        <w:t xml:space="preserve">Created Extensions folder and </w:t>
+      </w:r>
+      <w:proofErr w:type="spellStart"/>
+      <w:r>
+        <w:t>HttpClientExtensions</w:t>
+      </w:r>
+      <w:proofErr w:type="spellEnd"/>
+      <w:r>
+        <w:t xml:space="preserve"> class in it.</w:t>
+      </w:r>
+    </w:p>
+    <w:p>
+      <w:pPr>
+        <w:pStyle w:val="ListParagraph"/>
+        <w:numPr>
+          <w:ilvl w:val="0"/>
+          <w:numId w:val="15"/>
+        </w:numPr>
+        <w:rPr>
+          <w:b/>
+          <w:sz w:val="32"/>
+          <w:u w:val="single"/>
+        </w:rPr>
+      </w:pPr>
+      <w:r>
+        <w:t>Implemented and resolved all issues in Pages.</w:t>
+      </w:r>
+    </w:p>
+    <w:p>
+      <w:pPr>
+        <w:pStyle w:val="ListParagraph"/>
+        <w:numPr>
+          <w:ilvl w:val="0"/>
+          <w:numId w:val="15"/>
+        </w:numPr>
+        <w:rPr>
+          <w:b/>
+          <w:sz w:val="32"/>
+          <w:u w:val="single"/>
+        </w:rPr>
+      </w:pPr>
+      <w:r>
+        <w:t xml:space="preserve">Updated Program and </w:t>
+      </w:r>
+      <w:proofErr w:type="spellStart"/>
+      <w:r>
+        <w:t>Startup</w:t>
+      </w:r>
+      <w:proofErr w:type="spellEnd"/>
+      <w:r>
+        <w:t xml:space="preserve"> classes.</w:t>
+      </w:r>
+      <w:bookmarkStart w:id="0" w:name="_GoBack"/>
+      <w:bookmarkEnd w:id="0"/>
+    </w:p>
+    <w:p>
+      <w:pPr>
+        <w:rPr>
+          <w:b/>
+          <w:sz w:val="32"/>
+          <w:u w:val="single"/>
+        </w:rPr>
+      </w:pPr>
+      <w:r>
+        <w:rPr>
+          <w:b/>
+          <w:sz w:val="32"/>
+          <w:u w:val="single"/>
+        </w:rPr>
+        <w:br w:type="page"/>
+      </w:r>
+    </w:p>
+    <w:p>
+      <w:pPr>
+        <w:pStyle w:val="ListParagraph"/>
+        <w:ind w:left="0"/>
+        <w:rPr>
+          <w:b/>
+          <w:sz w:val="32"/>
+          <w:u w:val="single"/>
+        </w:rPr>
+      </w:pPr>
+      <w:r>
+        <w:rPr>
+          <w:b/>
+          <w:sz w:val="32"/>
+          <w:u w:val="single"/>
+        </w:rPr>
+        <w:lastRenderedPageBreak/>
+        <w:t>Resources</w:t>
+      </w:r>
+      <w:r>
+        <w:rPr>
+          <w:b/>
+          <w:sz w:val="32"/>
+          <w:u w:val="single"/>
+        </w:rPr>
+        <w:t>:</w:t>
+      </w:r>
+    </w:p>
+    <w:p>
+      <w:pPr>
+        <w:pStyle w:val="ListParagraph"/>
+        <w:numPr>
+          <w:ilvl w:val="0"/>
+          <w:numId w:val="8"/>
+        </w:numPr>
         <w:ind w:left="720"/>
       </w:pPr>
-      <w:hyperlink r:id="rId26" w:history="1">
+      <w:hyperlink r:id="rId30" w:history="1">
         <w:r>
           <w:rPr>
             <w:rStyle w:val="Hyperlink"/>
@@ -9511,7 +11050,7 @@
         </w:numPr>
         <w:ind w:left="720"/>
       </w:pPr>
-      <w:hyperlink r:id="rId27" w:history="1">
+      <w:hyperlink r:id="rId31" w:history="1">
         <w:r>
           <w:rPr>
             <w:rStyle w:val="Hyperlink"/>
@@ -9529,7 +11068,7 @@
         </w:numPr>
         <w:ind w:left="720"/>
       </w:pPr>
-      <w:hyperlink r:id="rId28" w:history="1">
+      <w:hyperlink r:id="rId32" w:history="1">
         <w:r>
           <w:rPr>
             <w:rStyle w:val="Hyperlink"/>
@@ -9547,7 +11086,7 @@
         </w:numPr>
         <w:ind w:left="720"/>
       </w:pPr>
-      <w:hyperlink r:id="rId29" w:history="1">
+      <w:hyperlink r:id="rId33" w:history="1">
         <w:r>
           <w:rPr>
             <w:rStyle w:val="Hyperlink"/>
@@ -9580,7 +11119,7 @@
         </w:numPr>
         <w:ind w:left="720"/>
       </w:pPr>
-      <w:hyperlink r:id="rId30" w:history="1">
+      <w:hyperlink r:id="rId34" w:history="1">
         <w:r>
           <w:rPr>
             <w:rStyle w:val="Hyperlink"/>
@@ -9623,7 +11162,7 @@
         </w:numPr>
         <w:ind w:left="720"/>
       </w:pPr>
-      <w:hyperlink r:id="rId31" w:history="1">
+      <w:hyperlink r:id="rId35" w:history="1">
         <w:r>
           <w:rPr>
             <w:rStyle w:val="Hyperlink"/>
@@ -9641,7 +11180,7 @@
         </w:numPr>
         <w:ind w:left="720"/>
       </w:pPr>
-      <w:hyperlink r:id="rId32" w:history="1">
+      <w:hyperlink r:id="rId36" w:history="1">
         <w:r>
           <w:rPr>
             <w:rStyle w:val="Hyperlink"/>
@@ -9659,7 +11198,7 @@
         </w:numPr>
         <w:ind w:left="720"/>
       </w:pPr>
-      <w:hyperlink r:id="rId33" w:history="1">
+      <w:hyperlink r:id="rId37" w:history="1">
         <w:r>
           <w:rPr>
             <w:rStyle w:val="Hyperlink"/>
@@ -9677,7 +11216,7 @@
         </w:numPr>
         <w:ind w:left="720"/>
       </w:pPr>
-      <w:hyperlink r:id="rId34" w:history="1">
+      <w:hyperlink r:id="rId38" w:history="1">
         <w:r>
           <w:rPr>
             <w:rStyle w:val="Hyperlink"/>
@@ -9695,7 +11234,7 @@
         </w:numPr>
         <w:ind w:left="720"/>
       </w:pPr>
-      <w:hyperlink r:id="rId35" w:history="1">
+      <w:hyperlink r:id="rId39" w:history="1">
         <w:r>
           <w:rPr>
             <w:rStyle w:val="Hyperlink"/>
@@ -9713,7 +11252,7 @@
         </w:numPr>
         <w:ind w:left="720"/>
       </w:pPr>
-      <w:hyperlink r:id="rId36" w:history="1">
+      <w:hyperlink r:id="rId40" w:history="1">
         <w:r>
           <w:rPr>
             <w:rStyle w:val="Hyperlink"/>
@@ -9731,7 +11270,7 @@
         </w:numPr>
         <w:ind w:left="720"/>
       </w:pPr>
-      <w:hyperlink r:id="rId37" w:history="1">
+      <w:hyperlink r:id="rId41" w:history="1">
         <w:r>
           <w:rPr>
             <w:rStyle w:val="Hyperlink"/>
@@ -9749,7 +11288,7 @@
         </w:numPr>
         <w:ind w:left="720"/>
       </w:pPr>
-      <w:hyperlink r:id="rId38" w:history="1">
+      <w:hyperlink r:id="rId42" w:history="1">
         <w:r>
           <w:rPr>
             <w:rStyle w:val="Hyperlink"/>
@@ -9767,7 +11306,7 @@
         </w:numPr>
         <w:ind w:left="720"/>
       </w:pPr>
-      <w:hyperlink r:id="rId39" w:history="1">
+      <w:hyperlink r:id="rId43" w:history="1">
         <w:r>
           <w:rPr>
             <w:rStyle w:val="Hyperlink"/>
@@ -9785,7 +11324,7 @@
         </w:numPr>
         <w:ind w:left="720"/>
       </w:pPr>
-      <w:hyperlink r:id="rId40" w:history="1">
+      <w:hyperlink r:id="rId44" w:history="1">
         <w:r>
           <w:rPr>
             <w:rStyle w:val="Hyperlink"/>
@@ -9803,7 +11342,7 @@
         </w:numPr>
         <w:ind w:left="720"/>
       </w:pPr>
-      <w:hyperlink r:id="rId41" w:history="1">
+      <w:hyperlink r:id="rId45" w:history="1">
         <w:r>
           <w:rPr>
             <w:rStyle w:val="Hyperlink"/>
@@ -9821,7 +11360,7 @@
         </w:numPr>
         <w:ind w:left="720"/>
       </w:pPr>
-      <w:hyperlink r:id="rId42" w:history="1">
+      <w:hyperlink r:id="rId46" w:history="1">
         <w:r>
           <w:rPr>
             <w:rStyle w:val="Hyperlink"/>
@@ -9839,7 +11378,7 @@
         </w:numPr>
         <w:ind w:left="720"/>
       </w:pPr>
-      <w:hyperlink r:id="rId43" w:history="1">
+      <w:hyperlink r:id="rId47" w:history="1">
         <w:r>
           <w:rPr>
             <w:rStyle w:val="Hyperlink"/>
@@ -9857,7 +11396,7 @@
         </w:numPr>
         <w:ind w:left="720"/>
       </w:pPr>
-      <w:hyperlink r:id="rId44" w:history="1">
+      <w:hyperlink r:id="rId48" w:history="1">
         <w:r>
           <w:rPr>
             <w:rStyle w:val="Hyperlink"/>
@@ -9875,7 +11414,7 @@
         </w:numPr>
         <w:ind w:left="720"/>
       </w:pPr>
-      <w:hyperlink r:id="rId45" w:history="1">
+      <w:hyperlink r:id="rId49" w:history="1">
         <w:r>
           <w:rPr>
             <w:rStyle w:val="Hyperlink"/>
@@ -9893,7 +11432,7 @@
         </w:numPr>
         <w:ind w:left="720"/>
       </w:pPr>
-      <w:hyperlink r:id="rId46" w:history="1">
+      <w:hyperlink r:id="rId50" w:history="1">
         <w:r>
           <w:rPr>
             <w:rStyle w:val="Hyperlink"/>
@@ -9911,7 +11450,7 @@
         </w:numPr>
         <w:ind w:left="720"/>
       </w:pPr>
-      <w:hyperlink r:id="rId47" w:history="1">
+      <w:hyperlink r:id="rId51" w:history="1">
         <w:r>
           <w:rPr>
             <w:rStyle w:val="Hyperlink"/>
@@ -9929,7 +11468,7 @@
         </w:numPr>
         <w:ind w:left="720"/>
       </w:pPr>
-      <w:hyperlink r:id="rId48" w:history="1">
+      <w:hyperlink r:id="rId52" w:history="1">
         <w:r>
           <w:rPr>
             <w:rStyle w:val="Hyperlink"/>
@@ -9947,7 +11486,7 @@
         </w:numPr>
         <w:ind w:left="720"/>
       </w:pPr>
-      <w:hyperlink r:id="rId49" w:history="1">
+      <w:hyperlink r:id="rId53" w:history="1">
         <w:r>
           <w:rPr>
             <w:rStyle w:val="Hyperlink"/>
@@ -9977,6 +11516,121 @@
 <file path=word/numbering.xml><?xml version="1.0" encoding="utf-8"?>
 <w:numbering xmlns:wpc="http://schemas.microsoft.com/office/word/2010/wordprocessingCanvas" xmlns:mc="http://schemas.openxmlformats.org/markup-compatibility/2006" xmlns:o="urn:schemas-microsoft-com:office:office" xmlns:r="http://schemas.openxmlformats.org/officeDocument/2006/relationships" xmlns:m="http://schemas.openxmlformats.org/officeDocument/2006/math" xmlns:v="urn:schemas-microsoft-com:vml" xmlns:wp14="http://schemas.microsoft.com/office/word/2010/wordprocessingDrawing" xmlns:wp="http://schemas.openxmlformats.org/drawingml/2006/wordprocessingDrawing" xmlns:w10="urn:schemas-microsoft-com:office:word" xmlns:w="http://schemas.openxmlformats.org/wordprocessingml/2006/main" xmlns:w14="http://schemas.microsoft.com/office/word/2010/wordml" xmlns:w15="http://schemas.microsoft.com/office/word/2012/wordml" xmlns:wpg="http://schemas.microsoft.com/office/word/2010/wordprocessingGroup" xmlns:wpi="http://schemas.microsoft.com/office/word/2010/wordprocessingInk" xmlns:wne="http://schemas.microsoft.com/office/word/2006/wordml" xmlns:wps="http://schemas.microsoft.com/office/word/2010/wordprocessingShape" mc:Ignorable="w14 w15 wp14">
   <w:abstractNum w:abstractNumId="0" w15:restartNumberingAfterBreak="0">
+    <w:nsid w:val="00F437E8"/>
+    <w:multiLevelType w:val="hybridMultilevel"/>
+    <w:tmpl w:val="E0302F04"/>
+    <w:lvl w:ilvl="0" w:tplc="272E769C">
+      <w:start w:val="1"/>
+      <w:numFmt w:val="bullet"/>
+      <w:lvlText w:val=""/>
+      <w:lvlJc w:val="left"/>
+      <w:pPr>
+        <w:ind w:left="360" w:hanging="360"/>
+      </w:pPr>
+      <w:rPr>
+        <w:rFonts w:ascii="Symbol" w:hAnsi="Symbol" w:hint="default"/>
+        <w:sz w:val="22"/>
+        <w:szCs w:val="22"/>
+      </w:rPr>
+    </w:lvl>
+    <w:lvl w:ilvl="1" w:tplc="40090003" w:tentative="1">
+      <w:start w:val="1"/>
+      <w:numFmt w:val="bullet"/>
+      <w:lvlText w:val="o"/>
+      <w:lvlJc w:val="left"/>
+      <w:pPr>
+        <w:ind w:left="1080" w:hanging="360"/>
+      </w:pPr>
+      <w:rPr>
+        <w:rFonts w:ascii="Courier New" w:hAnsi="Courier New" w:cs="Courier New" w:hint="default"/>
+      </w:rPr>
+    </w:lvl>
+    <w:lvl w:ilvl="2" w:tplc="40090005" w:tentative="1">
+      <w:start w:val="1"/>
+      <w:numFmt w:val="bullet"/>
+      <w:lvlText w:val=""/>
+      <w:lvlJc w:val="left"/>
+      <w:pPr>
+        <w:ind w:left="1800" w:hanging="360"/>
+      </w:pPr>
+      <w:rPr>
+        <w:rFonts w:ascii="Wingdings" w:hAnsi="Wingdings" w:hint="default"/>
+      </w:rPr>
+    </w:lvl>
+    <w:lvl w:ilvl="3" w:tplc="40090001" w:tentative="1">
+      <w:start w:val="1"/>
+      <w:numFmt w:val="bullet"/>
+      <w:lvlText w:val=""/>
+      <w:lvlJc w:val="left"/>
+      <w:pPr>
+        <w:ind w:left="2520" w:hanging="360"/>
+      </w:pPr>
+      <w:rPr>
+        <w:rFonts w:ascii="Symbol" w:hAnsi="Symbol" w:hint="default"/>
+      </w:rPr>
+    </w:lvl>
+    <w:lvl w:ilvl="4" w:tplc="40090003" w:tentative="1">
+      <w:start w:val="1"/>
+      <w:numFmt w:val="bullet"/>
+      <w:lvlText w:val="o"/>
+      <w:lvlJc w:val="left"/>
+      <w:pPr>
+        <w:ind w:left="3240" w:hanging="360"/>
+      </w:pPr>
+      <w:rPr>
+        <w:rFonts w:ascii="Courier New" w:hAnsi="Courier New" w:cs="Courier New" w:hint="default"/>
+      </w:rPr>
+    </w:lvl>
+    <w:lvl w:ilvl="5" w:tplc="40090005" w:tentative="1">
+      <w:start w:val="1"/>
+      <w:numFmt w:val="bullet"/>
+      <w:lvlText w:val=""/>
+      <w:lvlJc w:val="left"/>
+      <w:pPr>
+        <w:ind w:left="3960" w:hanging="360"/>
+      </w:pPr>
+      <w:rPr>
+        <w:rFonts w:ascii="Wingdings" w:hAnsi="Wingdings" w:hint="default"/>
+      </w:rPr>
+    </w:lvl>
+    <w:lvl w:ilvl="6" w:tplc="40090001" w:tentative="1">
+      <w:start w:val="1"/>
+      <w:numFmt w:val="bullet"/>
+      <w:lvlText w:val=""/>
+      <w:lvlJc w:val="left"/>
+      <w:pPr>
+        <w:ind w:left="4680" w:hanging="360"/>
+      </w:pPr>
+      <w:rPr>
+        <w:rFonts w:ascii="Symbol" w:hAnsi="Symbol" w:hint="default"/>
+      </w:rPr>
+    </w:lvl>
+    <w:lvl w:ilvl="7" w:tplc="40090003" w:tentative="1">
+      <w:start w:val="1"/>
+      <w:numFmt w:val="bullet"/>
+      <w:lvlText w:val="o"/>
+      <w:lvlJc w:val="left"/>
+      <w:pPr>
+        <w:ind w:left="5400" w:hanging="360"/>
+      </w:pPr>
+      <w:rPr>
+        <w:rFonts w:ascii="Courier New" w:hAnsi="Courier New" w:cs="Courier New" w:hint="default"/>
+      </w:rPr>
+    </w:lvl>
+    <w:lvl w:ilvl="8" w:tplc="40090005" w:tentative="1">
+      <w:start w:val="1"/>
+      <w:numFmt w:val="bullet"/>
+      <w:lvlText w:val=""/>
+      <w:lvlJc w:val="left"/>
+      <w:pPr>
+        <w:ind w:left="6120" w:hanging="360"/>
+      </w:pPr>
+      <w:rPr>
+        <w:rFonts w:ascii="Wingdings" w:hAnsi="Wingdings" w:hint="default"/>
+      </w:rPr>
+    </w:lvl>
+  </w:abstractNum>
+  <w:abstractNum w:abstractNumId="1" w15:restartNumberingAfterBreak="0">
     <w:nsid w:val="1A265C40"/>
     <w:multiLevelType w:val="hybridMultilevel"/>
     <w:tmpl w:val="90E06C0A"/>
@@ -10089,7 +11743,7 @@
       </w:rPr>
     </w:lvl>
   </w:abstractNum>
-  <w:abstractNum w:abstractNumId="1" w15:restartNumberingAfterBreak="0">
+  <w:abstractNum w:abstractNumId="2" w15:restartNumberingAfterBreak="0">
     <w:nsid w:val="3C1C340A"/>
     <w:multiLevelType w:val="hybridMultilevel"/>
     <w:tmpl w:val="335A8B8A"/>
@@ -10202,7 +11856,7 @@
       </w:rPr>
     </w:lvl>
   </w:abstractNum>
-  <w:abstractNum w:abstractNumId="2" w15:restartNumberingAfterBreak="0">
+  <w:abstractNum w:abstractNumId="3" w15:restartNumberingAfterBreak="0">
     <w:nsid w:val="3D814FE3"/>
     <w:multiLevelType w:val="hybridMultilevel"/>
     <w:tmpl w:val="DD12B1C2"/>
@@ -10315,10 +11969,127 @@
       </w:rPr>
     </w:lvl>
   </w:abstractNum>
-  <w:abstractNum w:abstractNumId="3" w15:restartNumberingAfterBreak="0">
+  <w:abstractNum w:abstractNumId="4" w15:restartNumberingAfterBreak="0">
     <w:nsid w:val="40B63FE8"/>
     <w:multiLevelType w:val="hybridMultilevel"/>
-    <w:tmpl w:val="EB4C415A"/>
+    <w:tmpl w:val="65E47022"/>
+    <w:lvl w:ilvl="0" w:tplc="15DA8FDE">
+      <w:start w:val="1"/>
+      <w:numFmt w:val="bullet"/>
+      <w:lvlText w:val=""/>
+      <w:lvlJc w:val="left"/>
+      <w:pPr>
+        <w:ind w:left="360" w:hanging="360"/>
+      </w:pPr>
+      <w:rPr>
+        <w:rFonts w:ascii="Symbol" w:hAnsi="Symbol" w:hint="default"/>
+        <w:sz w:val="22"/>
+        <w:szCs w:val="22"/>
+      </w:rPr>
+    </w:lvl>
+    <w:lvl w:ilvl="1" w:tplc="66C05D7A">
+      <w:start w:val="1"/>
+      <w:numFmt w:val="bullet"/>
+      <w:lvlText w:val="o"/>
+      <w:lvlJc w:val="left"/>
+      <w:pPr>
+        <w:ind w:left="1068" w:hanging="360"/>
+      </w:pPr>
+      <w:rPr>
+        <w:rFonts w:ascii="Courier New" w:hAnsi="Courier New" w:cs="Courier New" w:hint="default"/>
+        <w:sz w:val="22"/>
+        <w:szCs w:val="22"/>
+      </w:rPr>
+    </w:lvl>
+    <w:lvl w:ilvl="2" w:tplc="40090005">
+      <w:start w:val="1"/>
+      <w:numFmt w:val="bullet"/>
+      <w:lvlText w:val=""/>
+      <w:lvlJc w:val="left"/>
+      <w:pPr>
+        <w:ind w:left="1800" w:hanging="360"/>
+      </w:pPr>
+      <w:rPr>
+        <w:rFonts w:ascii="Wingdings" w:hAnsi="Wingdings" w:hint="default"/>
+      </w:rPr>
+    </w:lvl>
+    <w:lvl w:ilvl="3" w:tplc="40090001" w:tentative="1">
+      <w:start w:val="1"/>
+      <w:numFmt w:val="bullet"/>
+      <w:lvlText w:val=""/>
+      <w:lvlJc w:val="left"/>
+      <w:pPr>
+        <w:ind w:left="2520" w:hanging="360"/>
+      </w:pPr>
+      <w:rPr>
+        <w:rFonts w:ascii="Symbol" w:hAnsi="Symbol" w:hint="default"/>
+      </w:rPr>
+    </w:lvl>
+    <w:lvl w:ilvl="4" w:tplc="40090003" w:tentative="1">
+      <w:start w:val="1"/>
+      <w:numFmt w:val="bullet"/>
+      <w:lvlText w:val="o"/>
+      <w:lvlJc w:val="left"/>
+      <w:pPr>
+        <w:ind w:left="3240" w:hanging="360"/>
+      </w:pPr>
+      <w:rPr>
+        <w:rFonts w:ascii="Courier New" w:hAnsi="Courier New" w:cs="Courier New" w:hint="default"/>
+      </w:rPr>
+    </w:lvl>
+    <w:lvl w:ilvl="5" w:tplc="40090005" w:tentative="1">
+      <w:start w:val="1"/>
+      <w:numFmt w:val="bullet"/>
+      <w:lvlText w:val=""/>
+      <w:lvlJc w:val="left"/>
+      <w:pPr>
+        <w:ind w:left="3960" w:hanging="360"/>
+      </w:pPr>
+      <w:rPr>
+        <w:rFonts w:ascii="Wingdings" w:hAnsi="Wingdings" w:hint="default"/>
+      </w:rPr>
+    </w:lvl>
+    <w:lvl w:ilvl="6" w:tplc="40090001" w:tentative="1">
+      <w:start w:val="1"/>
+      <w:numFmt w:val="bullet"/>
+      <w:lvlText w:val=""/>
+      <w:lvlJc w:val="left"/>
+      <w:pPr>
+        <w:ind w:left="4680" w:hanging="360"/>
+      </w:pPr>
+      <w:rPr>
+        <w:rFonts w:ascii="Symbol" w:hAnsi="Symbol" w:hint="default"/>
+      </w:rPr>
+    </w:lvl>
+    <w:lvl w:ilvl="7" w:tplc="40090003" w:tentative="1">
+      <w:start w:val="1"/>
+      <w:numFmt w:val="bullet"/>
+      <w:lvlText w:val="o"/>
+      <w:lvlJc w:val="left"/>
+      <w:pPr>
+        <w:ind w:left="5400" w:hanging="360"/>
+      </w:pPr>
+      <w:rPr>
+        <w:rFonts w:ascii="Courier New" w:hAnsi="Courier New" w:cs="Courier New" w:hint="default"/>
+      </w:rPr>
+    </w:lvl>
+    <w:lvl w:ilvl="8" w:tplc="40090005" w:tentative="1">
+      <w:start w:val="1"/>
+      <w:numFmt w:val="bullet"/>
+      <w:lvlText w:val=""/>
+      <w:lvlJc w:val="left"/>
+      <w:pPr>
+        <w:ind w:left="6120" w:hanging="360"/>
+      </w:pPr>
+      <w:rPr>
+        <w:rFonts w:ascii="Wingdings" w:hAnsi="Wingdings" w:hint="default"/>
+      </w:rPr>
+    </w:lvl>
+  </w:abstractNum>
+  <w:abstractNum w:abstractNumId="5" w15:restartNumberingAfterBreak="0">
+    <w:nsid w:val="44A232A4"/>
+    <w:multiLevelType w:val="hybridMultilevel"/>
+    <w:tmpl w:val="1AFC800A"/>
     <w:lvl w:ilvl="0" w:tplc="40090001">
       <w:start w:val="1"/>
       <w:numFmt w:val="bullet"/>
@@ -10428,10 +12199,236 @@
       </w:rPr>
     </w:lvl>
   </w:abstractNum>
-  <w:abstractNum w:abstractNumId="4" w15:restartNumberingAfterBreak="0">
-    <w:nsid w:val="44A232A4"/>
+  <w:abstractNum w:abstractNumId="6" w15:restartNumberingAfterBreak="0">
+    <w:nsid w:val="51DC33CC"/>
     <w:multiLevelType w:val="hybridMultilevel"/>
-    <w:tmpl w:val="1AFC800A"/>
+    <w:tmpl w:val="A68A703E"/>
+    <w:lvl w:ilvl="0" w:tplc="40090001">
+      <w:start w:val="1"/>
+      <w:numFmt w:val="bullet"/>
+      <w:lvlText w:val=""/>
+      <w:lvlJc w:val="left"/>
+      <w:pPr>
+        <w:ind w:left="360" w:hanging="360"/>
+      </w:pPr>
+      <w:rPr>
+        <w:rFonts w:ascii="Symbol" w:hAnsi="Symbol" w:hint="default"/>
+      </w:rPr>
+    </w:lvl>
+    <w:lvl w:ilvl="1" w:tplc="40090003" w:tentative="1">
+      <w:start w:val="1"/>
+      <w:numFmt w:val="bullet"/>
+      <w:lvlText w:val="o"/>
+      <w:lvlJc w:val="left"/>
+      <w:pPr>
+        <w:ind w:left="1080" w:hanging="360"/>
+      </w:pPr>
+      <w:rPr>
+        <w:rFonts w:ascii="Courier New" w:hAnsi="Courier New" w:cs="Courier New" w:hint="default"/>
+      </w:rPr>
+    </w:lvl>
+    <w:lvl w:ilvl="2" w:tplc="40090005" w:tentative="1">
+      <w:start w:val="1"/>
+      <w:numFmt w:val="bullet"/>
+      <w:lvlText w:val=""/>
+      <w:lvlJc w:val="left"/>
+      <w:pPr>
+        <w:ind w:left="1800" w:hanging="360"/>
+      </w:pPr>
+      <w:rPr>
+        <w:rFonts w:ascii="Wingdings" w:hAnsi="Wingdings" w:hint="default"/>
+      </w:rPr>
+    </w:lvl>
+    <w:lvl w:ilvl="3" w:tplc="40090001" w:tentative="1">
+      <w:start w:val="1"/>
+      <w:numFmt w:val="bullet"/>
+      <w:lvlText w:val=""/>
+      <w:lvlJc w:val="left"/>
+      <w:pPr>
+        <w:ind w:left="2520" w:hanging="360"/>
+      </w:pPr>
+      <w:rPr>
+        <w:rFonts w:ascii="Symbol" w:hAnsi="Symbol" w:hint="default"/>
+      </w:rPr>
+    </w:lvl>
+    <w:lvl w:ilvl="4" w:tplc="40090003" w:tentative="1">
+      <w:start w:val="1"/>
+      <w:numFmt w:val="bullet"/>
+      <w:lvlText w:val="o"/>
+      <w:lvlJc w:val="left"/>
+      <w:pPr>
+        <w:ind w:left="3240" w:hanging="360"/>
+      </w:pPr>
+      <w:rPr>
+        <w:rFonts w:ascii="Courier New" w:hAnsi="Courier New" w:cs="Courier New" w:hint="default"/>
+      </w:rPr>
+    </w:lvl>
+    <w:lvl w:ilvl="5" w:tplc="40090005" w:tentative="1">
+      <w:start w:val="1"/>
+      <w:numFmt w:val="bullet"/>
+      <w:lvlText w:val=""/>
+      <w:lvlJc w:val="left"/>
+      <w:pPr>
+        <w:ind w:left="3960" w:hanging="360"/>
+      </w:pPr>
+      <w:rPr>
+        <w:rFonts w:ascii="Wingdings" w:hAnsi="Wingdings" w:hint="default"/>
+      </w:rPr>
+    </w:lvl>
+    <w:lvl w:ilvl="6" w:tplc="40090001" w:tentative="1">
+      <w:start w:val="1"/>
+      <w:numFmt w:val="bullet"/>
+      <w:lvlText w:val=""/>
+      <w:lvlJc w:val="left"/>
+      <w:pPr>
+        <w:ind w:left="4680" w:hanging="360"/>
+      </w:pPr>
+      <w:rPr>
+        <w:rFonts w:ascii="Symbol" w:hAnsi="Symbol" w:hint="default"/>
+      </w:rPr>
+    </w:lvl>
+    <w:lvl w:ilvl="7" w:tplc="40090003" w:tentative="1">
+      <w:start w:val="1"/>
+      <w:numFmt w:val="bullet"/>
+      <w:lvlText w:val="o"/>
+      <w:lvlJc w:val="left"/>
+      <w:pPr>
+        <w:ind w:left="5400" w:hanging="360"/>
+      </w:pPr>
+      <w:rPr>
+        <w:rFonts w:ascii="Courier New" w:hAnsi="Courier New" w:cs="Courier New" w:hint="default"/>
+      </w:rPr>
+    </w:lvl>
+    <w:lvl w:ilvl="8" w:tplc="40090005" w:tentative="1">
+      <w:start w:val="1"/>
+      <w:numFmt w:val="bullet"/>
+      <w:lvlText w:val=""/>
+      <w:lvlJc w:val="left"/>
+      <w:pPr>
+        <w:ind w:left="6120" w:hanging="360"/>
+      </w:pPr>
+      <w:rPr>
+        <w:rFonts w:ascii="Wingdings" w:hAnsi="Wingdings" w:hint="default"/>
+      </w:rPr>
+    </w:lvl>
+  </w:abstractNum>
+  <w:abstractNum w:abstractNumId="7" w15:restartNumberingAfterBreak="0">
+    <w:nsid w:val="55376EEE"/>
+    <w:multiLevelType w:val="hybridMultilevel"/>
+    <w:tmpl w:val="177A2338"/>
+    <w:lvl w:ilvl="0" w:tplc="40090003">
+      <w:start w:val="1"/>
+      <w:numFmt w:val="bullet"/>
+      <w:lvlText w:val="o"/>
+      <w:lvlJc w:val="left"/>
+      <w:pPr>
+        <w:ind w:left="1080" w:hanging="360"/>
+      </w:pPr>
+      <w:rPr>
+        <w:rFonts w:ascii="Courier New" w:hAnsi="Courier New" w:cs="Courier New" w:hint="default"/>
+      </w:rPr>
+    </w:lvl>
+    <w:lvl w:ilvl="1" w:tplc="40090003" w:tentative="1">
+      <w:start w:val="1"/>
+      <w:numFmt w:val="bullet"/>
+      <w:lvlText w:val="o"/>
+      <w:lvlJc w:val="left"/>
+      <w:pPr>
+        <w:ind w:left="1800" w:hanging="360"/>
+      </w:pPr>
+      <w:rPr>
+        <w:rFonts w:ascii="Courier New" w:hAnsi="Courier New" w:cs="Courier New" w:hint="default"/>
+      </w:rPr>
+    </w:lvl>
+    <w:lvl w:ilvl="2" w:tplc="40090005" w:tentative="1">
+      <w:start w:val="1"/>
+      <w:numFmt w:val="bullet"/>
+      <w:lvlText w:val=""/>
+      <w:lvlJc w:val="left"/>
+      <w:pPr>
+        <w:ind w:left="2520" w:hanging="360"/>
+      </w:pPr>
+      <w:rPr>
+        <w:rFonts w:ascii="Wingdings" w:hAnsi="Wingdings" w:hint="default"/>
+      </w:rPr>
+    </w:lvl>
+    <w:lvl w:ilvl="3" w:tplc="40090001" w:tentative="1">
+      <w:start w:val="1"/>
+      <w:numFmt w:val="bullet"/>
+      <w:lvlText w:val=""/>
+      <w:lvlJc w:val="left"/>
+      <w:pPr>
+        <w:ind w:left="3240" w:hanging="360"/>
+      </w:pPr>
+      <w:rPr>
+        <w:rFonts w:ascii="Symbol" w:hAnsi="Symbol" w:hint="default"/>
+      </w:rPr>
+    </w:lvl>
+    <w:lvl w:ilvl="4" w:tplc="40090003" w:tentative="1">
+      <w:start w:val="1"/>
+      <w:numFmt w:val="bullet"/>
+      <w:lvlText w:val="o"/>
+      <w:lvlJc w:val="left"/>
+      <w:pPr>
+        <w:ind w:left="3960" w:hanging="360"/>
+      </w:pPr>
+      <w:rPr>
+        <w:rFonts w:ascii="Courier New" w:hAnsi="Courier New" w:cs="Courier New" w:hint="default"/>
+      </w:rPr>
+    </w:lvl>
+    <w:lvl w:ilvl="5" w:tplc="40090005" w:tentative="1">
+      <w:start w:val="1"/>
+      <w:numFmt w:val="bullet"/>
+      <w:lvlText w:val=""/>
+      <w:lvlJc w:val="left"/>
+      <w:pPr>
+        <w:ind w:left="4680" w:hanging="360"/>
+      </w:pPr>
+      <w:rPr>
+        <w:rFonts w:ascii="Wingdings" w:hAnsi="Wingdings" w:hint="default"/>
+      </w:rPr>
+    </w:lvl>
+    <w:lvl w:ilvl="6" w:tplc="40090001" w:tentative="1">
+      <w:start w:val="1"/>
+      <w:numFmt w:val="bullet"/>
+      <w:lvlText w:val=""/>
+      <w:lvlJc w:val="left"/>
+      <w:pPr>
+        <w:ind w:left="5400" w:hanging="360"/>
+      </w:pPr>
+      <w:rPr>
+        <w:rFonts w:ascii="Symbol" w:hAnsi="Symbol" w:hint="default"/>
+      </w:rPr>
+    </w:lvl>
+    <w:lvl w:ilvl="7" w:tplc="40090003" w:tentative="1">
+      <w:start w:val="1"/>
+      <w:numFmt w:val="bullet"/>
+      <w:lvlText w:val="o"/>
+      <w:lvlJc w:val="left"/>
+      <w:pPr>
+        <w:ind w:left="6120" w:hanging="360"/>
+      </w:pPr>
+      <w:rPr>
+        <w:rFonts w:ascii="Courier New" w:hAnsi="Courier New" w:cs="Courier New" w:hint="default"/>
+      </w:rPr>
+    </w:lvl>
+    <w:lvl w:ilvl="8" w:tplc="40090005" w:tentative="1">
+      <w:start w:val="1"/>
+      <w:numFmt w:val="bullet"/>
+      <w:lvlText w:val=""/>
+      <w:lvlJc w:val="left"/>
+      <w:pPr>
+        <w:ind w:left="6840" w:hanging="360"/>
+      </w:pPr>
+      <w:rPr>
+        <w:rFonts w:ascii="Wingdings" w:hAnsi="Wingdings" w:hint="default"/>
+      </w:rPr>
+    </w:lvl>
+  </w:abstractNum>
+  <w:abstractNum w:abstractNumId="8" w15:restartNumberingAfterBreak="0">
+    <w:nsid w:val="5D2526C8"/>
+    <w:multiLevelType w:val="hybridMultilevel"/>
+    <w:tmpl w:val="F53EF504"/>
     <w:lvl w:ilvl="0" w:tplc="40090001">
       <w:start w:val="1"/>
       <w:numFmt w:val="bullet"/>
@@ -10541,10 +12538,10 @@
       </w:rPr>
     </w:lvl>
   </w:abstractNum>
-  <w:abstractNum w:abstractNumId="5" w15:restartNumberingAfterBreak="0">
-    <w:nsid w:val="51DC33CC"/>
+  <w:abstractNum w:abstractNumId="9" w15:restartNumberingAfterBreak="0">
+    <w:nsid w:val="5F7C55D0"/>
     <w:multiLevelType w:val="hybridMultilevel"/>
-    <w:tmpl w:val="A68A703E"/>
+    <w:tmpl w:val="B870294E"/>
     <w:lvl w:ilvl="0" w:tplc="40090001">
       <w:start w:val="1"/>
       <w:numFmt w:val="bullet"/>
@@ -10552,6 +12549,349 @@
       <w:lvlJc w:val="left"/>
       <w:pPr>
         <w:ind w:left="360" w:hanging="360"/>
+      </w:pPr>
+      <w:rPr>
+        <w:rFonts w:ascii="Symbol" w:hAnsi="Symbol" w:hint="default"/>
+      </w:rPr>
+    </w:lvl>
+    <w:lvl w:ilvl="1" w:tplc="40090003">
+      <w:start w:val="1"/>
+      <w:numFmt w:val="bullet"/>
+      <w:lvlText w:val="o"/>
+      <w:lvlJc w:val="left"/>
+      <w:pPr>
+        <w:ind w:left="1080" w:hanging="360"/>
+      </w:pPr>
+      <w:rPr>
+        <w:rFonts w:ascii="Courier New" w:hAnsi="Courier New" w:cs="Courier New" w:hint="default"/>
+      </w:rPr>
+    </w:lvl>
+    <w:lvl w:ilvl="2" w:tplc="40090005">
+      <w:start w:val="1"/>
+      <w:numFmt w:val="bullet"/>
+      <w:lvlText w:val=""/>
+      <w:lvlJc w:val="left"/>
+      <w:pPr>
+        <w:ind w:left="1800" w:hanging="360"/>
+      </w:pPr>
+      <w:rPr>
+        <w:rFonts w:ascii="Wingdings" w:hAnsi="Wingdings" w:hint="default"/>
+      </w:rPr>
+    </w:lvl>
+    <w:lvl w:ilvl="3" w:tplc="40090001" w:tentative="1">
+      <w:start w:val="1"/>
+      <w:numFmt w:val="bullet"/>
+      <w:lvlText w:val=""/>
+      <w:lvlJc w:val="left"/>
+      <w:pPr>
+        <w:ind w:left="2520" w:hanging="360"/>
+      </w:pPr>
+      <w:rPr>
+        <w:rFonts w:ascii="Symbol" w:hAnsi="Symbol" w:hint="default"/>
+      </w:rPr>
+    </w:lvl>
+    <w:lvl w:ilvl="4" w:tplc="40090003" w:tentative="1">
+      <w:start w:val="1"/>
+      <w:numFmt w:val="bullet"/>
+      <w:lvlText w:val="o"/>
+      <w:lvlJc w:val="left"/>
+      <w:pPr>
+        <w:ind w:left="3240" w:hanging="360"/>
+      </w:pPr>
+      <w:rPr>
+        <w:rFonts w:ascii="Courier New" w:hAnsi="Courier New" w:cs="Courier New" w:hint="default"/>
+      </w:rPr>
+    </w:lvl>
+    <w:lvl w:ilvl="5" w:tplc="40090005" w:tentative="1">
+      <w:start w:val="1"/>
+      <w:numFmt w:val="bullet"/>
+      <w:lvlText w:val=""/>
+      <w:lvlJc w:val="left"/>
+      <w:pPr>
+        <w:ind w:left="3960" w:hanging="360"/>
+      </w:pPr>
+      <w:rPr>
+        <w:rFonts w:ascii="Wingdings" w:hAnsi="Wingdings" w:hint="default"/>
+      </w:rPr>
+    </w:lvl>
+    <w:lvl w:ilvl="6" w:tplc="40090001" w:tentative="1">
+      <w:start w:val="1"/>
+      <w:numFmt w:val="bullet"/>
+      <w:lvlText w:val=""/>
+      <w:lvlJc w:val="left"/>
+      <w:pPr>
+        <w:ind w:left="4680" w:hanging="360"/>
+      </w:pPr>
+      <w:rPr>
+        <w:rFonts w:ascii="Symbol" w:hAnsi="Symbol" w:hint="default"/>
+      </w:rPr>
+    </w:lvl>
+    <w:lvl w:ilvl="7" w:tplc="40090003" w:tentative="1">
+      <w:start w:val="1"/>
+      <w:numFmt w:val="bullet"/>
+      <w:lvlText w:val="o"/>
+      <w:lvlJc w:val="left"/>
+      <w:pPr>
+        <w:ind w:left="5400" w:hanging="360"/>
+      </w:pPr>
+      <w:rPr>
+        <w:rFonts w:ascii="Courier New" w:hAnsi="Courier New" w:cs="Courier New" w:hint="default"/>
+      </w:rPr>
+    </w:lvl>
+    <w:lvl w:ilvl="8" w:tplc="40090005" w:tentative="1">
+      <w:start w:val="1"/>
+      <w:numFmt w:val="bullet"/>
+      <w:lvlText w:val=""/>
+      <w:lvlJc w:val="left"/>
+      <w:pPr>
+        <w:ind w:left="6120" w:hanging="360"/>
+      </w:pPr>
+      <w:rPr>
+        <w:rFonts w:ascii="Wingdings" w:hAnsi="Wingdings" w:hint="default"/>
+      </w:rPr>
+    </w:lvl>
+  </w:abstractNum>
+  <w:abstractNum w:abstractNumId="10" w15:restartNumberingAfterBreak="0">
+    <w:nsid w:val="644D194C"/>
+    <w:multiLevelType w:val="hybridMultilevel"/>
+    <w:tmpl w:val="5F0CC074"/>
+    <w:lvl w:ilvl="0" w:tplc="272E769C">
+      <w:start w:val="1"/>
+      <w:numFmt w:val="bullet"/>
+      <w:lvlText w:val=""/>
+      <w:lvlJc w:val="left"/>
+      <w:pPr>
+        <w:ind w:left="360" w:hanging="360"/>
+      </w:pPr>
+      <w:rPr>
+        <w:rFonts w:ascii="Symbol" w:hAnsi="Symbol" w:hint="default"/>
+        <w:sz w:val="22"/>
+        <w:szCs w:val="22"/>
+      </w:rPr>
+    </w:lvl>
+    <w:lvl w:ilvl="1" w:tplc="D234C7EC">
+      <w:start w:val="1"/>
+      <w:numFmt w:val="bullet"/>
+      <w:lvlText w:val="o"/>
+      <w:lvlJc w:val="left"/>
+      <w:pPr>
+        <w:ind w:left="1440" w:hanging="360"/>
+      </w:pPr>
+      <w:rPr>
+        <w:rFonts w:ascii="Courier New" w:hAnsi="Courier New" w:cs="Courier New" w:hint="default"/>
+        <w:sz w:val="22"/>
+        <w:szCs w:val="22"/>
+      </w:rPr>
+    </w:lvl>
+    <w:lvl w:ilvl="2" w:tplc="40090005" w:tentative="1">
+      <w:start w:val="1"/>
+      <w:numFmt w:val="bullet"/>
+      <w:lvlText w:val=""/>
+      <w:lvlJc w:val="left"/>
+      <w:pPr>
+        <w:ind w:left="2160" w:hanging="360"/>
+      </w:pPr>
+      <w:rPr>
+        <w:rFonts w:ascii="Wingdings" w:hAnsi="Wingdings" w:hint="default"/>
+      </w:rPr>
+    </w:lvl>
+    <w:lvl w:ilvl="3" w:tplc="40090001" w:tentative="1">
+      <w:start w:val="1"/>
+      <w:numFmt w:val="bullet"/>
+      <w:lvlText w:val=""/>
+      <w:lvlJc w:val="left"/>
+      <w:pPr>
+        <w:ind w:left="2880" w:hanging="360"/>
+      </w:pPr>
+      <w:rPr>
+        <w:rFonts w:ascii="Symbol" w:hAnsi="Symbol" w:hint="default"/>
+      </w:rPr>
+    </w:lvl>
+    <w:lvl w:ilvl="4" w:tplc="40090003" w:tentative="1">
+      <w:start w:val="1"/>
+      <w:numFmt w:val="bullet"/>
+      <w:lvlText w:val="o"/>
+      <w:lvlJc w:val="left"/>
+      <w:pPr>
+        <w:ind w:left="3600" w:hanging="360"/>
+      </w:pPr>
+      <w:rPr>
+        <w:rFonts w:ascii="Courier New" w:hAnsi="Courier New" w:cs="Courier New" w:hint="default"/>
+      </w:rPr>
+    </w:lvl>
+    <w:lvl w:ilvl="5" w:tplc="40090005" w:tentative="1">
+      <w:start w:val="1"/>
+      <w:numFmt w:val="bullet"/>
+      <w:lvlText w:val=""/>
+      <w:lvlJc w:val="left"/>
+      <w:pPr>
+        <w:ind w:left="4320" w:hanging="360"/>
+      </w:pPr>
+      <w:rPr>
+        <w:rFonts w:ascii="Wingdings" w:hAnsi="Wingdings" w:hint="default"/>
+      </w:rPr>
+    </w:lvl>
+    <w:lvl w:ilvl="6" w:tplc="40090001" w:tentative="1">
+      <w:start w:val="1"/>
+      <w:numFmt w:val="bullet"/>
+      <w:lvlText w:val=""/>
+      <w:lvlJc w:val="left"/>
+      <w:pPr>
+        <w:ind w:left="5040" w:hanging="360"/>
+      </w:pPr>
+      <w:rPr>
+        <w:rFonts w:ascii="Symbol" w:hAnsi="Symbol" w:hint="default"/>
+      </w:rPr>
+    </w:lvl>
+    <w:lvl w:ilvl="7" w:tplc="40090003" w:tentative="1">
+      <w:start w:val="1"/>
+      <w:numFmt w:val="bullet"/>
+      <w:lvlText w:val="o"/>
+      <w:lvlJc w:val="left"/>
+      <w:pPr>
+        <w:ind w:left="5760" w:hanging="360"/>
+      </w:pPr>
+      <w:rPr>
+        <w:rFonts w:ascii="Courier New" w:hAnsi="Courier New" w:cs="Courier New" w:hint="default"/>
+      </w:rPr>
+    </w:lvl>
+    <w:lvl w:ilvl="8" w:tplc="40090005" w:tentative="1">
+      <w:start w:val="1"/>
+      <w:numFmt w:val="bullet"/>
+      <w:lvlText w:val=""/>
+      <w:lvlJc w:val="left"/>
+      <w:pPr>
+        <w:ind w:left="6480" w:hanging="360"/>
+      </w:pPr>
+      <w:rPr>
+        <w:rFonts w:ascii="Wingdings" w:hAnsi="Wingdings" w:hint="default"/>
+      </w:rPr>
+    </w:lvl>
+  </w:abstractNum>
+  <w:abstractNum w:abstractNumId="11" w15:restartNumberingAfterBreak="0">
+    <w:nsid w:val="64A13325"/>
+    <w:multiLevelType w:val="hybridMultilevel"/>
+    <w:tmpl w:val="68B688D2"/>
+    <w:lvl w:ilvl="0" w:tplc="40090001">
+      <w:start w:val="1"/>
+      <w:numFmt w:val="bullet"/>
+      <w:lvlText w:val=""/>
+      <w:lvlJc w:val="left"/>
+      <w:pPr>
+        <w:ind w:left="720" w:hanging="360"/>
+      </w:pPr>
+      <w:rPr>
+        <w:rFonts w:ascii="Symbol" w:hAnsi="Symbol" w:hint="default"/>
+      </w:rPr>
+    </w:lvl>
+    <w:lvl w:ilvl="1" w:tplc="40090003">
+      <w:start w:val="1"/>
+      <w:numFmt w:val="bullet"/>
+      <w:lvlText w:val="o"/>
+      <w:lvlJc w:val="left"/>
+      <w:pPr>
+        <w:ind w:left="1440" w:hanging="360"/>
+      </w:pPr>
+      <w:rPr>
+        <w:rFonts w:ascii="Courier New" w:hAnsi="Courier New" w:cs="Courier New" w:hint="default"/>
+      </w:rPr>
+    </w:lvl>
+    <w:lvl w:ilvl="2" w:tplc="40090005" w:tentative="1">
+      <w:start w:val="1"/>
+      <w:numFmt w:val="bullet"/>
+      <w:lvlText w:val=""/>
+      <w:lvlJc w:val="left"/>
+      <w:pPr>
+        <w:ind w:left="2160" w:hanging="360"/>
+      </w:pPr>
+      <w:rPr>
+        <w:rFonts w:ascii="Wingdings" w:hAnsi="Wingdings" w:hint="default"/>
+      </w:rPr>
+    </w:lvl>
+    <w:lvl w:ilvl="3" w:tplc="40090001" w:tentative="1">
+      <w:start w:val="1"/>
+      <w:numFmt w:val="bullet"/>
+      <w:lvlText w:val=""/>
+      <w:lvlJc w:val="left"/>
+      <w:pPr>
+        <w:ind w:left="2880" w:hanging="360"/>
+      </w:pPr>
+      <w:rPr>
+        <w:rFonts w:ascii="Symbol" w:hAnsi="Symbol" w:hint="default"/>
+      </w:rPr>
+    </w:lvl>
+    <w:lvl w:ilvl="4" w:tplc="40090003" w:tentative="1">
+      <w:start w:val="1"/>
+      <w:numFmt w:val="bullet"/>
+      <w:lvlText w:val="o"/>
+      <w:lvlJc w:val="left"/>
+      <w:pPr>
+        <w:ind w:left="3600" w:hanging="360"/>
+      </w:pPr>
+      <w:rPr>
+        <w:rFonts w:ascii="Courier New" w:hAnsi="Courier New" w:cs="Courier New" w:hint="default"/>
+      </w:rPr>
+    </w:lvl>
+    <w:lvl w:ilvl="5" w:tplc="40090005" w:tentative="1">
+      <w:start w:val="1"/>
+      <w:numFmt w:val="bullet"/>
+      <w:lvlText w:val=""/>
+      <w:lvlJc w:val="left"/>
+      <w:pPr>
+        <w:ind w:left="4320" w:hanging="360"/>
+      </w:pPr>
+      <w:rPr>
+        <w:rFonts w:ascii="Wingdings" w:hAnsi="Wingdings" w:hint="default"/>
+      </w:rPr>
+    </w:lvl>
+    <w:lvl w:ilvl="6" w:tplc="40090001" w:tentative="1">
+      <w:start w:val="1"/>
+      <w:numFmt w:val="bullet"/>
+      <w:lvlText w:val=""/>
+      <w:lvlJc w:val="left"/>
+      <w:pPr>
+        <w:ind w:left="5040" w:hanging="360"/>
+      </w:pPr>
+      <w:rPr>
+        <w:rFonts w:ascii="Symbol" w:hAnsi="Symbol" w:hint="default"/>
+      </w:rPr>
+    </w:lvl>
+    <w:lvl w:ilvl="7" w:tplc="40090003" w:tentative="1">
+      <w:start w:val="1"/>
+      <w:numFmt w:val="bullet"/>
+      <w:lvlText w:val="o"/>
+      <w:lvlJc w:val="left"/>
+      <w:pPr>
+        <w:ind w:left="5760" w:hanging="360"/>
+      </w:pPr>
+      <w:rPr>
+        <w:rFonts w:ascii="Courier New" w:hAnsi="Courier New" w:cs="Courier New" w:hint="default"/>
+      </w:rPr>
+    </w:lvl>
+    <w:lvl w:ilvl="8" w:tplc="40090005" w:tentative="1">
+      <w:start w:val="1"/>
+      <w:numFmt w:val="bullet"/>
+      <w:lvlText w:val=""/>
+      <w:lvlJc w:val="left"/>
+      <w:pPr>
+        <w:ind w:left="6480" w:hanging="360"/>
+      </w:pPr>
+      <w:rPr>
+        <w:rFonts w:ascii="Wingdings" w:hAnsi="Wingdings" w:hint="default"/>
+      </w:rPr>
+    </w:lvl>
+  </w:abstractNum>
+  <w:abstractNum w:abstractNumId="12" w15:restartNumberingAfterBreak="0">
+    <w:nsid w:val="6F2F34E2"/>
+    <w:multiLevelType w:val="hybridMultilevel"/>
+    <w:tmpl w:val="EF5ADD82"/>
+    <w:lvl w:ilvl="0" w:tplc="40090001">
+      <w:start w:val="1"/>
+      <w:numFmt w:val="bullet"/>
+      <w:lvlText w:val=""/>
+      <w:lvlJc w:val="left"/>
+      <w:pPr>
+        <w:ind w:left="720" w:hanging="360"/>
       </w:pPr>
       <w:rPr>
         <w:rFonts w:ascii="Symbol" w:hAnsi="Symbol" w:hint="default"/>
@@ -10563,7 +12903,7 @@
       <w:lvlText w:val="o"/>
       <w:lvlJc w:val="left"/>
       <w:pPr>
-        <w:ind w:left="1080" w:hanging="360"/>
+        <w:ind w:left="1440" w:hanging="360"/>
       </w:pPr>
       <w:rPr>
         <w:rFonts w:ascii="Courier New" w:hAnsi="Courier New" w:cs="Courier New" w:hint="default"/>
@@ -10575,7 +12915,7 @@
       <w:lvlText w:val=""/>
       <w:lvlJc w:val="left"/>
       <w:pPr>
-        <w:ind w:left="1800" w:hanging="360"/>
+        <w:ind w:left="2160" w:hanging="360"/>
       </w:pPr>
       <w:rPr>
         <w:rFonts w:ascii="Wingdings" w:hAnsi="Wingdings" w:hint="default"/>
@@ -10587,7 +12927,7 @@
       <w:lvlText w:val=""/>
       <w:lvlJc w:val="left"/>
       <w:pPr>
-        <w:ind w:left="2520" w:hanging="360"/>
+        <w:ind w:left="2880" w:hanging="360"/>
       </w:pPr>
       <w:rPr>
         <w:rFonts w:ascii="Symbol" w:hAnsi="Symbol" w:hint="default"/>
@@ -10599,7 +12939,7 @@
       <w:lvlText w:val="o"/>
       <w:lvlJc w:val="left"/>
       <w:pPr>
-        <w:ind w:left="3240" w:hanging="360"/>
+        <w:ind w:left="3600" w:hanging="360"/>
       </w:pPr>
       <w:rPr>
         <w:rFonts w:ascii="Courier New" w:hAnsi="Courier New" w:cs="Courier New" w:hint="default"/>
@@ -10611,7 +12951,7 @@
       <w:lvlText w:val=""/>
       <w:lvlJc w:val="left"/>
       <w:pPr>
-        <w:ind w:left="3960" w:hanging="360"/>
+        <w:ind w:left="4320" w:hanging="360"/>
       </w:pPr>
       <w:rPr>
         <w:rFonts w:ascii="Wingdings" w:hAnsi="Wingdings" w:hint="default"/>
@@ -10623,7 +12963,7 @@
       <w:lvlText w:val=""/>
       <w:lvlJc w:val="left"/>
       <w:pPr>
-        <w:ind w:left="4680" w:hanging="360"/>
+        <w:ind w:left="5040" w:hanging="360"/>
       </w:pPr>
       <w:rPr>
         <w:rFonts w:ascii="Symbol" w:hAnsi="Symbol" w:hint="default"/>
@@ -10635,7 +12975,7 @@
       <w:lvlText w:val="o"/>
       <w:lvlJc w:val="left"/>
       <w:pPr>
-        <w:ind w:left="5400" w:hanging="360"/>
+        <w:ind w:left="5760" w:hanging="360"/>
       </w:pPr>
       <w:rPr>
         <w:rFonts w:ascii="Courier New" w:hAnsi="Courier New" w:cs="Courier New" w:hint="default"/>
@@ -10647,36 +12987,36 @@
       <w:lvlText w:val=""/>
       <w:lvlJc w:val="left"/>
       <w:pPr>
-        <w:ind w:left="6120" w:hanging="360"/>
+        <w:ind w:left="6480" w:hanging="360"/>
       </w:pPr>
       <w:rPr>
         <w:rFonts w:ascii="Wingdings" w:hAnsi="Wingdings" w:hint="default"/>
       </w:rPr>
     </w:lvl>
   </w:abstractNum>
-  <w:abstractNum w:abstractNumId="6" w15:restartNumberingAfterBreak="0">
-    <w:nsid w:val="55376EEE"/>
+  <w:abstractNum w:abstractNumId="13" w15:restartNumberingAfterBreak="0">
+    <w:nsid w:val="77C35702"/>
     <w:multiLevelType w:val="hybridMultilevel"/>
-    <w:tmpl w:val="177A2338"/>
-    <w:lvl w:ilvl="0" w:tplc="40090003">
+    <w:tmpl w:val="7A1AAA3C"/>
+    <w:lvl w:ilvl="0" w:tplc="40090001">
+      <w:start w:val="1"/>
+      <w:numFmt w:val="bullet"/>
+      <w:lvlText w:val=""/>
+      <w:lvlJc w:val="left"/>
+      <w:pPr>
+        <w:ind w:left="720" w:hanging="360"/>
+      </w:pPr>
+      <w:rPr>
+        <w:rFonts w:ascii="Symbol" w:hAnsi="Symbol" w:hint="default"/>
+      </w:rPr>
+    </w:lvl>
+    <w:lvl w:ilvl="1" w:tplc="40090003">
       <w:start w:val="1"/>
       <w:numFmt w:val="bullet"/>
       <w:lvlText w:val="o"/>
       <w:lvlJc w:val="left"/>
       <w:pPr>
-        <w:ind w:left="1080" w:hanging="360"/>
-      </w:pPr>
-      <w:rPr>
-        <w:rFonts w:ascii="Courier New" w:hAnsi="Courier New" w:cs="Courier New" w:hint="default"/>
-      </w:rPr>
-    </w:lvl>
-    <w:lvl w:ilvl="1" w:tplc="40090003" w:tentative="1">
-      <w:start w:val="1"/>
-      <w:numFmt w:val="bullet"/>
-      <w:lvlText w:val="o"/>
-      <w:lvlJc w:val="left"/>
-      <w:pPr>
-        <w:ind w:left="1800" w:hanging="360"/>
+        <w:ind w:left="1440" w:hanging="360"/>
       </w:pPr>
       <w:rPr>
         <w:rFonts w:ascii="Courier New" w:hAnsi="Courier New" w:cs="Courier New" w:hint="default"/>
@@ -10688,7 +13028,7 @@
       <w:lvlText w:val=""/>
       <w:lvlJc w:val="left"/>
       <w:pPr>
-        <w:ind w:left="2520" w:hanging="360"/>
+        <w:ind w:left="2160" w:hanging="360"/>
       </w:pPr>
       <w:rPr>
         <w:rFonts w:ascii="Wingdings" w:hAnsi="Wingdings" w:hint="default"/>
@@ -10700,7 +13040,7 @@
       <w:lvlText w:val=""/>
       <w:lvlJc w:val="left"/>
       <w:pPr>
-        <w:ind w:left="3240" w:hanging="360"/>
+        <w:ind w:left="2880" w:hanging="360"/>
       </w:pPr>
       <w:rPr>
         <w:rFonts w:ascii="Symbol" w:hAnsi="Symbol" w:hint="default"/>
@@ -10712,7 +13052,7 @@
       <w:lvlText w:val="o"/>
       <w:lvlJc w:val="left"/>
       <w:pPr>
-        <w:ind w:left="3960" w:hanging="360"/>
+        <w:ind w:left="3600" w:hanging="360"/>
       </w:pPr>
       <w:rPr>
         <w:rFonts w:ascii="Courier New" w:hAnsi="Courier New" w:cs="Courier New" w:hint="default"/>
@@ -10724,7 +13064,7 @@
       <w:lvlText w:val=""/>
       <w:lvlJc w:val="left"/>
       <w:pPr>
-        <w:ind w:left="4680" w:hanging="360"/>
+        <w:ind w:left="4320" w:hanging="360"/>
       </w:pPr>
       <w:rPr>
         <w:rFonts w:ascii="Wingdings" w:hAnsi="Wingdings" w:hint="default"/>
@@ -10736,7 +13076,7 @@
       <w:lvlText w:val=""/>
       <w:lvlJc w:val="left"/>
       <w:pPr>
-        <w:ind w:left="5400" w:hanging="360"/>
+        <w:ind w:left="5040" w:hanging="360"/>
       </w:pPr>
       <w:rPr>
         <w:rFonts w:ascii="Symbol" w:hAnsi="Symbol" w:hint="default"/>
@@ -10748,7 +13088,7 @@
       <w:lvlText w:val="o"/>
       <w:lvlJc w:val="left"/>
       <w:pPr>
-        <w:ind w:left="6120" w:hanging="360"/>
+        <w:ind w:left="5760" w:hanging="360"/>
       </w:pPr>
       <w:rPr>
         <w:rFonts w:ascii="Courier New" w:hAnsi="Courier New" w:cs="Courier New" w:hint="default"/>
@@ -10760,48 +13100,48 @@
       <w:lvlText w:val=""/>
       <w:lvlJc w:val="left"/>
       <w:pPr>
-        <w:ind w:left="6840" w:hanging="360"/>
+        <w:ind w:left="6480" w:hanging="360"/>
       </w:pPr>
       <w:rPr>
         <w:rFonts w:ascii="Wingdings" w:hAnsi="Wingdings" w:hint="default"/>
       </w:rPr>
     </w:lvl>
   </w:abstractNum>
-  <w:abstractNum w:abstractNumId="7" w15:restartNumberingAfterBreak="0">
-    <w:nsid w:val="5D2526C8"/>
+  <w:abstractNum w:abstractNumId="14" w15:restartNumberingAfterBreak="0">
+    <w:nsid w:val="7FA77416"/>
     <w:multiLevelType w:val="hybridMultilevel"/>
-    <w:tmpl w:val="F53EF504"/>
+    <w:tmpl w:val="7294FCE8"/>
     <w:lvl w:ilvl="0" w:tplc="40090001">
       <w:start w:val="1"/>
       <w:numFmt w:val="bullet"/>
       <w:lvlText w:val=""/>
       <w:lvlJc w:val="left"/>
       <w:pPr>
-        <w:ind w:left="360" w:hanging="360"/>
+        <w:ind w:left="720" w:hanging="360"/>
       </w:pPr>
       <w:rPr>
         <w:rFonts w:ascii="Symbol" w:hAnsi="Symbol" w:hint="default"/>
       </w:rPr>
     </w:lvl>
-    <w:lvl w:ilvl="1" w:tplc="40090003">
+    <w:lvl w:ilvl="1" w:tplc="40090003" w:tentative="1">
       <w:start w:val="1"/>
       <w:numFmt w:val="bullet"/>
       <w:lvlText w:val="o"/>
       <w:lvlJc w:val="left"/>
       <w:pPr>
-        <w:ind w:left="1080" w:hanging="360"/>
+        <w:ind w:left="1440" w:hanging="360"/>
       </w:pPr>
       <w:rPr>
         <w:rFonts w:ascii="Courier New" w:hAnsi="Courier New" w:cs="Courier New" w:hint="default"/>
       </w:rPr>
     </w:lvl>
-    <w:lvl w:ilvl="2" w:tplc="40090005">
+    <w:lvl w:ilvl="2" w:tplc="40090005" w:tentative="1">
       <w:start w:val="1"/>
       <w:numFmt w:val="bullet"/>
       <w:lvlText w:val=""/>
       <w:lvlJc w:val="left"/>
       <w:pPr>
-        <w:ind w:left="1800" w:hanging="360"/>
+        <w:ind w:left="2160" w:hanging="360"/>
       </w:pPr>
       <w:rPr>
         <w:rFonts w:ascii="Wingdings" w:hAnsi="Wingdings" w:hint="default"/>
@@ -10813,7 +13153,7 @@
       <w:lvlText w:val=""/>
       <w:lvlJc w:val="left"/>
       <w:pPr>
-        <w:ind w:left="2520" w:hanging="360"/>
+        <w:ind w:left="2880" w:hanging="360"/>
       </w:pPr>
       <w:rPr>
         <w:rFonts w:ascii="Symbol" w:hAnsi="Symbol" w:hint="default"/>
@@ -10825,7 +13165,7 @@
       <w:lvlText w:val="o"/>
       <w:lvlJc w:val="left"/>
       <w:pPr>
-        <w:ind w:left="3240" w:hanging="360"/>
+        <w:ind w:left="3600" w:hanging="360"/>
       </w:pPr>
       <w:rPr>
         <w:rFonts w:ascii="Courier New" w:hAnsi="Courier New" w:cs="Courier New" w:hint="default"/>
@@ -10837,7 +13177,7 @@
       <w:lvlText w:val=""/>
       <w:lvlJc w:val="left"/>
       <w:pPr>
-        <w:ind w:left="3960" w:hanging="360"/>
+        <w:ind w:left="4320" w:hanging="360"/>
       </w:pPr>
       <w:rPr>
         <w:rFonts w:ascii="Wingdings" w:hAnsi="Wingdings" w:hint="default"/>
@@ -10849,7 +13189,7 @@
       <w:lvlText w:val=""/>
       <w:lvlJc w:val="left"/>
       <w:pPr>
-        <w:ind w:left="4680" w:hanging="360"/>
+        <w:ind w:left="5040" w:hanging="360"/>
       </w:pPr>
       <w:rPr>
         <w:rFonts w:ascii="Symbol" w:hAnsi="Symbol" w:hint="default"/>
@@ -10861,7 +13201,7 @@
       <w:lvlText w:val="o"/>
       <w:lvlJc w:val="left"/>
       <w:pPr>
-        <w:ind w:left="5400" w:hanging="360"/>
+        <w:ind w:left="5760" w:hanging="360"/>
       </w:pPr>
       <w:rPr>
         <w:rFonts w:ascii="Courier New" w:hAnsi="Courier New" w:cs="Courier New" w:hint="default"/>
@@ -10873,571 +13213,6 @@
       <w:lvlText w:val=""/>
       <w:lvlJc w:val="left"/>
       <w:pPr>
-        <w:ind w:left="6120" w:hanging="360"/>
-      </w:pPr>
-      <w:rPr>
-        <w:rFonts w:ascii="Wingdings" w:hAnsi="Wingdings" w:hint="default"/>
-      </w:rPr>
-    </w:lvl>
-  </w:abstractNum>
-  <w:abstractNum w:abstractNumId="8" w15:restartNumberingAfterBreak="0">
-    <w:nsid w:val="5F7C55D0"/>
-    <w:multiLevelType w:val="hybridMultilevel"/>
-    <w:tmpl w:val="B870294E"/>
-    <w:lvl w:ilvl="0" w:tplc="40090001">
-      <w:start w:val="1"/>
-      <w:numFmt w:val="bullet"/>
-      <w:lvlText w:val=""/>
-      <w:lvlJc w:val="left"/>
-      <w:pPr>
-        <w:ind w:left="360" w:hanging="360"/>
-      </w:pPr>
-      <w:rPr>
-        <w:rFonts w:ascii="Symbol" w:hAnsi="Symbol" w:hint="default"/>
-      </w:rPr>
-    </w:lvl>
-    <w:lvl w:ilvl="1" w:tplc="40090003">
-      <w:start w:val="1"/>
-      <w:numFmt w:val="bullet"/>
-      <w:lvlText w:val="o"/>
-      <w:lvlJc w:val="left"/>
-      <w:pPr>
-        <w:ind w:left="1080" w:hanging="360"/>
-      </w:pPr>
-      <w:rPr>
-        <w:rFonts w:ascii="Courier New" w:hAnsi="Courier New" w:cs="Courier New" w:hint="default"/>
-      </w:rPr>
-    </w:lvl>
-    <w:lvl w:ilvl="2" w:tplc="40090005">
-      <w:start w:val="1"/>
-      <w:numFmt w:val="bullet"/>
-      <w:lvlText w:val=""/>
-      <w:lvlJc w:val="left"/>
-      <w:pPr>
-        <w:ind w:left="1800" w:hanging="360"/>
-      </w:pPr>
-      <w:rPr>
-        <w:rFonts w:ascii="Wingdings" w:hAnsi="Wingdings" w:hint="default"/>
-      </w:rPr>
-    </w:lvl>
-    <w:lvl w:ilvl="3" w:tplc="40090001" w:tentative="1">
-      <w:start w:val="1"/>
-      <w:numFmt w:val="bullet"/>
-      <w:lvlText w:val=""/>
-      <w:lvlJc w:val="left"/>
-      <w:pPr>
-        <w:ind w:left="2520" w:hanging="360"/>
-      </w:pPr>
-      <w:rPr>
-        <w:rFonts w:ascii="Symbol" w:hAnsi="Symbol" w:hint="default"/>
-      </w:rPr>
-    </w:lvl>
-    <w:lvl w:ilvl="4" w:tplc="40090003" w:tentative="1">
-      <w:start w:val="1"/>
-      <w:numFmt w:val="bullet"/>
-      <w:lvlText w:val="o"/>
-      <w:lvlJc w:val="left"/>
-      <w:pPr>
-        <w:ind w:left="3240" w:hanging="360"/>
-      </w:pPr>
-      <w:rPr>
-        <w:rFonts w:ascii="Courier New" w:hAnsi="Courier New" w:cs="Courier New" w:hint="default"/>
-      </w:rPr>
-    </w:lvl>
-    <w:lvl w:ilvl="5" w:tplc="40090005" w:tentative="1">
-      <w:start w:val="1"/>
-      <w:numFmt w:val="bullet"/>
-      <w:lvlText w:val=""/>
-      <w:lvlJc w:val="left"/>
-      <w:pPr>
-        <w:ind w:left="3960" w:hanging="360"/>
-      </w:pPr>
-      <w:rPr>
-        <w:rFonts w:ascii="Wingdings" w:hAnsi="Wingdings" w:hint="default"/>
-      </w:rPr>
-    </w:lvl>
-    <w:lvl w:ilvl="6" w:tplc="40090001" w:tentative="1">
-      <w:start w:val="1"/>
-      <w:numFmt w:val="bullet"/>
-      <w:lvlText w:val=""/>
-      <w:lvlJc w:val="left"/>
-      <w:pPr>
-        <w:ind w:left="4680" w:hanging="360"/>
-      </w:pPr>
-      <w:rPr>
-        <w:rFonts w:ascii="Symbol" w:hAnsi="Symbol" w:hint="default"/>
-      </w:rPr>
-    </w:lvl>
-    <w:lvl w:ilvl="7" w:tplc="40090003" w:tentative="1">
-      <w:start w:val="1"/>
-      <w:numFmt w:val="bullet"/>
-      <w:lvlText w:val="o"/>
-      <w:lvlJc w:val="left"/>
-      <w:pPr>
-        <w:ind w:left="5400" w:hanging="360"/>
-      </w:pPr>
-      <w:rPr>
-        <w:rFonts w:ascii="Courier New" w:hAnsi="Courier New" w:cs="Courier New" w:hint="default"/>
-      </w:rPr>
-    </w:lvl>
-    <w:lvl w:ilvl="8" w:tplc="40090005" w:tentative="1">
-      <w:start w:val="1"/>
-      <w:numFmt w:val="bullet"/>
-      <w:lvlText w:val=""/>
-      <w:lvlJc w:val="left"/>
-      <w:pPr>
-        <w:ind w:left="6120" w:hanging="360"/>
-      </w:pPr>
-      <w:rPr>
-        <w:rFonts w:ascii="Wingdings" w:hAnsi="Wingdings" w:hint="default"/>
-      </w:rPr>
-    </w:lvl>
-  </w:abstractNum>
-  <w:abstractNum w:abstractNumId="9" w15:restartNumberingAfterBreak="0">
-    <w:nsid w:val="64A13325"/>
-    <w:multiLevelType w:val="hybridMultilevel"/>
-    <w:tmpl w:val="68B688D2"/>
-    <w:lvl w:ilvl="0" w:tplc="40090001">
-      <w:start w:val="1"/>
-      <w:numFmt w:val="bullet"/>
-      <w:lvlText w:val=""/>
-      <w:lvlJc w:val="left"/>
-      <w:pPr>
-        <w:ind w:left="720" w:hanging="360"/>
-      </w:pPr>
-      <w:rPr>
-        <w:rFonts w:ascii="Symbol" w:hAnsi="Symbol" w:hint="default"/>
-      </w:rPr>
-    </w:lvl>
-    <w:lvl w:ilvl="1" w:tplc="40090003">
-      <w:start w:val="1"/>
-      <w:numFmt w:val="bullet"/>
-      <w:lvlText w:val="o"/>
-      <w:lvlJc w:val="left"/>
-      <w:pPr>
-        <w:ind w:left="1440" w:hanging="360"/>
-      </w:pPr>
-      <w:rPr>
-        <w:rFonts w:ascii="Courier New" w:hAnsi="Courier New" w:cs="Courier New" w:hint="default"/>
-      </w:rPr>
-    </w:lvl>
-    <w:lvl w:ilvl="2" w:tplc="40090005" w:tentative="1">
-      <w:start w:val="1"/>
-      <w:numFmt w:val="bullet"/>
-      <w:lvlText w:val=""/>
-      <w:lvlJc w:val="left"/>
-      <w:pPr>
-        <w:ind w:left="2160" w:hanging="360"/>
-      </w:pPr>
-      <w:rPr>
-        <w:rFonts w:ascii="Wingdings" w:hAnsi="Wingdings" w:hint="default"/>
-      </w:rPr>
-    </w:lvl>
-    <w:lvl w:ilvl="3" w:tplc="40090001" w:tentative="1">
-      <w:start w:val="1"/>
-      <w:numFmt w:val="bullet"/>
-      <w:lvlText w:val=""/>
-      <w:lvlJc w:val="left"/>
-      <w:pPr>
-        <w:ind w:left="2880" w:hanging="360"/>
-      </w:pPr>
-      <w:rPr>
-        <w:rFonts w:ascii="Symbol" w:hAnsi="Symbol" w:hint="default"/>
-      </w:rPr>
-    </w:lvl>
-    <w:lvl w:ilvl="4" w:tplc="40090003" w:tentative="1">
-      <w:start w:val="1"/>
-      <w:numFmt w:val="bullet"/>
-      <w:lvlText w:val="o"/>
-      <w:lvlJc w:val="left"/>
-      <w:pPr>
-        <w:ind w:left="3600" w:hanging="360"/>
-      </w:pPr>
-      <w:rPr>
-        <w:rFonts w:ascii="Courier New" w:hAnsi="Courier New" w:cs="Courier New" w:hint="default"/>
-      </w:rPr>
-    </w:lvl>
-    <w:lvl w:ilvl="5" w:tplc="40090005" w:tentative="1">
-      <w:start w:val="1"/>
-      <w:numFmt w:val="bullet"/>
-      <w:lvlText w:val=""/>
-      <w:lvlJc w:val="left"/>
-      <w:pPr>
-        <w:ind w:left="4320" w:hanging="360"/>
-      </w:pPr>
-      <w:rPr>
-        <w:rFonts w:ascii="Wingdings" w:hAnsi="Wingdings" w:hint="default"/>
-      </w:rPr>
-    </w:lvl>
-    <w:lvl w:ilvl="6" w:tplc="40090001" w:tentative="1">
-      <w:start w:val="1"/>
-      <w:numFmt w:val="bullet"/>
-      <w:lvlText w:val=""/>
-      <w:lvlJc w:val="left"/>
-      <w:pPr>
-        <w:ind w:left="5040" w:hanging="360"/>
-      </w:pPr>
-      <w:rPr>
-        <w:rFonts w:ascii="Symbol" w:hAnsi="Symbol" w:hint="default"/>
-      </w:rPr>
-    </w:lvl>
-    <w:lvl w:ilvl="7" w:tplc="40090003" w:tentative="1">
-      <w:start w:val="1"/>
-      <w:numFmt w:val="bullet"/>
-      <w:lvlText w:val="o"/>
-      <w:lvlJc w:val="left"/>
-      <w:pPr>
-        <w:ind w:left="5760" w:hanging="360"/>
-      </w:pPr>
-      <w:rPr>
-        <w:rFonts w:ascii="Courier New" w:hAnsi="Courier New" w:cs="Courier New" w:hint="default"/>
-      </w:rPr>
-    </w:lvl>
-    <w:lvl w:ilvl="8" w:tplc="40090005" w:tentative="1">
-      <w:start w:val="1"/>
-      <w:numFmt w:val="bullet"/>
-      <w:lvlText w:val=""/>
-      <w:lvlJc w:val="left"/>
-      <w:pPr>
-        <w:ind w:left="6480" w:hanging="360"/>
-      </w:pPr>
-      <w:rPr>
-        <w:rFonts w:ascii="Wingdings" w:hAnsi="Wingdings" w:hint="default"/>
-      </w:rPr>
-    </w:lvl>
-  </w:abstractNum>
-  <w:abstractNum w:abstractNumId="10" w15:restartNumberingAfterBreak="0">
-    <w:nsid w:val="6F2F34E2"/>
-    <w:multiLevelType w:val="hybridMultilevel"/>
-    <w:tmpl w:val="EF5ADD82"/>
-    <w:lvl w:ilvl="0" w:tplc="40090001">
-      <w:start w:val="1"/>
-      <w:numFmt w:val="bullet"/>
-      <w:lvlText w:val=""/>
-      <w:lvlJc w:val="left"/>
-      <w:pPr>
-        <w:ind w:left="720" w:hanging="360"/>
-      </w:pPr>
-      <w:rPr>
-        <w:rFonts w:ascii="Symbol" w:hAnsi="Symbol" w:hint="default"/>
-      </w:rPr>
-    </w:lvl>
-    <w:lvl w:ilvl="1" w:tplc="40090003" w:tentative="1">
-      <w:start w:val="1"/>
-      <w:numFmt w:val="bullet"/>
-      <w:lvlText w:val="o"/>
-      <w:lvlJc w:val="left"/>
-      <w:pPr>
-        <w:ind w:left="1440" w:hanging="360"/>
-      </w:pPr>
-      <w:rPr>
-        <w:rFonts w:ascii="Courier New" w:hAnsi="Courier New" w:cs="Courier New" w:hint="default"/>
-      </w:rPr>
-    </w:lvl>
-    <w:lvl w:ilvl="2" w:tplc="40090005" w:tentative="1">
-      <w:start w:val="1"/>
-      <w:numFmt w:val="bullet"/>
-      <w:lvlText w:val=""/>
-      <w:lvlJc w:val="left"/>
-      <w:pPr>
-        <w:ind w:left="2160" w:hanging="360"/>
-      </w:pPr>
-      <w:rPr>
-        <w:rFonts w:ascii="Wingdings" w:hAnsi="Wingdings" w:hint="default"/>
-      </w:rPr>
-    </w:lvl>
-    <w:lvl w:ilvl="3" w:tplc="40090001" w:tentative="1">
-      <w:start w:val="1"/>
-      <w:numFmt w:val="bullet"/>
-      <w:lvlText w:val=""/>
-      <w:lvlJc w:val="left"/>
-      <w:pPr>
-        <w:ind w:left="2880" w:hanging="360"/>
-      </w:pPr>
-      <w:rPr>
-        <w:rFonts w:ascii="Symbol" w:hAnsi="Symbol" w:hint="default"/>
-      </w:rPr>
-    </w:lvl>
-    <w:lvl w:ilvl="4" w:tplc="40090003" w:tentative="1">
-      <w:start w:val="1"/>
-      <w:numFmt w:val="bullet"/>
-      <w:lvlText w:val="o"/>
-      <w:lvlJc w:val="left"/>
-      <w:pPr>
-        <w:ind w:left="3600" w:hanging="360"/>
-      </w:pPr>
-      <w:rPr>
-        <w:rFonts w:ascii="Courier New" w:hAnsi="Courier New" w:cs="Courier New" w:hint="default"/>
-      </w:rPr>
-    </w:lvl>
-    <w:lvl w:ilvl="5" w:tplc="40090005" w:tentative="1">
-      <w:start w:val="1"/>
-      <w:numFmt w:val="bullet"/>
-      <w:lvlText w:val=""/>
-      <w:lvlJc w:val="left"/>
-      <w:pPr>
-        <w:ind w:left="4320" w:hanging="360"/>
-      </w:pPr>
-      <w:rPr>
-        <w:rFonts w:ascii="Wingdings" w:hAnsi="Wingdings" w:hint="default"/>
-      </w:rPr>
-    </w:lvl>
-    <w:lvl w:ilvl="6" w:tplc="40090001" w:tentative="1">
-      <w:start w:val="1"/>
-      <w:numFmt w:val="bullet"/>
-      <w:lvlText w:val=""/>
-      <w:lvlJc w:val="left"/>
-      <w:pPr>
-        <w:ind w:left="5040" w:hanging="360"/>
-      </w:pPr>
-      <w:rPr>
-        <w:rFonts w:ascii="Symbol" w:hAnsi="Symbol" w:hint="default"/>
-      </w:rPr>
-    </w:lvl>
-    <w:lvl w:ilvl="7" w:tplc="40090003" w:tentative="1">
-      <w:start w:val="1"/>
-      <w:numFmt w:val="bullet"/>
-      <w:lvlText w:val="o"/>
-      <w:lvlJc w:val="left"/>
-      <w:pPr>
-        <w:ind w:left="5760" w:hanging="360"/>
-      </w:pPr>
-      <w:rPr>
-        <w:rFonts w:ascii="Courier New" w:hAnsi="Courier New" w:cs="Courier New" w:hint="default"/>
-      </w:rPr>
-    </w:lvl>
-    <w:lvl w:ilvl="8" w:tplc="40090005" w:tentative="1">
-      <w:start w:val="1"/>
-      <w:numFmt w:val="bullet"/>
-      <w:lvlText w:val=""/>
-      <w:lvlJc w:val="left"/>
-      <w:pPr>
-        <w:ind w:left="6480" w:hanging="360"/>
-      </w:pPr>
-      <w:rPr>
-        <w:rFonts w:ascii="Wingdings" w:hAnsi="Wingdings" w:hint="default"/>
-      </w:rPr>
-    </w:lvl>
-  </w:abstractNum>
-  <w:abstractNum w:abstractNumId="11" w15:restartNumberingAfterBreak="0">
-    <w:nsid w:val="77C35702"/>
-    <w:multiLevelType w:val="hybridMultilevel"/>
-    <w:tmpl w:val="7A1AAA3C"/>
-    <w:lvl w:ilvl="0" w:tplc="40090001">
-      <w:start w:val="1"/>
-      <w:numFmt w:val="bullet"/>
-      <w:lvlText w:val=""/>
-      <w:lvlJc w:val="left"/>
-      <w:pPr>
-        <w:ind w:left="720" w:hanging="360"/>
-      </w:pPr>
-      <w:rPr>
-        <w:rFonts w:ascii="Symbol" w:hAnsi="Symbol" w:hint="default"/>
-      </w:rPr>
-    </w:lvl>
-    <w:lvl w:ilvl="1" w:tplc="40090003">
-      <w:start w:val="1"/>
-      <w:numFmt w:val="bullet"/>
-      <w:lvlText w:val="o"/>
-      <w:lvlJc w:val="left"/>
-      <w:pPr>
-        <w:ind w:left="1440" w:hanging="360"/>
-      </w:pPr>
-      <w:rPr>
-        <w:rFonts w:ascii="Courier New" w:hAnsi="Courier New" w:cs="Courier New" w:hint="default"/>
-      </w:rPr>
-    </w:lvl>
-    <w:lvl w:ilvl="2" w:tplc="40090005" w:tentative="1">
-      <w:start w:val="1"/>
-      <w:numFmt w:val="bullet"/>
-      <w:lvlText w:val=""/>
-      <w:lvlJc w:val="left"/>
-      <w:pPr>
-        <w:ind w:left="2160" w:hanging="360"/>
-      </w:pPr>
-      <w:rPr>
-        <w:rFonts w:ascii="Wingdings" w:hAnsi="Wingdings" w:hint="default"/>
-      </w:rPr>
-    </w:lvl>
-    <w:lvl w:ilvl="3" w:tplc="40090001" w:tentative="1">
-      <w:start w:val="1"/>
-      <w:numFmt w:val="bullet"/>
-      <w:lvlText w:val=""/>
-      <w:lvlJc w:val="left"/>
-      <w:pPr>
-        <w:ind w:left="2880" w:hanging="360"/>
-      </w:pPr>
-      <w:rPr>
-        <w:rFonts w:ascii="Symbol" w:hAnsi="Symbol" w:hint="default"/>
-      </w:rPr>
-    </w:lvl>
-    <w:lvl w:ilvl="4" w:tplc="40090003" w:tentative="1">
-      <w:start w:val="1"/>
-      <w:numFmt w:val="bullet"/>
-      <w:lvlText w:val="o"/>
-      <w:lvlJc w:val="left"/>
-      <w:pPr>
-        <w:ind w:left="3600" w:hanging="360"/>
-      </w:pPr>
-      <w:rPr>
-        <w:rFonts w:ascii="Courier New" w:hAnsi="Courier New" w:cs="Courier New" w:hint="default"/>
-      </w:rPr>
-    </w:lvl>
-    <w:lvl w:ilvl="5" w:tplc="40090005" w:tentative="1">
-      <w:start w:val="1"/>
-      <w:numFmt w:val="bullet"/>
-      <w:lvlText w:val=""/>
-      <w:lvlJc w:val="left"/>
-      <w:pPr>
-        <w:ind w:left="4320" w:hanging="360"/>
-      </w:pPr>
-      <w:rPr>
-        <w:rFonts w:ascii="Wingdings" w:hAnsi="Wingdings" w:hint="default"/>
-      </w:rPr>
-    </w:lvl>
-    <w:lvl w:ilvl="6" w:tplc="40090001" w:tentative="1">
-      <w:start w:val="1"/>
-      <w:numFmt w:val="bullet"/>
-      <w:lvlText w:val=""/>
-      <w:lvlJc w:val="left"/>
-      <w:pPr>
-        <w:ind w:left="5040" w:hanging="360"/>
-      </w:pPr>
-      <w:rPr>
-        <w:rFonts w:ascii="Symbol" w:hAnsi="Symbol" w:hint="default"/>
-      </w:rPr>
-    </w:lvl>
-    <w:lvl w:ilvl="7" w:tplc="40090003" w:tentative="1">
-      <w:start w:val="1"/>
-      <w:numFmt w:val="bullet"/>
-      <w:lvlText w:val="o"/>
-      <w:lvlJc w:val="left"/>
-      <w:pPr>
-        <w:ind w:left="5760" w:hanging="360"/>
-      </w:pPr>
-      <w:rPr>
-        <w:rFonts w:ascii="Courier New" w:hAnsi="Courier New" w:cs="Courier New" w:hint="default"/>
-      </w:rPr>
-    </w:lvl>
-    <w:lvl w:ilvl="8" w:tplc="40090005" w:tentative="1">
-      <w:start w:val="1"/>
-      <w:numFmt w:val="bullet"/>
-      <w:lvlText w:val=""/>
-      <w:lvlJc w:val="left"/>
-      <w:pPr>
-        <w:ind w:left="6480" w:hanging="360"/>
-      </w:pPr>
-      <w:rPr>
-        <w:rFonts w:ascii="Wingdings" w:hAnsi="Wingdings" w:hint="default"/>
-      </w:rPr>
-    </w:lvl>
-  </w:abstractNum>
-  <w:abstractNum w:abstractNumId="12" w15:restartNumberingAfterBreak="0">
-    <w:nsid w:val="7FA77416"/>
-    <w:multiLevelType w:val="hybridMultilevel"/>
-    <w:tmpl w:val="7294FCE8"/>
-    <w:lvl w:ilvl="0" w:tplc="40090001">
-      <w:start w:val="1"/>
-      <w:numFmt w:val="bullet"/>
-      <w:lvlText w:val=""/>
-      <w:lvlJc w:val="left"/>
-      <w:pPr>
-        <w:ind w:left="720" w:hanging="360"/>
-      </w:pPr>
-      <w:rPr>
-        <w:rFonts w:ascii="Symbol" w:hAnsi="Symbol" w:hint="default"/>
-      </w:rPr>
-    </w:lvl>
-    <w:lvl w:ilvl="1" w:tplc="40090003" w:tentative="1">
-      <w:start w:val="1"/>
-      <w:numFmt w:val="bullet"/>
-      <w:lvlText w:val="o"/>
-      <w:lvlJc w:val="left"/>
-      <w:pPr>
-        <w:ind w:left="1440" w:hanging="360"/>
-      </w:pPr>
-      <w:rPr>
-        <w:rFonts w:ascii="Courier New" w:hAnsi="Courier New" w:cs="Courier New" w:hint="default"/>
-      </w:rPr>
-    </w:lvl>
-    <w:lvl w:ilvl="2" w:tplc="40090005" w:tentative="1">
-      <w:start w:val="1"/>
-      <w:numFmt w:val="bullet"/>
-      <w:lvlText w:val=""/>
-      <w:lvlJc w:val="left"/>
-      <w:pPr>
-        <w:ind w:left="2160" w:hanging="360"/>
-      </w:pPr>
-      <w:rPr>
-        <w:rFonts w:ascii="Wingdings" w:hAnsi="Wingdings" w:hint="default"/>
-      </w:rPr>
-    </w:lvl>
-    <w:lvl w:ilvl="3" w:tplc="40090001" w:tentative="1">
-      <w:start w:val="1"/>
-      <w:numFmt w:val="bullet"/>
-      <w:lvlText w:val=""/>
-      <w:lvlJc w:val="left"/>
-      <w:pPr>
-        <w:ind w:left="2880" w:hanging="360"/>
-      </w:pPr>
-      <w:rPr>
-        <w:rFonts w:ascii="Symbol" w:hAnsi="Symbol" w:hint="default"/>
-      </w:rPr>
-    </w:lvl>
-    <w:lvl w:ilvl="4" w:tplc="40090003" w:tentative="1">
-      <w:start w:val="1"/>
-      <w:numFmt w:val="bullet"/>
-      <w:lvlText w:val="o"/>
-      <w:lvlJc w:val="left"/>
-      <w:pPr>
-        <w:ind w:left="3600" w:hanging="360"/>
-      </w:pPr>
-      <w:rPr>
-        <w:rFonts w:ascii="Courier New" w:hAnsi="Courier New" w:cs="Courier New" w:hint="default"/>
-      </w:rPr>
-    </w:lvl>
-    <w:lvl w:ilvl="5" w:tplc="40090005" w:tentative="1">
-      <w:start w:val="1"/>
-      <w:numFmt w:val="bullet"/>
-      <w:lvlText w:val=""/>
-      <w:lvlJc w:val="left"/>
-      <w:pPr>
-        <w:ind w:left="4320" w:hanging="360"/>
-      </w:pPr>
-      <w:rPr>
-        <w:rFonts w:ascii="Wingdings" w:hAnsi="Wingdings" w:hint="default"/>
-      </w:rPr>
-    </w:lvl>
-    <w:lvl w:ilvl="6" w:tplc="40090001" w:tentative="1">
-      <w:start w:val="1"/>
-      <w:numFmt w:val="bullet"/>
-      <w:lvlText w:val=""/>
-      <w:lvlJc w:val="left"/>
-      <w:pPr>
-        <w:ind w:left="5040" w:hanging="360"/>
-      </w:pPr>
-      <w:rPr>
-        <w:rFonts w:ascii="Symbol" w:hAnsi="Symbol" w:hint="default"/>
-      </w:rPr>
-    </w:lvl>
-    <w:lvl w:ilvl="7" w:tplc="40090003" w:tentative="1">
-      <w:start w:val="1"/>
-      <w:numFmt w:val="bullet"/>
-      <w:lvlText w:val="o"/>
-      <w:lvlJc w:val="left"/>
-      <w:pPr>
-        <w:ind w:left="5760" w:hanging="360"/>
-      </w:pPr>
-      <w:rPr>
-        <w:rFonts w:ascii="Courier New" w:hAnsi="Courier New" w:cs="Courier New" w:hint="default"/>
-      </w:rPr>
-    </w:lvl>
-    <w:lvl w:ilvl="8" w:tplc="40090005" w:tentative="1">
-      <w:start w:val="1"/>
-      <w:numFmt w:val="bullet"/>
-      <w:lvlText w:val=""/>
-      <w:lvlJc w:val="left"/>
-      <w:pPr>
         <w:ind w:left="6480" w:hanging="360"/>
       </w:pPr>
       <w:rPr>
@@ -11446,43 +13221,49 @@
     </w:lvl>
   </w:abstractNum>
   <w:num w:numId="1">
+    <w:abstractNumId w:val="2"/>
+  </w:num>
+  <w:num w:numId="2">
+    <w:abstractNumId w:val="8"/>
+  </w:num>
+  <w:num w:numId="3">
+    <w:abstractNumId w:val="5"/>
+  </w:num>
+  <w:num w:numId="4">
+    <w:abstractNumId w:val="11"/>
+  </w:num>
+  <w:num w:numId="5">
+    <w:abstractNumId w:val="13"/>
+  </w:num>
+  <w:num w:numId="6">
+    <w:abstractNumId w:val="14"/>
+  </w:num>
+  <w:num w:numId="7">
+    <w:abstractNumId w:val="6"/>
+  </w:num>
+  <w:num w:numId="8">
+    <w:abstractNumId w:val="4"/>
+  </w:num>
+  <w:num w:numId="9">
+    <w:abstractNumId w:val="7"/>
+  </w:num>
+  <w:num w:numId="10">
+    <w:abstractNumId w:val="12"/>
+  </w:num>
+  <w:num w:numId="11">
+    <w:abstractNumId w:val="9"/>
+  </w:num>
+  <w:num w:numId="12">
     <w:abstractNumId w:val="1"/>
   </w:num>
-  <w:num w:numId="2">
-    <w:abstractNumId w:val="7"/>
-  </w:num>
-  <w:num w:numId="3">
-    <w:abstractNumId w:val="4"/>
-  </w:num>
-  <w:num w:numId="4">
-    <w:abstractNumId w:val="9"/>
-  </w:num>
-  <w:num w:numId="5">
-    <w:abstractNumId w:val="11"/>
-  </w:num>
-  <w:num w:numId="6">
-    <w:abstractNumId w:val="12"/>
-  </w:num>
-  <w:num w:numId="7">
-    <w:abstractNumId w:val="5"/>
-  </w:num>
-  <w:num w:numId="8">
+  <w:num w:numId="13">
     <w:abstractNumId w:val="3"/>
   </w:num>
-  <w:num w:numId="9">
-    <w:abstractNumId w:val="6"/>
-  </w:num>
-  <w:num w:numId="10">
-    <w:abstractNumId w:val="10"/>
-  </w:num>
-  <w:num w:numId="11">
-    <w:abstractNumId w:val="8"/>
-  </w:num>
-  <w:num w:numId="12">
+  <w:num w:numId="14">
     <w:abstractNumId w:val="0"/>
   </w:num>
-  <w:num w:numId="13">
-    <w:abstractNumId w:val="2"/>
+  <w:num w:numId="15">
+    <w:abstractNumId w:val="10"/>
   </w:num>
 </w:numbering>
 </file>

</xml_diff>

<commit_message>
docker compose changes for WebApps
</commit_message>
<xml_diff>
--- a/Resources/Aspnetcore-Microservices Step By Step.docx
+++ b/Resources/Aspnetcore-Microservices Step By Step.docx
@@ -10975,8 +10975,176 @@
       <w:r>
         <w:t xml:space="preserve"> classes.</w:t>
       </w:r>
+    </w:p>
+    <w:p>
+      <w:pPr>
+        <w:pStyle w:val="ListParagraph"/>
+        <w:numPr>
+          <w:ilvl w:val="0"/>
+          <w:numId w:val="15"/>
+        </w:numPr>
+        <w:rPr>
+          <w:b/>
+        </w:rPr>
+      </w:pPr>
+      <w:r>
+        <w:t>Created A</w:t>
+      </w:r>
+      <w:r>
+        <w:t>spnet</w:t>
+      </w:r>
+      <w:r>
+        <w:t>R</w:t>
+      </w:r>
+      <w:r>
+        <w:t>un</w:t>
+      </w:r>
+      <w:r>
+        <w:t>B</w:t>
+      </w:r>
+      <w:r>
+        <w:t>asics</w:t>
+      </w:r>
       <w:bookmarkStart w:id="0" w:name="_GoBack"/>
       <w:bookmarkEnd w:id="0"/>
+      <w:r>
+        <w:t xml:space="preserve"> profile under Properties =&gt; Debug with URL: </w:t>
+      </w:r>
+      <w:hyperlink r:id="rId30" w:history="1">
+        <w:r>
+          <w:rPr>
+            <w:rStyle w:val="Hyperlink"/>
+          </w:rPr>
+          <w:t>http://localhost:5006</w:t>
+        </w:r>
+      </w:hyperlink>
+    </w:p>
+    <w:p>
+      <w:pPr>
+        <w:pStyle w:val="ListParagraph"/>
+        <w:numPr>
+          <w:ilvl w:val="0"/>
+          <w:numId w:val="15"/>
+        </w:numPr>
+        <w:rPr>
+          <w:b/>
+        </w:rPr>
+      </w:pPr>
+      <w:r>
+        <w:t xml:space="preserve">Add </w:t>
+      </w:r>
+      <w:proofErr w:type="spellStart"/>
+      <w:r>
+        <w:t>docker</w:t>
+      </w:r>
+      <w:proofErr w:type="spellEnd"/>
+      <w:r>
+        <w:t>-compose</w:t>
+      </w:r>
+    </w:p>
+    <w:p>
+      <w:pPr>
+        <w:pStyle w:val="ListParagraph"/>
+        <w:numPr>
+          <w:ilvl w:val="1"/>
+          <w:numId w:val="15"/>
+        </w:numPr>
+        <w:rPr>
+          <w:b/>
+        </w:rPr>
+      </w:pPr>
+      <w:r>
+        <w:t xml:space="preserve">Right click on </w:t>
+      </w:r>
+      <w:proofErr w:type="spellStart"/>
+      <w:r>
+        <w:t>A</w:t>
+      </w:r>
+      <w:r>
+        <w:t>spnet</w:t>
+      </w:r>
+      <w:r>
+        <w:t>R</w:t>
+      </w:r>
+      <w:r>
+        <w:t>un</w:t>
+      </w:r>
+      <w:r>
+        <w:t>B</w:t>
+      </w:r>
+      <w:r>
+        <w:t>asics</w:t>
+      </w:r>
+      <w:proofErr w:type="spellEnd"/>
+      <w:r>
+        <w:t xml:space="preserve"> </w:t>
+      </w:r>
+      <w:r>
+        <w:t>project and Add “Container Orchestrator Support”.</w:t>
+      </w:r>
+    </w:p>
+    <w:p>
+      <w:pPr>
+        <w:pStyle w:val="ListParagraph"/>
+        <w:numPr>
+          <w:ilvl w:val="1"/>
+          <w:numId w:val="15"/>
+        </w:numPr>
+        <w:rPr>
+          <w:b/>
+        </w:rPr>
+      </w:pPr>
+      <w:r>
+        <w:t>Select Docker Compose.</w:t>
+      </w:r>
+    </w:p>
+    <w:p>
+      <w:pPr>
+        <w:pStyle w:val="ListParagraph"/>
+        <w:numPr>
+          <w:ilvl w:val="1"/>
+          <w:numId w:val="15"/>
+        </w:numPr>
+        <w:rPr>
+          <w:b/>
+        </w:rPr>
+      </w:pPr>
+      <w:r>
+        <w:t>Select Operating System as Linux</w:t>
+      </w:r>
+    </w:p>
+    <w:p>
+      <w:pPr>
+        <w:pStyle w:val="ListParagraph"/>
+        <w:numPr>
+          <w:ilvl w:val="1"/>
+          <w:numId w:val="15"/>
+        </w:numPr>
+      </w:pPr>
+      <w:r>
+        <w:t xml:space="preserve">Added/updated </w:t>
+      </w:r>
+      <w:proofErr w:type="spellStart"/>
+      <w:r>
+        <w:t>aspnetrunbasics</w:t>
+      </w:r>
+      <w:proofErr w:type="spellEnd"/>
+      <w:r>
+        <w:t xml:space="preserve"> configuration in </w:t>
+      </w:r>
+      <w:proofErr w:type="spellStart"/>
+      <w:r>
+        <w:t>docker-compose.yml</w:t>
+      </w:r>
+      <w:proofErr w:type="spellEnd"/>
+      <w:r>
+        <w:t xml:space="preserve"> and </w:t>
+      </w:r>
+      <w:proofErr w:type="spellStart"/>
+      <w:r>
+        <w:t>docker-compose.override.yml</w:t>
+      </w:r>
+      <w:proofErr w:type="spellEnd"/>
     </w:p>
     <w:p>
       <w:pPr>
@@ -11032,7 +11200,7 @@
         </w:numPr>
         <w:ind w:left="720"/>
       </w:pPr>
-      <w:hyperlink r:id="rId30" w:history="1">
+      <w:hyperlink r:id="rId31" w:history="1">
         <w:r>
           <w:rPr>
             <w:rStyle w:val="Hyperlink"/>
@@ -11050,7 +11218,7 @@
         </w:numPr>
         <w:ind w:left="720"/>
       </w:pPr>
-      <w:hyperlink r:id="rId31" w:history="1">
+      <w:hyperlink r:id="rId32" w:history="1">
         <w:r>
           <w:rPr>
             <w:rStyle w:val="Hyperlink"/>
@@ -11068,7 +11236,7 @@
         </w:numPr>
         <w:ind w:left="720"/>
       </w:pPr>
-      <w:hyperlink r:id="rId32" w:history="1">
+      <w:hyperlink r:id="rId33" w:history="1">
         <w:r>
           <w:rPr>
             <w:rStyle w:val="Hyperlink"/>
@@ -11086,7 +11254,7 @@
         </w:numPr>
         <w:ind w:left="720"/>
       </w:pPr>
-      <w:hyperlink r:id="rId33" w:history="1">
+      <w:hyperlink r:id="rId34" w:history="1">
         <w:r>
           <w:rPr>
             <w:rStyle w:val="Hyperlink"/>
@@ -11119,7 +11287,7 @@
         </w:numPr>
         <w:ind w:left="720"/>
       </w:pPr>
-      <w:hyperlink r:id="rId34" w:history="1">
+      <w:hyperlink r:id="rId35" w:history="1">
         <w:r>
           <w:rPr>
             <w:rStyle w:val="Hyperlink"/>
@@ -11162,7 +11330,7 @@
         </w:numPr>
         <w:ind w:left="720"/>
       </w:pPr>
-      <w:hyperlink r:id="rId35" w:history="1">
+      <w:hyperlink r:id="rId36" w:history="1">
         <w:r>
           <w:rPr>
             <w:rStyle w:val="Hyperlink"/>
@@ -11180,7 +11348,7 @@
         </w:numPr>
         <w:ind w:left="720"/>
       </w:pPr>
-      <w:hyperlink r:id="rId36" w:history="1">
+      <w:hyperlink r:id="rId37" w:history="1">
         <w:r>
           <w:rPr>
             <w:rStyle w:val="Hyperlink"/>
@@ -11198,7 +11366,7 @@
         </w:numPr>
         <w:ind w:left="720"/>
       </w:pPr>
-      <w:hyperlink r:id="rId37" w:history="1">
+      <w:hyperlink r:id="rId38" w:history="1">
         <w:r>
           <w:rPr>
             <w:rStyle w:val="Hyperlink"/>
@@ -11216,7 +11384,7 @@
         </w:numPr>
         <w:ind w:left="720"/>
       </w:pPr>
-      <w:hyperlink r:id="rId38" w:history="1">
+      <w:hyperlink r:id="rId39" w:history="1">
         <w:r>
           <w:rPr>
             <w:rStyle w:val="Hyperlink"/>
@@ -11234,7 +11402,7 @@
         </w:numPr>
         <w:ind w:left="720"/>
       </w:pPr>
-      <w:hyperlink r:id="rId39" w:history="1">
+      <w:hyperlink r:id="rId40" w:history="1">
         <w:r>
           <w:rPr>
             <w:rStyle w:val="Hyperlink"/>
@@ -11252,7 +11420,7 @@
         </w:numPr>
         <w:ind w:left="720"/>
       </w:pPr>
-      <w:hyperlink r:id="rId40" w:history="1">
+      <w:hyperlink r:id="rId41" w:history="1">
         <w:r>
           <w:rPr>
             <w:rStyle w:val="Hyperlink"/>
@@ -11270,7 +11438,7 @@
         </w:numPr>
         <w:ind w:left="720"/>
       </w:pPr>
-      <w:hyperlink r:id="rId41" w:history="1">
+      <w:hyperlink r:id="rId42" w:history="1">
         <w:r>
           <w:rPr>
             <w:rStyle w:val="Hyperlink"/>
@@ -11288,7 +11456,7 @@
         </w:numPr>
         <w:ind w:left="720"/>
       </w:pPr>
-      <w:hyperlink r:id="rId42" w:history="1">
+      <w:hyperlink r:id="rId43" w:history="1">
         <w:r>
           <w:rPr>
             <w:rStyle w:val="Hyperlink"/>
@@ -11306,7 +11474,7 @@
         </w:numPr>
         <w:ind w:left="720"/>
       </w:pPr>
-      <w:hyperlink r:id="rId43" w:history="1">
+      <w:hyperlink r:id="rId44" w:history="1">
         <w:r>
           <w:rPr>
             <w:rStyle w:val="Hyperlink"/>
@@ -11324,7 +11492,7 @@
         </w:numPr>
         <w:ind w:left="720"/>
       </w:pPr>
-      <w:hyperlink r:id="rId44" w:history="1">
+      <w:hyperlink r:id="rId45" w:history="1">
         <w:r>
           <w:rPr>
             <w:rStyle w:val="Hyperlink"/>
@@ -11342,7 +11510,7 @@
         </w:numPr>
         <w:ind w:left="720"/>
       </w:pPr>
-      <w:hyperlink r:id="rId45" w:history="1">
+      <w:hyperlink r:id="rId46" w:history="1">
         <w:r>
           <w:rPr>
             <w:rStyle w:val="Hyperlink"/>
@@ -11360,7 +11528,7 @@
         </w:numPr>
         <w:ind w:left="720"/>
       </w:pPr>
-      <w:hyperlink r:id="rId46" w:history="1">
+      <w:hyperlink r:id="rId47" w:history="1">
         <w:r>
           <w:rPr>
             <w:rStyle w:val="Hyperlink"/>
@@ -11378,7 +11546,7 @@
         </w:numPr>
         <w:ind w:left="720"/>
       </w:pPr>
-      <w:hyperlink r:id="rId47" w:history="1">
+      <w:hyperlink r:id="rId48" w:history="1">
         <w:r>
           <w:rPr>
             <w:rStyle w:val="Hyperlink"/>
@@ -11396,7 +11564,7 @@
         </w:numPr>
         <w:ind w:left="720"/>
       </w:pPr>
-      <w:hyperlink r:id="rId48" w:history="1">
+      <w:hyperlink r:id="rId49" w:history="1">
         <w:r>
           <w:rPr>
             <w:rStyle w:val="Hyperlink"/>
@@ -11414,7 +11582,7 @@
         </w:numPr>
         <w:ind w:left="720"/>
       </w:pPr>
-      <w:hyperlink r:id="rId49" w:history="1">
+      <w:hyperlink r:id="rId50" w:history="1">
         <w:r>
           <w:rPr>
             <w:rStyle w:val="Hyperlink"/>
@@ -11432,7 +11600,7 @@
         </w:numPr>
         <w:ind w:left="720"/>
       </w:pPr>
-      <w:hyperlink r:id="rId50" w:history="1">
+      <w:hyperlink r:id="rId51" w:history="1">
         <w:r>
           <w:rPr>
             <w:rStyle w:val="Hyperlink"/>
@@ -11450,7 +11618,7 @@
         </w:numPr>
         <w:ind w:left="720"/>
       </w:pPr>
-      <w:hyperlink r:id="rId51" w:history="1">
+      <w:hyperlink r:id="rId52" w:history="1">
         <w:r>
           <w:rPr>
             <w:rStyle w:val="Hyperlink"/>
@@ -11468,7 +11636,7 @@
         </w:numPr>
         <w:ind w:left="720"/>
       </w:pPr>
-      <w:hyperlink r:id="rId52" w:history="1">
+      <w:hyperlink r:id="rId53" w:history="1">
         <w:r>
           <w:rPr>
             <w:rStyle w:val="Hyperlink"/>
@@ -11486,7 +11654,7 @@
         </w:numPr>
         <w:ind w:left="720"/>
       </w:pPr>
-      <w:hyperlink r:id="rId53" w:history="1">
+      <w:hyperlink r:id="rId54" w:history="1">
         <w:r>
           <w:rPr>
             <w:rStyle w:val="Hyperlink"/>

</xml_diff>

<commit_message>
Common.Logging - Serilog Changes
</commit_message>
<xml_diff>
--- a/Resources/Aspnetcore-Microservices Step By Step.docx
+++ b/Resources/Aspnetcore-Microservices Step By Step.docx
@@ -11005,8 +11005,6 @@
       <w:r>
         <w:t>asics</w:t>
       </w:r>
-      <w:bookmarkStart w:id="0" w:name="_GoBack"/>
-      <w:bookmarkEnd w:id="0"/>
       <w:r>
         <w:t xml:space="preserve"> profile under Properties =&gt; Debug with URL: </w:t>
       </w:r>
@@ -11147,11 +11145,1361 @@
       <w:proofErr w:type="spellEnd"/>
     </w:p>
     <w:p>
-      <w:pPr>
+      <w:r>
+        <w:br w:type="page"/>
+      </w:r>
+    </w:p>
+    <w:p>
+      <w:pPr>
+        <w:pStyle w:val="ListParagraph"/>
+        <w:ind w:left="0"/>
         <w:rPr>
           <w:b/>
           <w:sz w:val="32"/>
           <w:u w:val="single"/>
+        </w:rPr>
+      </w:pPr>
+      <w:proofErr w:type="spellStart"/>
+      <w:r>
+        <w:rPr>
+          <w:b/>
+          <w:sz w:val="32"/>
+          <w:u w:val="single"/>
+        </w:rPr>
+        <w:lastRenderedPageBreak/>
+        <w:t>Microservices</w:t>
+      </w:r>
+      <w:proofErr w:type="spellEnd"/>
+      <w:r>
+        <w:rPr>
+          <w:b/>
+          <w:sz w:val="32"/>
+          <w:u w:val="single"/>
+        </w:rPr>
+        <w:t xml:space="preserve"> Observabili</w:t>
+      </w:r>
+      <w:r>
+        <w:rPr>
+          <w:b/>
+          <w:sz w:val="32"/>
+          <w:u w:val="single"/>
+        </w:rPr>
+        <w:t xml:space="preserve">ty with </w:t>
+      </w:r>
+      <w:proofErr w:type="spellStart"/>
+      <w:r>
+        <w:rPr>
+          <w:b/>
+          <w:sz w:val="32"/>
+          <w:u w:val="single"/>
+        </w:rPr>
+        <w:t>Distrubuted</w:t>
+      </w:r>
+      <w:proofErr w:type="spellEnd"/>
+      <w:r>
+        <w:rPr>
+          <w:b/>
+          <w:sz w:val="32"/>
+          <w:u w:val="single"/>
+        </w:rPr>
+        <w:t xml:space="preserve"> Logging with</w:t>
+      </w:r>
+      <w:r>
+        <w:rPr>
+          <w:b/>
+          <w:sz w:val="32"/>
+          <w:u w:val="single"/>
+        </w:rPr>
+        <w:t xml:space="preserve"> </w:t>
+      </w:r>
+      <w:proofErr w:type="spellStart"/>
+      <w:r>
+        <w:rPr>
+          <w:b/>
+          <w:sz w:val="32"/>
+          <w:u w:val="single"/>
+        </w:rPr>
+        <w:t>ElasticSearch</w:t>
+      </w:r>
+      <w:proofErr w:type="spellEnd"/>
+      <w:r>
+        <w:rPr>
+          <w:b/>
+          <w:sz w:val="32"/>
+          <w:u w:val="single"/>
+        </w:rPr>
+        <w:t>:</w:t>
+      </w:r>
+    </w:p>
+    <w:p>
+      <w:pPr>
+        <w:pStyle w:val="ListParagraph"/>
+        <w:numPr>
+          <w:ilvl w:val="0"/>
+          <w:numId w:val="16"/>
+        </w:numPr>
+        <w:rPr>
+          <w:b/>
+          <w:sz w:val="32"/>
+          <w:u w:val="single"/>
+        </w:rPr>
+      </w:pPr>
+      <w:r>
+        <w:t>Added</w:t>
+      </w:r>
+      <w:r>
+        <w:t xml:space="preserve"> </w:t>
+      </w:r>
+      <w:proofErr w:type="spellStart"/>
+      <w:r>
+        <w:t>elasticsearch</w:t>
+      </w:r>
+      <w:proofErr w:type="spellEnd"/>
+      <w:r>
+        <w:t xml:space="preserve"> &amp; </w:t>
+      </w:r>
+      <w:proofErr w:type="spellStart"/>
+      <w:r>
+        <w:t>kibana</w:t>
+      </w:r>
+      <w:proofErr w:type="spellEnd"/>
+      <w:r>
+        <w:t xml:space="preserve"> </w:t>
+      </w:r>
+      <w:r>
+        <w:t xml:space="preserve">configuration in </w:t>
+      </w:r>
+      <w:proofErr w:type="spellStart"/>
+      <w:r>
+        <w:t>docker-compose.yml</w:t>
+      </w:r>
+      <w:proofErr w:type="spellEnd"/>
+      <w:r>
+        <w:t xml:space="preserve"> and </w:t>
+      </w:r>
+      <w:proofErr w:type="spellStart"/>
+      <w:r>
+        <w:t>docker-compose.override.yml</w:t>
+      </w:r>
+      <w:proofErr w:type="spellEnd"/>
+    </w:p>
+    <w:p>
+      <w:pPr>
+        <w:pStyle w:val="ListParagraph"/>
+        <w:numPr>
+          <w:ilvl w:val="0"/>
+          <w:numId w:val="16"/>
+        </w:numPr>
+        <w:rPr>
+          <w:b/>
+          <w:sz w:val="32"/>
+          <w:u w:val="single"/>
+        </w:rPr>
+      </w:pPr>
+      <w:r>
+        <w:t xml:space="preserve">Created </w:t>
+      </w:r>
+      <w:proofErr w:type="spellStart"/>
+      <w:r>
+        <w:t>Common.Logging</w:t>
+      </w:r>
+      <w:proofErr w:type="spellEnd"/>
+      <w:r>
+        <w:t xml:space="preserve"> class library project in </w:t>
+      </w:r>
+      <w:proofErr w:type="spellStart"/>
+      <w:r>
+        <w:t>BuildingBlocks</w:t>
+      </w:r>
+      <w:proofErr w:type="spellEnd"/>
+      <w:r>
+        <w:t xml:space="preserve"> folder.</w:t>
+      </w:r>
+    </w:p>
+    <w:p>
+      <w:pPr>
+        <w:pStyle w:val="ListParagraph"/>
+        <w:numPr>
+          <w:ilvl w:val="0"/>
+          <w:numId w:val="16"/>
+        </w:numPr>
+        <w:rPr>
+          <w:b/>
+          <w:sz w:val="32"/>
+          <w:u w:val="single"/>
+        </w:rPr>
+      </w:pPr>
+      <w:r>
+        <w:t xml:space="preserve">Created </w:t>
+      </w:r>
+      <w:proofErr w:type="spellStart"/>
+      <w:r>
+        <w:t>SeriLogger</w:t>
+      </w:r>
+      <w:proofErr w:type="spellEnd"/>
+      <w:r>
+        <w:t xml:space="preserve"> class and implemented with Configure.</w:t>
+      </w:r>
+    </w:p>
+    <w:p>
+      <w:pPr>
+        <w:pStyle w:val="ListParagraph"/>
+        <w:numPr>
+          <w:ilvl w:val="0"/>
+          <w:numId w:val="16"/>
+        </w:numPr>
+        <w:rPr>
+          <w:b/>
+        </w:rPr>
+      </w:pPr>
+      <w:r>
+        <w:t xml:space="preserve">Added </w:t>
+      </w:r>
+      <w:proofErr w:type="spellStart"/>
+      <w:r>
+        <w:t>Serilog</w:t>
+      </w:r>
+      <w:proofErr w:type="spellEnd"/>
+      <w:r>
+        <w:t xml:space="preserve"> &amp; </w:t>
+      </w:r>
+      <w:proofErr w:type="spellStart"/>
+      <w:r>
+        <w:t>ElasticConfiguration</w:t>
+      </w:r>
+      <w:proofErr w:type="spellEnd"/>
+      <w:r>
+        <w:t xml:space="preserve"> in </w:t>
+      </w:r>
+      <w:proofErr w:type="spellStart"/>
+      <w:r>
+        <w:t>AppSettings</w:t>
+      </w:r>
+      <w:proofErr w:type="spellEnd"/>
+      <w:r>
+        <w:t xml:space="preserve"> of </w:t>
+      </w:r>
+      <w:proofErr w:type="spellStart"/>
+      <w:r>
+        <w:t>AspNetRunBasics</w:t>
+      </w:r>
+      <w:proofErr w:type="spellEnd"/>
+      <w:r>
+        <w:t xml:space="preserve"> project.</w:t>
+      </w:r>
+    </w:p>
+    <w:p>
+      <w:pPr>
+        <w:pStyle w:val="ListParagraph"/>
+        <w:numPr>
+          <w:ilvl w:val="0"/>
+          <w:numId w:val="16"/>
+        </w:numPr>
+        <w:rPr>
+          <w:b/>
+        </w:rPr>
+      </w:pPr>
+      <w:r>
+        <w:t xml:space="preserve">Created </w:t>
+      </w:r>
+      <w:proofErr w:type="spellStart"/>
+      <w:r>
+        <w:t>LoggingDelegatingHandler</w:t>
+      </w:r>
+      <w:proofErr w:type="spellEnd"/>
+      <w:r>
+        <w:t xml:space="preserve"> class in </w:t>
+      </w:r>
+      <w:proofErr w:type="spellStart"/>
+      <w:r>
+        <w:t>Common.Logging</w:t>
+      </w:r>
+      <w:proofErr w:type="spellEnd"/>
+      <w:r>
+        <w:t xml:space="preserve"> project and implemented it.</w:t>
+      </w:r>
+    </w:p>
+    <w:p>
+      <w:pPr>
+        <w:rPr>
+          <w:b/>
+          <w:sz w:val="32"/>
+          <w:u w:val="single"/>
+        </w:rPr>
+      </w:pPr>
+    </w:p>
+    <w:p>
+      <w:pPr>
+        <w:rPr>
+          <w:b/>
+        </w:rPr>
+      </w:pPr>
+      <w:r>
+        <w:rPr>
+          <w:b/>
+        </w:rPr>
+        <w:t xml:space="preserve">Add </w:t>
+      </w:r>
+      <w:proofErr w:type="spellStart"/>
+      <w:r>
+        <w:rPr>
+          <w:b/>
+        </w:rPr>
+        <w:t>Nuget</w:t>
+      </w:r>
+      <w:proofErr w:type="spellEnd"/>
+      <w:r>
+        <w:rPr>
+          <w:b/>
+        </w:rPr>
+        <w:t xml:space="preserve"> Packages:</w:t>
+      </w:r>
+    </w:p>
+    <w:p>
+      <w:pPr>
+        <w:pStyle w:val="ListParagraph"/>
+        <w:numPr>
+          <w:ilvl w:val="0"/>
+          <w:numId w:val="4"/>
+        </w:numPr>
+      </w:pPr>
+      <w:r>
+        <w:t xml:space="preserve">Open package manager, select </w:t>
+      </w:r>
+      <w:proofErr w:type="spellStart"/>
+      <w:r>
+        <w:t>Common.Logging</w:t>
+      </w:r>
+      <w:proofErr w:type="spellEnd"/>
+      <w:r>
+        <w:t xml:space="preserve"> project and execute commands: </w:t>
+      </w:r>
+    </w:p>
+    <w:p>
+      <w:pPr>
+        <w:pStyle w:val="ListParagraph"/>
+        <w:numPr>
+          <w:ilvl w:val="1"/>
+          <w:numId w:val="4"/>
+        </w:numPr>
+      </w:pPr>
+      <w:r>
+        <w:t xml:space="preserve">Install-Package </w:t>
+      </w:r>
+      <w:proofErr w:type="spellStart"/>
+      <w:r>
+        <w:t>Serilog.AspNetCore</w:t>
+      </w:r>
+      <w:proofErr w:type="spellEnd"/>
+    </w:p>
+    <w:p>
+      <w:pPr>
+        <w:pStyle w:val="ListParagraph"/>
+        <w:numPr>
+          <w:ilvl w:val="1"/>
+          <w:numId w:val="4"/>
+        </w:numPr>
+      </w:pPr>
+      <w:r>
+        <w:t xml:space="preserve">Install-Package </w:t>
+      </w:r>
+      <w:proofErr w:type="spellStart"/>
+      <w:r>
+        <w:t>Serilog.Enrichers.E</w:t>
+      </w:r>
+      <w:r>
+        <w:t>n</w:t>
+      </w:r>
+      <w:r>
+        <w:t>vironment</w:t>
+      </w:r>
+      <w:proofErr w:type="spellEnd"/>
+    </w:p>
+    <w:p>
+      <w:pPr>
+        <w:pStyle w:val="ListParagraph"/>
+        <w:numPr>
+          <w:ilvl w:val="1"/>
+          <w:numId w:val="4"/>
+        </w:numPr>
+      </w:pPr>
+      <w:r>
+        <w:t xml:space="preserve">Install-Package </w:t>
+      </w:r>
+      <w:proofErr w:type="spellStart"/>
+      <w:r>
+        <w:t>Serilog.Sinks.Elasticsearch</w:t>
+      </w:r>
+      <w:proofErr w:type="spellEnd"/>
+    </w:p>
+    <w:p>
+      <w:pPr>
+        <w:rPr>
+          <w:b/>
+        </w:rPr>
+      </w:pPr>
+    </w:p>
+    <w:p>
+      <w:pPr>
+        <w:rPr>
+          <w:b/>
+        </w:rPr>
+      </w:pPr>
+      <w:proofErr w:type="spellStart"/>
+      <w:r>
+        <w:rPr>
+          <w:b/>
+        </w:rPr>
+        <w:t>Implentation:</w:t>
+      </w:r>
+      <w:proofErr w:type="spellEnd"/>
+    </w:p>
+    <w:p>
+      <w:pPr>
+        <w:pStyle w:val="ListParagraph"/>
+        <w:numPr>
+          <w:ilvl w:val="0"/>
+          <w:numId w:val="16"/>
+        </w:numPr>
+        <w:rPr>
+          <w:b/>
+        </w:rPr>
+      </w:pPr>
+      <w:proofErr w:type="spellStart"/>
+      <w:r>
+        <w:t>AspNetRunBasics</w:t>
+      </w:r>
+      <w:proofErr w:type="spellEnd"/>
+    </w:p>
+    <w:p>
+      <w:pPr>
+        <w:pStyle w:val="ListParagraph"/>
+        <w:numPr>
+          <w:ilvl w:val="1"/>
+          <w:numId w:val="16"/>
+        </w:numPr>
+        <w:rPr>
+          <w:b/>
+        </w:rPr>
+      </w:pPr>
+      <w:r>
+        <w:t xml:space="preserve">Added </w:t>
+      </w:r>
+      <w:proofErr w:type="spellStart"/>
+      <w:r>
+        <w:t>Common.Logging</w:t>
+      </w:r>
+      <w:proofErr w:type="spellEnd"/>
+      <w:r>
+        <w:t xml:space="preserve"> project reference</w:t>
+      </w:r>
+    </w:p>
+    <w:p>
+      <w:pPr>
+        <w:pStyle w:val="ListParagraph"/>
+        <w:numPr>
+          <w:ilvl w:val="1"/>
+          <w:numId w:val="16"/>
+        </w:numPr>
+        <w:rPr>
+          <w:b/>
+        </w:rPr>
+      </w:pPr>
+      <w:r>
+        <w:t xml:space="preserve">Configured </w:t>
+      </w:r>
+      <w:proofErr w:type="spellStart"/>
+      <w:r>
+        <w:t>Use</w:t>
+      </w:r>
+      <w:r>
+        <w:t>Serilog</w:t>
+      </w:r>
+      <w:proofErr w:type="spellEnd"/>
+      <w:r>
+        <w:t xml:space="preserve"> </w:t>
+      </w:r>
+      <w:r>
+        <w:t xml:space="preserve">on </w:t>
+      </w:r>
+      <w:proofErr w:type="spellStart"/>
+      <w:r>
+        <w:t>CreateDefaultBuilder</w:t>
+      </w:r>
+      <w:proofErr w:type="spellEnd"/>
+      <w:r>
+        <w:t xml:space="preserve"> method </w:t>
+      </w:r>
+      <w:r>
+        <w:t>in Program class.</w:t>
+      </w:r>
+    </w:p>
+    <w:p>
+      <w:pPr>
+        <w:pStyle w:val="ListParagraph"/>
+        <w:numPr>
+          <w:ilvl w:val="1"/>
+          <w:numId w:val="16"/>
+        </w:numPr>
+        <w:rPr>
+          <w:b/>
+        </w:rPr>
+      </w:pPr>
+      <w:r>
+        <w:t xml:space="preserve">Added </w:t>
+      </w:r>
+      <w:proofErr w:type="spellStart"/>
+      <w:r>
+        <w:t>Serilog</w:t>
+      </w:r>
+      <w:proofErr w:type="spellEnd"/>
+      <w:r>
+        <w:t xml:space="preserve"> and </w:t>
+      </w:r>
+      <w:proofErr w:type="spellStart"/>
+      <w:r>
+        <w:t>ElasticConfiguration</w:t>
+      </w:r>
+      <w:proofErr w:type="spellEnd"/>
+      <w:r>
+        <w:t xml:space="preserve"> in </w:t>
+      </w:r>
+      <w:proofErr w:type="spellStart"/>
+      <w:r>
+        <w:t>appsettings.json</w:t>
+      </w:r>
+      <w:proofErr w:type="spellEnd"/>
+    </w:p>
+    <w:p>
+      <w:pPr>
+        <w:pStyle w:val="ListParagraph"/>
+        <w:numPr>
+          <w:ilvl w:val="1"/>
+          <w:numId w:val="16"/>
+        </w:numPr>
+        <w:rPr>
+          <w:b/>
+        </w:rPr>
+      </w:pPr>
+      <w:r>
+        <w:t xml:space="preserve">Added </w:t>
+      </w:r>
+      <w:proofErr w:type="spellStart"/>
+      <w:r>
+        <w:t>LoggingDelegatingHandler</w:t>
+      </w:r>
+      <w:proofErr w:type="spellEnd"/>
+      <w:r>
+        <w:t xml:space="preserve"> as </w:t>
+      </w:r>
+      <w:proofErr w:type="spellStart"/>
+      <w:r>
+        <w:t>AddHttpMessageHandler</w:t>
+      </w:r>
+      <w:proofErr w:type="spellEnd"/>
+      <w:r>
+        <w:t xml:space="preserve"> in </w:t>
+      </w:r>
+      <w:proofErr w:type="spellStart"/>
+      <w:r>
+        <w:t>Startup</w:t>
+      </w:r>
+      <w:proofErr w:type="spellEnd"/>
+      <w:r>
+        <w:t xml:space="preserve"> class for all http client.</w:t>
+      </w:r>
+    </w:p>
+    <w:p>
+      <w:pPr>
+        <w:pStyle w:val="ListParagraph"/>
+        <w:numPr>
+          <w:ilvl w:val="0"/>
+          <w:numId w:val="16"/>
+        </w:numPr>
+        <w:rPr>
+          <w:b/>
+        </w:rPr>
+      </w:pPr>
+      <w:proofErr w:type="spellStart"/>
+      <w:r>
+        <w:t>Shopping.Aggregator</w:t>
+      </w:r>
+    </w:p>
+    <w:p>
+      <w:pPr>
+        <w:pStyle w:val="ListParagraph"/>
+        <w:numPr>
+          <w:ilvl w:val="1"/>
+          <w:numId w:val="16"/>
+        </w:numPr>
+        <w:rPr>
+          <w:b/>
+        </w:rPr>
+      </w:pPr>
+      <w:proofErr w:type="spellEnd"/>
+      <w:r>
+        <w:t xml:space="preserve">Added </w:t>
+      </w:r>
+      <w:proofErr w:type="spellStart"/>
+      <w:r>
+        <w:t>Common.Logging</w:t>
+      </w:r>
+      <w:proofErr w:type="spellEnd"/>
+      <w:r>
+        <w:t xml:space="preserve"> project reference</w:t>
+      </w:r>
+    </w:p>
+    <w:p>
+      <w:pPr>
+        <w:pStyle w:val="ListParagraph"/>
+        <w:numPr>
+          <w:ilvl w:val="1"/>
+          <w:numId w:val="16"/>
+        </w:numPr>
+        <w:rPr>
+          <w:b/>
+        </w:rPr>
+      </w:pPr>
+      <w:r>
+        <w:t xml:space="preserve">Configured </w:t>
+      </w:r>
+      <w:proofErr w:type="spellStart"/>
+      <w:r>
+        <w:t>UseSerilog</w:t>
+      </w:r>
+      <w:proofErr w:type="spellEnd"/>
+      <w:r>
+        <w:t xml:space="preserve"> on </w:t>
+      </w:r>
+      <w:proofErr w:type="spellStart"/>
+      <w:r>
+        <w:t>CreateDefaultBuilder</w:t>
+      </w:r>
+      <w:proofErr w:type="spellEnd"/>
+      <w:r>
+        <w:t xml:space="preserve"> method in Program class.</w:t>
+      </w:r>
+    </w:p>
+    <w:p>
+      <w:pPr>
+        <w:pStyle w:val="ListParagraph"/>
+        <w:numPr>
+          <w:ilvl w:val="1"/>
+          <w:numId w:val="16"/>
+        </w:numPr>
+        <w:rPr>
+          <w:b/>
+        </w:rPr>
+      </w:pPr>
+      <w:r>
+        <w:t xml:space="preserve">Added </w:t>
+      </w:r>
+      <w:proofErr w:type="spellStart"/>
+      <w:r>
+        <w:t>Serilog</w:t>
+      </w:r>
+      <w:proofErr w:type="spellEnd"/>
+      <w:r>
+        <w:t xml:space="preserve"> and </w:t>
+      </w:r>
+      <w:proofErr w:type="spellStart"/>
+      <w:r>
+        <w:t>ElasticConfiguration</w:t>
+      </w:r>
+      <w:proofErr w:type="spellEnd"/>
+      <w:r>
+        <w:t xml:space="preserve"> in </w:t>
+      </w:r>
+      <w:proofErr w:type="spellStart"/>
+      <w:r>
+        <w:t>appsettings.json</w:t>
+      </w:r>
+      <w:proofErr w:type="spellEnd"/>
+    </w:p>
+    <w:p>
+      <w:pPr>
+        <w:pStyle w:val="ListParagraph"/>
+        <w:numPr>
+          <w:ilvl w:val="1"/>
+          <w:numId w:val="16"/>
+        </w:numPr>
+        <w:rPr>
+          <w:b/>
+        </w:rPr>
+      </w:pPr>
+      <w:r>
+        <w:t xml:space="preserve">Added </w:t>
+      </w:r>
+      <w:proofErr w:type="spellStart"/>
+      <w:r>
+        <w:t>LoggingDelegatingHandler</w:t>
+      </w:r>
+      <w:proofErr w:type="spellEnd"/>
+      <w:r>
+        <w:t xml:space="preserve"> as </w:t>
+      </w:r>
+      <w:proofErr w:type="spellStart"/>
+      <w:r>
+        <w:t>AddHttpMessageHandler</w:t>
+      </w:r>
+      <w:proofErr w:type="spellEnd"/>
+      <w:r>
+        <w:t xml:space="preserve"> in </w:t>
+      </w:r>
+      <w:proofErr w:type="spellStart"/>
+      <w:r>
+        <w:t>Startup</w:t>
+      </w:r>
+      <w:proofErr w:type="spellEnd"/>
+      <w:r>
+        <w:t xml:space="preserve"> class for all http client.</w:t>
+      </w:r>
+    </w:p>
+    <w:p>
+      <w:pPr>
+        <w:pStyle w:val="ListParagraph"/>
+        <w:numPr>
+          <w:ilvl w:val="0"/>
+          <w:numId w:val="16"/>
+        </w:numPr>
+      </w:pPr>
+      <w:proofErr w:type="spellStart"/>
+      <w:r>
+        <w:t>Catalog.API</w:t>
+      </w:r>
+      <w:proofErr w:type="spellEnd"/>
+    </w:p>
+    <w:p>
+      <w:pPr>
+        <w:pStyle w:val="ListParagraph"/>
+        <w:numPr>
+          <w:ilvl w:val="1"/>
+          <w:numId w:val="16"/>
+        </w:numPr>
+        <w:rPr>
+          <w:b/>
+        </w:rPr>
+      </w:pPr>
+      <w:r>
+        <w:t xml:space="preserve">Added </w:t>
+      </w:r>
+      <w:proofErr w:type="spellStart"/>
+      <w:r>
+        <w:t>Common.Logging</w:t>
+      </w:r>
+      <w:proofErr w:type="spellEnd"/>
+      <w:r>
+        <w:t xml:space="preserve"> project reference</w:t>
+      </w:r>
+    </w:p>
+    <w:p>
+      <w:pPr>
+        <w:pStyle w:val="ListParagraph"/>
+        <w:numPr>
+          <w:ilvl w:val="1"/>
+          <w:numId w:val="16"/>
+        </w:numPr>
+        <w:rPr>
+          <w:b/>
+        </w:rPr>
+      </w:pPr>
+      <w:r>
+        <w:t xml:space="preserve">Configured </w:t>
+      </w:r>
+      <w:proofErr w:type="spellStart"/>
+      <w:r>
+        <w:t>UseSerilog</w:t>
+      </w:r>
+      <w:proofErr w:type="spellEnd"/>
+      <w:r>
+        <w:t xml:space="preserve"> on </w:t>
+      </w:r>
+      <w:proofErr w:type="spellStart"/>
+      <w:r>
+        <w:t>CreateDefaultBuilder</w:t>
+      </w:r>
+      <w:proofErr w:type="spellEnd"/>
+      <w:r>
+        <w:t xml:space="preserve"> method in Program class.</w:t>
+      </w:r>
+    </w:p>
+    <w:p>
+      <w:pPr>
+        <w:pStyle w:val="ListParagraph"/>
+        <w:numPr>
+          <w:ilvl w:val="1"/>
+          <w:numId w:val="16"/>
+        </w:numPr>
+        <w:rPr>
+          <w:b/>
+        </w:rPr>
+      </w:pPr>
+      <w:r>
+        <w:t xml:space="preserve">Added </w:t>
+      </w:r>
+      <w:proofErr w:type="spellStart"/>
+      <w:r>
+        <w:t>Serilog</w:t>
+      </w:r>
+      <w:proofErr w:type="spellEnd"/>
+      <w:r>
+        <w:t xml:space="preserve"> and </w:t>
+      </w:r>
+      <w:proofErr w:type="spellStart"/>
+      <w:r>
+        <w:t>ElasticConfiguration</w:t>
+      </w:r>
+      <w:proofErr w:type="spellEnd"/>
+      <w:r>
+        <w:t xml:space="preserve"> in </w:t>
+      </w:r>
+      <w:proofErr w:type="spellStart"/>
+      <w:r>
+        <w:t>appsettings.json</w:t>
+      </w:r>
+      <w:proofErr w:type="spellEnd"/>
+    </w:p>
+    <w:p>
+      <w:pPr>
+        <w:pStyle w:val="ListParagraph"/>
+        <w:numPr>
+          <w:ilvl w:val="0"/>
+          <w:numId w:val="16"/>
+        </w:numPr>
+      </w:pPr>
+      <w:proofErr w:type="spellStart"/>
+      <w:r>
+        <w:t>Basket</w:t>
+      </w:r>
+      <w:r>
+        <w:t>.API</w:t>
+      </w:r>
+      <w:proofErr w:type="spellEnd"/>
+    </w:p>
+    <w:p>
+      <w:pPr>
+        <w:pStyle w:val="ListParagraph"/>
+        <w:numPr>
+          <w:ilvl w:val="1"/>
+          <w:numId w:val="16"/>
+        </w:numPr>
+        <w:rPr>
+          <w:b/>
+        </w:rPr>
+      </w:pPr>
+      <w:r>
+        <w:t xml:space="preserve">Added </w:t>
+      </w:r>
+      <w:proofErr w:type="spellStart"/>
+      <w:r>
+        <w:t>Common.Logging</w:t>
+      </w:r>
+      <w:proofErr w:type="spellEnd"/>
+      <w:r>
+        <w:t xml:space="preserve"> project reference</w:t>
+      </w:r>
+    </w:p>
+    <w:p>
+      <w:pPr>
+        <w:pStyle w:val="ListParagraph"/>
+        <w:numPr>
+          <w:ilvl w:val="1"/>
+          <w:numId w:val="16"/>
+        </w:numPr>
+        <w:rPr>
+          <w:b/>
+        </w:rPr>
+      </w:pPr>
+      <w:r>
+        <w:t xml:space="preserve">Configured </w:t>
+      </w:r>
+      <w:proofErr w:type="spellStart"/>
+      <w:r>
+        <w:t>UseSerilog</w:t>
+      </w:r>
+      <w:proofErr w:type="spellEnd"/>
+      <w:r>
+        <w:t xml:space="preserve"> on </w:t>
+      </w:r>
+      <w:proofErr w:type="spellStart"/>
+      <w:r>
+        <w:t>CreateDefaultBuilder</w:t>
+      </w:r>
+      <w:proofErr w:type="spellEnd"/>
+      <w:r>
+        <w:t xml:space="preserve"> method in Program class.</w:t>
+      </w:r>
+    </w:p>
+    <w:p>
+      <w:pPr>
+        <w:pStyle w:val="ListParagraph"/>
+        <w:numPr>
+          <w:ilvl w:val="1"/>
+          <w:numId w:val="16"/>
+        </w:numPr>
+        <w:rPr>
+          <w:b/>
+        </w:rPr>
+      </w:pPr>
+      <w:r>
+        <w:t xml:space="preserve">Added </w:t>
+      </w:r>
+      <w:proofErr w:type="spellStart"/>
+      <w:r>
+        <w:t>Serilog</w:t>
+      </w:r>
+      <w:proofErr w:type="spellEnd"/>
+      <w:r>
+        <w:t xml:space="preserve"> and </w:t>
+      </w:r>
+      <w:proofErr w:type="spellStart"/>
+      <w:r>
+        <w:t>ElasticConfiguration</w:t>
+      </w:r>
+      <w:proofErr w:type="spellEnd"/>
+      <w:r>
+        <w:t xml:space="preserve"> in </w:t>
+      </w:r>
+      <w:proofErr w:type="spellStart"/>
+      <w:r>
+        <w:t>appsettings.json</w:t>
+      </w:r>
+      <w:proofErr w:type="spellEnd"/>
+    </w:p>
+    <w:p>
+      <w:pPr>
+        <w:pStyle w:val="ListParagraph"/>
+        <w:numPr>
+          <w:ilvl w:val="0"/>
+          <w:numId w:val="16"/>
+        </w:numPr>
+      </w:pPr>
+      <w:proofErr w:type="spellStart"/>
+      <w:r>
+        <w:t>Discount</w:t>
+      </w:r>
+      <w:r>
+        <w:t>.API</w:t>
+      </w:r>
+      <w:proofErr w:type="spellEnd"/>
+    </w:p>
+    <w:p>
+      <w:pPr>
+        <w:pStyle w:val="ListParagraph"/>
+        <w:numPr>
+          <w:ilvl w:val="1"/>
+          <w:numId w:val="16"/>
+        </w:numPr>
+        <w:rPr>
+          <w:b/>
+        </w:rPr>
+      </w:pPr>
+      <w:r>
+        <w:t xml:space="preserve">Added </w:t>
+      </w:r>
+      <w:proofErr w:type="spellStart"/>
+      <w:r>
+        <w:t>Common.Logging</w:t>
+      </w:r>
+      <w:proofErr w:type="spellEnd"/>
+      <w:r>
+        <w:t xml:space="preserve"> project reference</w:t>
+      </w:r>
+    </w:p>
+    <w:p>
+      <w:pPr>
+        <w:pStyle w:val="ListParagraph"/>
+        <w:numPr>
+          <w:ilvl w:val="1"/>
+          <w:numId w:val="16"/>
+        </w:numPr>
+        <w:rPr>
+          <w:b/>
+        </w:rPr>
+      </w:pPr>
+      <w:r>
+        <w:t xml:space="preserve">Configured </w:t>
+      </w:r>
+      <w:proofErr w:type="spellStart"/>
+      <w:r>
+        <w:t>UseSerilog</w:t>
+      </w:r>
+      <w:proofErr w:type="spellEnd"/>
+      <w:r>
+        <w:t xml:space="preserve"> on </w:t>
+      </w:r>
+      <w:proofErr w:type="spellStart"/>
+      <w:r>
+        <w:t>CreateDefaultBuilder</w:t>
+      </w:r>
+      <w:proofErr w:type="spellEnd"/>
+      <w:r>
+        <w:t xml:space="preserve"> method in Program class.</w:t>
+      </w:r>
+    </w:p>
+    <w:p>
+      <w:pPr>
+        <w:pStyle w:val="ListParagraph"/>
+        <w:numPr>
+          <w:ilvl w:val="1"/>
+          <w:numId w:val="16"/>
+        </w:numPr>
+        <w:rPr>
+          <w:b/>
+        </w:rPr>
+      </w:pPr>
+      <w:r>
+        <w:t xml:space="preserve">Added </w:t>
+      </w:r>
+      <w:proofErr w:type="spellStart"/>
+      <w:r>
+        <w:t>Serilog</w:t>
+      </w:r>
+      <w:proofErr w:type="spellEnd"/>
+      <w:r>
+        <w:t xml:space="preserve"> and </w:t>
+      </w:r>
+      <w:proofErr w:type="spellStart"/>
+      <w:r>
+        <w:t>ElasticConfiguration</w:t>
+      </w:r>
+      <w:proofErr w:type="spellEnd"/>
+      <w:r>
+        <w:t xml:space="preserve"> in </w:t>
+      </w:r>
+      <w:proofErr w:type="spellStart"/>
+      <w:r>
+        <w:t>appsettings.json</w:t>
+      </w:r>
+      <w:proofErr w:type="spellEnd"/>
+    </w:p>
+    <w:p>
+      <w:pPr>
+        <w:pStyle w:val="ListParagraph"/>
+        <w:numPr>
+          <w:ilvl w:val="0"/>
+          <w:numId w:val="16"/>
+        </w:numPr>
+      </w:pPr>
+      <w:proofErr w:type="spellStart"/>
+      <w:r>
+        <w:t>Discount.Grpc</w:t>
+      </w:r>
+      <w:proofErr w:type="spellEnd"/>
+    </w:p>
+    <w:p>
+      <w:pPr>
+        <w:pStyle w:val="ListParagraph"/>
+        <w:numPr>
+          <w:ilvl w:val="1"/>
+          <w:numId w:val="16"/>
+        </w:numPr>
+        <w:rPr>
+          <w:b/>
+        </w:rPr>
+      </w:pPr>
+      <w:r>
+        <w:t xml:space="preserve">Added </w:t>
+      </w:r>
+      <w:proofErr w:type="spellStart"/>
+      <w:r>
+        <w:t>Common.Logging</w:t>
+      </w:r>
+      <w:proofErr w:type="spellEnd"/>
+      <w:r>
+        <w:t xml:space="preserve"> project reference</w:t>
+      </w:r>
+    </w:p>
+    <w:p>
+      <w:pPr>
+        <w:pStyle w:val="ListParagraph"/>
+        <w:numPr>
+          <w:ilvl w:val="1"/>
+          <w:numId w:val="16"/>
+        </w:numPr>
+        <w:rPr>
+          <w:b/>
+        </w:rPr>
+      </w:pPr>
+      <w:r>
+        <w:t xml:space="preserve">Configured </w:t>
+      </w:r>
+      <w:proofErr w:type="spellStart"/>
+      <w:r>
+        <w:t>UseSerilog</w:t>
+      </w:r>
+      <w:proofErr w:type="spellEnd"/>
+      <w:r>
+        <w:t xml:space="preserve"> on </w:t>
+      </w:r>
+      <w:proofErr w:type="spellStart"/>
+      <w:r>
+        <w:t>CreateDefaultBuilder</w:t>
+      </w:r>
+      <w:proofErr w:type="spellEnd"/>
+      <w:r>
+        <w:t xml:space="preserve"> method in Program class.</w:t>
+      </w:r>
+    </w:p>
+    <w:p>
+      <w:pPr>
+        <w:pStyle w:val="ListParagraph"/>
+        <w:numPr>
+          <w:ilvl w:val="1"/>
+          <w:numId w:val="16"/>
+        </w:numPr>
+        <w:rPr>
+          <w:b/>
+        </w:rPr>
+      </w:pPr>
+      <w:r>
+        <w:lastRenderedPageBreak/>
+        <w:t xml:space="preserve">Added </w:t>
+      </w:r>
+      <w:proofErr w:type="spellStart"/>
+      <w:r>
+        <w:t>Serilog</w:t>
+      </w:r>
+      <w:proofErr w:type="spellEnd"/>
+      <w:r>
+        <w:t xml:space="preserve"> and </w:t>
+      </w:r>
+      <w:proofErr w:type="spellStart"/>
+      <w:r>
+        <w:t>ElasticConfiguration</w:t>
+      </w:r>
+      <w:proofErr w:type="spellEnd"/>
+      <w:r>
+        <w:t xml:space="preserve"> in </w:t>
+      </w:r>
+      <w:proofErr w:type="spellStart"/>
+      <w:r>
+        <w:t>appsettings.json</w:t>
+      </w:r>
+      <w:proofErr w:type="spellEnd"/>
+    </w:p>
+    <w:p>
+      <w:pPr>
+        <w:pStyle w:val="ListParagraph"/>
+        <w:numPr>
+          <w:ilvl w:val="0"/>
+          <w:numId w:val="16"/>
+        </w:numPr>
+      </w:pPr>
+      <w:proofErr w:type="spellStart"/>
+      <w:r>
+        <w:t>Ordering</w:t>
+      </w:r>
+      <w:r>
+        <w:t>.API</w:t>
+      </w:r>
+      <w:proofErr w:type="spellEnd"/>
+    </w:p>
+    <w:p>
+      <w:pPr>
+        <w:pStyle w:val="ListParagraph"/>
+        <w:numPr>
+          <w:ilvl w:val="1"/>
+          <w:numId w:val="16"/>
+        </w:numPr>
+        <w:rPr>
+          <w:b/>
+        </w:rPr>
+      </w:pPr>
+      <w:r>
+        <w:t xml:space="preserve">Added </w:t>
+      </w:r>
+      <w:proofErr w:type="spellStart"/>
+      <w:r>
+        <w:t>Common.Logging</w:t>
+      </w:r>
+      <w:proofErr w:type="spellEnd"/>
+      <w:r>
+        <w:t xml:space="preserve"> project reference</w:t>
+      </w:r>
+    </w:p>
+    <w:p>
+      <w:pPr>
+        <w:pStyle w:val="ListParagraph"/>
+        <w:numPr>
+          <w:ilvl w:val="1"/>
+          <w:numId w:val="16"/>
+        </w:numPr>
+        <w:rPr>
+          <w:b/>
+        </w:rPr>
+      </w:pPr>
+      <w:r>
+        <w:t xml:space="preserve">Configured </w:t>
+      </w:r>
+      <w:proofErr w:type="spellStart"/>
+      <w:r>
+        <w:t>UseSerilog</w:t>
+      </w:r>
+      <w:proofErr w:type="spellEnd"/>
+      <w:r>
+        <w:t xml:space="preserve"> on </w:t>
+      </w:r>
+      <w:proofErr w:type="spellStart"/>
+      <w:r>
+        <w:t>CreateDefaultBuilder</w:t>
+      </w:r>
+      <w:proofErr w:type="spellEnd"/>
+      <w:r>
+        <w:t xml:space="preserve"> method in Program class.</w:t>
+      </w:r>
+    </w:p>
+    <w:p>
+      <w:pPr>
+        <w:pStyle w:val="ListParagraph"/>
+        <w:numPr>
+          <w:ilvl w:val="1"/>
+          <w:numId w:val="16"/>
+        </w:numPr>
+        <w:rPr>
+          <w:b/>
+        </w:rPr>
+      </w:pPr>
+      <w:r>
+        <w:t xml:space="preserve">Added </w:t>
+      </w:r>
+      <w:proofErr w:type="spellStart"/>
+      <w:r>
+        <w:t>Serilog</w:t>
+      </w:r>
+      <w:proofErr w:type="spellEnd"/>
+      <w:r>
+        <w:t xml:space="preserve"> and </w:t>
+      </w:r>
+      <w:proofErr w:type="spellStart"/>
+      <w:r>
+        <w:t>ElasticConfiguration</w:t>
+      </w:r>
+      <w:proofErr w:type="spellEnd"/>
+      <w:r>
+        <w:t xml:space="preserve"> in </w:t>
+      </w:r>
+      <w:proofErr w:type="spellStart"/>
+      <w:r>
+        <w:t>appsettings.json</w:t>
+      </w:r>
+      <w:proofErr w:type="spellEnd"/>
+    </w:p>
+    <w:p>
+      <w:pPr>
+        <w:pStyle w:val="ListParagraph"/>
+        <w:numPr>
+          <w:ilvl w:val="0"/>
+          <w:numId w:val="16"/>
+        </w:numPr>
+      </w:pPr>
+      <w:proofErr w:type="spellStart"/>
+      <w:r>
+        <w:t>OcelotApiGw</w:t>
+      </w:r>
+      <w:proofErr w:type="spellEnd"/>
+    </w:p>
+    <w:p>
+      <w:pPr>
+        <w:pStyle w:val="ListParagraph"/>
+        <w:numPr>
+          <w:ilvl w:val="1"/>
+          <w:numId w:val="16"/>
+        </w:numPr>
+        <w:rPr>
+          <w:b/>
+        </w:rPr>
+      </w:pPr>
+      <w:r>
+        <w:t xml:space="preserve">Added </w:t>
+      </w:r>
+      <w:proofErr w:type="spellStart"/>
+      <w:r>
+        <w:t>Common.Logging</w:t>
+      </w:r>
+      <w:proofErr w:type="spellEnd"/>
+      <w:r>
+        <w:t xml:space="preserve"> project reference</w:t>
+      </w:r>
+    </w:p>
+    <w:p>
+      <w:pPr>
+        <w:pStyle w:val="ListParagraph"/>
+        <w:numPr>
+          <w:ilvl w:val="1"/>
+          <w:numId w:val="16"/>
+        </w:numPr>
+        <w:rPr>
+          <w:b/>
+        </w:rPr>
+      </w:pPr>
+      <w:r>
+        <w:t xml:space="preserve">Configured </w:t>
+      </w:r>
+      <w:proofErr w:type="spellStart"/>
+      <w:r>
+        <w:t>UseSerilog</w:t>
+      </w:r>
+      <w:proofErr w:type="spellEnd"/>
+      <w:r>
+        <w:t xml:space="preserve"> on </w:t>
+      </w:r>
+      <w:proofErr w:type="spellStart"/>
+      <w:r>
+        <w:t>CreateDefaultBuilder</w:t>
+      </w:r>
+      <w:proofErr w:type="spellEnd"/>
+      <w:r>
+        <w:t xml:space="preserve"> method in Program class.</w:t>
+      </w:r>
+    </w:p>
+    <w:p>
+      <w:pPr>
+        <w:pStyle w:val="ListParagraph"/>
+        <w:numPr>
+          <w:ilvl w:val="1"/>
+          <w:numId w:val="16"/>
+        </w:numPr>
+        <w:rPr>
+          <w:b/>
+        </w:rPr>
+      </w:pPr>
+      <w:r>
+        <w:t xml:space="preserve">Added </w:t>
+      </w:r>
+      <w:proofErr w:type="spellStart"/>
+      <w:r>
+        <w:t>Serilog</w:t>
+      </w:r>
+      <w:proofErr w:type="spellEnd"/>
+      <w:r>
+        <w:t xml:space="preserve"> and </w:t>
+      </w:r>
+      <w:proofErr w:type="spellStart"/>
+      <w:r>
+        <w:t>ElasticConfiguration</w:t>
+      </w:r>
+      <w:proofErr w:type="spellEnd"/>
+      <w:r>
+        <w:t xml:space="preserve"> in </w:t>
+      </w:r>
+      <w:proofErr w:type="spellStart"/>
+      <w:r>
+        <w:t>appsettings.json</w:t>
+      </w:r>
+      <w:bookmarkStart w:id="0" w:name="_GoBack"/>
+      <w:bookmarkEnd w:id="0"/>
+      <w:proofErr w:type="spellEnd"/>
+    </w:p>
+    <w:p>
+      <w:pPr>
+        <w:pStyle w:val="ListParagraph"/>
+        <w:numPr>
+          <w:ilvl w:val="0"/>
+          <w:numId w:val="16"/>
+        </w:numPr>
+        <w:rPr>
+          <w:b/>
         </w:rPr>
       </w:pPr>
       <w:r>
@@ -11799,6 +13147,121 @@
     </w:lvl>
   </w:abstractNum>
   <w:abstractNum w:abstractNumId="1" w15:restartNumberingAfterBreak="0">
+    <w:nsid w:val="011C3307"/>
+    <w:multiLevelType w:val="hybridMultilevel"/>
+    <w:tmpl w:val="CE123486"/>
+    <w:lvl w:ilvl="0" w:tplc="AB6274FA">
+      <w:start w:val="1"/>
+      <w:numFmt w:val="bullet"/>
+      <w:lvlText w:val=""/>
+      <w:lvlJc w:val="left"/>
+      <w:pPr>
+        <w:ind w:left="360" w:hanging="360"/>
+      </w:pPr>
+      <w:rPr>
+        <w:rFonts w:ascii="Symbol" w:hAnsi="Symbol" w:hint="default"/>
+        <w:sz w:val="22"/>
+        <w:szCs w:val="22"/>
+      </w:rPr>
+    </w:lvl>
+    <w:lvl w:ilvl="1" w:tplc="40090003">
+      <w:start w:val="1"/>
+      <w:numFmt w:val="bullet"/>
+      <w:lvlText w:val="o"/>
+      <w:lvlJc w:val="left"/>
+      <w:pPr>
+        <w:ind w:left="1080" w:hanging="360"/>
+      </w:pPr>
+      <w:rPr>
+        <w:rFonts w:ascii="Courier New" w:hAnsi="Courier New" w:cs="Courier New" w:hint="default"/>
+      </w:rPr>
+    </w:lvl>
+    <w:lvl w:ilvl="2" w:tplc="40090005" w:tentative="1">
+      <w:start w:val="1"/>
+      <w:numFmt w:val="bullet"/>
+      <w:lvlText w:val=""/>
+      <w:lvlJc w:val="left"/>
+      <w:pPr>
+        <w:ind w:left="1800" w:hanging="360"/>
+      </w:pPr>
+      <w:rPr>
+        <w:rFonts w:ascii="Wingdings" w:hAnsi="Wingdings" w:hint="default"/>
+      </w:rPr>
+    </w:lvl>
+    <w:lvl w:ilvl="3" w:tplc="40090001" w:tentative="1">
+      <w:start w:val="1"/>
+      <w:numFmt w:val="bullet"/>
+      <w:lvlText w:val=""/>
+      <w:lvlJc w:val="left"/>
+      <w:pPr>
+        <w:ind w:left="2520" w:hanging="360"/>
+      </w:pPr>
+      <w:rPr>
+        <w:rFonts w:ascii="Symbol" w:hAnsi="Symbol" w:hint="default"/>
+      </w:rPr>
+    </w:lvl>
+    <w:lvl w:ilvl="4" w:tplc="40090003" w:tentative="1">
+      <w:start w:val="1"/>
+      <w:numFmt w:val="bullet"/>
+      <w:lvlText w:val="o"/>
+      <w:lvlJc w:val="left"/>
+      <w:pPr>
+        <w:ind w:left="3240" w:hanging="360"/>
+      </w:pPr>
+      <w:rPr>
+        <w:rFonts w:ascii="Courier New" w:hAnsi="Courier New" w:cs="Courier New" w:hint="default"/>
+      </w:rPr>
+    </w:lvl>
+    <w:lvl w:ilvl="5" w:tplc="40090005" w:tentative="1">
+      <w:start w:val="1"/>
+      <w:numFmt w:val="bullet"/>
+      <w:lvlText w:val=""/>
+      <w:lvlJc w:val="left"/>
+      <w:pPr>
+        <w:ind w:left="3960" w:hanging="360"/>
+      </w:pPr>
+      <w:rPr>
+        <w:rFonts w:ascii="Wingdings" w:hAnsi="Wingdings" w:hint="default"/>
+      </w:rPr>
+    </w:lvl>
+    <w:lvl w:ilvl="6" w:tplc="40090001" w:tentative="1">
+      <w:start w:val="1"/>
+      <w:numFmt w:val="bullet"/>
+      <w:lvlText w:val=""/>
+      <w:lvlJc w:val="left"/>
+      <w:pPr>
+        <w:ind w:left="4680" w:hanging="360"/>
+      </w:pPr>
+      <w:rPr>
+        <w:rFonts w:ascii="Symbol" w:hAnsi="Symbol" w:hint="default"/>
+      </w:rPr>
+    </w:lvl>
+    <w:lvl w:ilvl="7" w:tplc="40090003" w:tentative="1">
+      <w:start w:val="1"/>
+      <w:numFmt w:val="bullet"/>
+      <w:lvlText w:val="o"/>
+      <w:lvlJc w:val="left"/>
+      <w:pPr>
+        <w:ind w:left="5400" w:hanging="360"/>
+      </w:pPr>
+      <w:rPr>
+        <w:rFonts w:ascii="Courier New" w:hAnsi="Courier New" w:cs="Courier New" w:hint="default"/>
+      </w:rPr>
+    </w:lvl>
+    <w:lvl w:ilvl="8" w:tplc="40090005" w:tentative="1">
+      <w:start w:val="1"/>
+      <w:numFmt w:val="bullet"/>
+      <w:lvlText w:val=""/>
+      <w:lvlJc w:val="left"/>
+      <w:pPr>
+        <w:ind w:left="6120" w:hanging="360"/>
+      </w:pPr>
+      <w:rPr>
+        <w:rFonts w:ascii="Wingdings" w:hAnsi="Wingdings" w:hint="default"/>
+      </w:rPr>
+    </w:lvl>
+  </w:abstractNum>
+  <w:abstractNum w:abstractNumId="2" w15:restartNumberingAfterBreak="0">
     <w:nsid w:val="1A265C40"/>
     <w:multiLevelType w:val="hybridMultilevel"/>
     <w:tmpl w:val="90E06C0A"/>
@@ -11911,7 +13374,7 @@
       </w:rPr>
     </w:lvl>
   </w:abstractNum>
-  <w:abstractNum w:abstractNumId="2" w15:restartNumberingAfterBreak="0">
+  <w:abstractNum w:abstractNumId="3" w15:restartNumberingAfterBreak="0">
     <w:nsid w:val="3C1C340A"/>
     <w:multiLevelType w:val="hybridMultilevel"/>
     <w:tmpl w:val="335A8B8A"/>
@@ -12024,7 +13487,7 @@
       </w:rPr>
     </w:lvl>
   </w:abstractNum>
-  <w:abstractNum w:abstractNumId="3" w15:restartNumberingAfterBreak="0">
+  <w:abstractNum w:abstractNumId="4" w15:restartNumberingAfterBreak="0">
     <w:nsid w:val="3D814FE3"/>
     <w:multiLevelType w:val="hybridMultilevel"/>
     <w:tmpl w:val="DD12B1C2"/>
@@ -12137,7 +13600,7 @@
       </w:rPr>
     </w:lvl>
   </w:abstractNum>
-  <w:abstractNum w:abstractNumId="4" w15:restartNumberingAfterBreak="0">
+  <w:abstractNum w:abstractNumId="5" w15:restartNumberingAfterBreak="0">
     <w:nsid w:val="40B63FE8"/>
     <w:multiLevelType w:val="hybridMultilevel"/>
     <w:tmpl w:val="65E47022"/>
@@ -12254,7 +13717,7 @@
       </w:rPr>
     </w:lvl>
   </w:abstractNum>
-  <w:abstractNum w:abstractNumId="5" w15:restartNumberingAfterBreak="0">
+  <w:abstractNum w:abstractNumId="6" w15:restartNumberingAfterBreak="0">
     <w:nsid w:val="44A232A4"/>
     <w:multiLevelType w:val="hybridMultilevel"/>
     <w:tmpl w:val="1AFC800A"/>
@@ -12367,7 +13830,7 @@
       </w:rPr>
     </w:lvl>
   </w:abstractNum>
-  <w:abstractNum w:abstractNumId="6" w15:restartNumberingAfterBreak="0">
+  <w:abstractNum w:abstractNumId="7" w15:restartNumberingAfterBreak="0">
     <w:nsid w:val="51DC33CC"/>
     <w:multiLevelType w:val="hybridMultilevel"/>
     <w:tmpl w:val="A68A703E"/>
@@ -12480,7 +13943,7 @@
       </w:rPr>
     </w:lvl>
   </w:abstractNum>
-  <w:abstractNum w:abstractNumId="7" w15:restartNumberingAfterBreak="0">
+  <w:abstractNum w:abstractNumId="8" w15:restartNumberingAfterBreak="0">
     <w:nsid w:val="55376EEE"/>
     <w:multiLevelType w:val="hybridMultilevel"/>
     <w:tmpl w:val="177A2338"/>
@@ -12593,7 +14056,7 @@
       </w:rPr>
     </w:lvl>
   </w:abstractNum>
-  <w:abstractNum w:abstractNumId="8" w15:restartNumberingAfterBreak="0">
+  <w:abstractNum w:abstractNumId="9" w15:restartNumberingAfterBreak="0">
     <w:nsid w:val="5D2526C8"/>
     <w:multiLevelType w:val="hybridMultilevel"/>
     <w:tmpl w:val="F53EF504"/>
@@ -12706,7 +14169,7 @@
       </w:rPr>
     </w:lvl>
   </w:abstractNum>
-  <w:abstractNum w:abstractNumId="9" w15:restartNumberingAfterBreak="0">
+  <w:abstractNum w:abstractNumId="10" w15:restartNumberingAfterBreak="0">
     <w:nsid w:val="5F7C55D0"/>
     <w:multiLevelType w:val="hybridMultilevel"/>
     <w:tmpl w:val="B870294E"/>
@@ -12819,7 +14282,7 @@
       </w:rPr>
     </w:lvl>
   </w:abstractNum>
-  <w:abstractNum w:abstractNumId="10" w15:restartNumberingAfterBreak="0">
+  <w:abstractNum w:abstractNumId="11" w15:restartNumberingAfterBreak="0">
     <w:nsid w:val="644D194C"/>
     <w:multiLevelType w:val="hybridMultilevel"/>
     <w:tmpl w:val="5F0CC074"/>
@@ -12936,7 +14399,7 @@
       </w:rPr>
     </w:lvl>
   </w:abstractNum>
-  <w:abstractNum w:abstractNumId="11" w15:restartNumberingAfterBreak="0">
+  <w:abstractNum w:abstractNumId="12" w15:restartNumberingAfterBreak="0">
     <w:nsid w:val="64A13325"/>
     <w:multiLevelType w:val="hybridMultilevel"/>
     <w:tmpl w:val="68B688D2"/>
@@ -13049,7 +14512,7 @@
       </w:rPr>
     </w:lvl>
   </w:abstractNum>
-  <w:abstractNum w:abstractNumId="12" w15:restartNumberingAfterBreak="0">
+  <w:abstractNum w:abstractNumId="13" w15:restartNumberingAfterBreak="0">
     <w:nsid w:val="6F2F34E2"/>
     <w:multiLevelType w:val="hybridMultilevel"/>
     <w:tmpl w:val="EF5ADD82"/>
@@ -13162,7 +14625,7 @@
       </w:rPr>
     </w:lvl>
   </w:abstractNum>
-  <w:abstractNum w:abstractNumId="13" w15:restartNumberingAfterBreak="0">
+  <w:abstractNum w:abstractNumId="14" w15:restartNumberingAfterBreak="0">
     <w:nsid w:val="77C35702"/>
     <w:multiLevelType w:val="hybridMultilevel"/>
     <w:tmpl w:val="7A1AAA3C"/>
@@ -13275,7 +14738,7 @@
       </w:rPr>
     </w:lvl>
   </w:abstractNum>
-  <w:abstractNum w:abstractNumId="14" w15:restartNumberingAfterBreak="0">
+  <w:abstractNum w:abstractNumId="15" w15:restartNumberingAfterBreak="0">
     <w:nsid w:val="7FA77416"/>
     <w:multiLevelType w:val="hybridMultilevel"/>
     <w:tmpl w:val="7294FCE8"/>
@@ -13389,49 +14852,52 @@
     </w:lvl>
   </w:abstractNum>
   <w:num w:numId="1">
+    <w:abstractNumId w:val="3"/>
+  </w:num>
+  <w:num w:numId="2">
+    <w:abstractNumId w:val="9"/>
+  </w:num>
+  <w:num w:numId="3">
+    <w:abstractNumId w:val="6"/>
+  </w:num>
+  <w:num w:numId="4">
+    <w:abstractNumId w:val="12"/>
+  </w:num>
+  <w:num w:numId="5">
+    <w:abstractNumId w:val="14"/>
+  </w:num>
+  <w:num w:numId="6">
+    <w:abstractNumId w:val="15"/>
+  </w:num>
+  <w:num w:numId="7">
+    <w:abstractNumId w:val="7"/>
+  </w:num>
+  <w:num w:numId="8">
+    <w:abstractNumId w:val="5"/>
+  </w:num>
+  <w:num w:numId="9">
+    <w:abstractNumId w:val="8"/>
+  </w:num>
+  <w:num w:numId="10">
+    <w:abstractNumId w:val="13"/>
+  </w:num>
+  <w:num w:numId="11">
+    <w:abstractNumId w:val="10"/>
+  </w:num>
+  <w:num w:numId="12">
     <w:abstractNumId w:val="2"/>
   </w:num>
-  <w:num w:numId="2">
-    <w:abstractNumId w:val="8"/>
-  </w:num>
-  <w:num w:numId="3">
-    <w:abstractNumId w:val="5"/>
-  </w:num>
-  <w:num w:numId="4">
-    <w:abstractNumId w:val="11"/>
-  </w:num>
-  <w:num w:numId="5">
-    <w:abstractNumId w:val="13"/>
-  </w:num>
-  <w:num w:numId="6">
-    <w:abstractNumId w:val="14"/>
-  </w:num>
-  <w:num w:numId="7">
-    <w:abstractNumId w:val="6"/>
-  </w:num>
-  <w:num w:numId="8">
+  <w:num w:numId="13">
     <w:abstractNumId w:val="4"/>
-  </w:num>
-  <w:num w:numId="9">
-    <w:abstractNumId w:val="7"/>
-  </w:num>
-  <w:num w:numId="10">
-    <w:abstractNumId w:val="12"/>
-  </w:num>
-  <w:num w:numId="11">
-    <w:abstractNumId w:val="9"/>
-  </w:num>
-  <w:num w:numId="12">
-    <w:abstractNumId w:val="1"/>
-  </w:num>
-  <w:num w:numId="13">
-    <w:abstractNumId w:val="3"/>
   </w:num>
   <w:num w:numId="14">
     <w:abstractNumId w:val="0"/>
   </w:num>
   <w:num w:numId="15">
-    <w:abstractNumId w:val="10"/>
+    <w:abstractNumId w:val="11"/>
+  </w:num>
+  <w:num w:numId="16">
+    <w:abstractNumId w:val="1"/>
   </w:num>
 </w:numbering>
 </file>
@@ -13879,6 +15345,18 @@
       <w:u w:val="single"/>
     </w:rPr>
   </w:style>
+  <w:style w:type="character" w:styleId="FollowedHyperlink">
+    <w:name w:val="FollowedHyperlink"/>
+    <w:basedOn w:val="DefaultParagraphFont"/>
+    <w:uiPriority w:val="99"/>
+    <w:semiHidden/>
+    <w:unhideWhenUsed/>
+    <w:rsid w:val="004B31CA"/>
+    <w:rPr>
+      <w:color w:val="954F72" w:themeColor="followedHyperlink"/>
+      <w:u w:val="single"/>
+    </w:rPr>
+  </w:style>
 </w:styles>
 </file>
 

</xml_diff>

<commit_message>
Retry & CircuitBreaker Policy
</commit_message>
<xml_diff>
--- a/Resources/Aspnetcore-Microservices Step By Step.docx
+++ b/Resources/Aspnetcore-Microservices Step By Step.docx
@@ -12680,9 +12680,6 @@
           <w:ilvl w:val="0"/>
           <w:numId w:val="16"/>
         </w:numPr>
-        <w:rPr>
-          <w:b/>
-        </w:rPr>
       </w:pPr>
       <w:r>
         <w:t xml:space="preserve">Added </w:t>
@@ -12703,8 +12700,279 @@
       <w:r>
         <w:t xml:space="preserve"> for all required services.</w:t>
       </w:r>
-      <w:bookmarkStart w:id="0" w:name="_GoBack"/>
-      <w:bookmarkEnd w:id="0"/>
+    </w:p>
+    <w:p>
+      <w:r>
+        <w:br w:type="page"/>
+      </w:r>
+    </w:p>
+    <w:p>
+      <w:pPr>
+        <w:pStyle w:val="ListParagraph"/>
+        <w:ind w:left="0"/>
+        <w:rPr>
+          <w:b/>
+          <w:sz w:val="32"/>
+          <w:u w:val="single"/>
+        </w:rPr>
+      </w:pPr>
+      <w:proofErr w:type="spellStart"/>
+      <w:r>
+        <w:rPr>
+          <w:b/>
+          <w:sz w:val="32"/>
+          <w:u w:val="single"/>
+        </w:rPr>
+        <w:lastRenderedPageBreak/>
+        <w:t>Microservices</w:t>
+      </w:r>
+      <w:proofErr w:type="spellEnd"/>
+      <w:r>
+        <w:rPr>
+          <w:b/>
+          <w:sz w:val="32"/>
+          <w:u w:val="single"/>
+        </w:rPr>
+        <w:t xml:space="preserve"> </w:t>
+      </w:r>
+      <w:r>
+        <w:rPr>
+          <w:b/>
+          <w:sz w:val="32"/>
+          <w:u w:val="single"/>
+        </w:rPr>
+        <w:t>Resilience and Fault Tolerance using Polly</w:t>
+      </w:r>
+      <w:r>
+        <w:rPr>
+          <w:b/>
+          <w:sz w:val="32"/>
+          <w:u w:val="single"/>
+        </w:rPr>
+        <w:t>:</w:t>
+      </w:r>
+    </w:p>
+    <w:p>
+      <w:pPr>
+        <w:pStyle w:val="ListParagraph"/>
+        <w:numPr>
+          <w:ilvl w:val="0"/>
+          <w:numId w:val="16"/>
+        </w:numPr>
+        <w:rPr>
+          <w:b/>
+          <w:sz w:val="32"/>
+          <w:u w:val="single"/>
+        </w:rPr>
+      </w:pPr>
+      <w:r>
+        <w:t xml:space="preserve">Install-Package </w:t>
+      </w:r>
+      <w:proofErr w:type="spellStart"/>
+      <w:r>
+        <w:t>Microsoft.Extensions.Http.Polly</w:t>
+      </w:r>
+      <w:proofErr w:type="spellEnd"/>
+      <w:r>
+        <w:t xml:space="preserve"> in </w:t>
+      </w:r>
+      <w:proofErr w:type="spellStart"/>
+      <w:r>
+        <w:t>Shopping.Aggregator</w:t>
+      </w:r>
+      <w:proofErr w:type="spellEnd"/>
+      <w:r>
+        <w:t xml:space="preserve"> &amp; </w:t>
+      </w:r>
+      <w:proofErr w:type="spellStart"/>
+      <w:r>
+        <w:t>AspNetRunBasics</w:t>
+      </w:r>
+      <w:proofErr w:type="spellEnd"/>
+      <w:r>
+        <w:t xml:space="preserve"> project</w:t>
+      </w:r>
+      <w:r>
+        <w:t>s</w:t>
+      </w:r>
+      <w:r>
+        <w:t>.</w:t>
+      </w:r>
+    </w:p>
+    <w:p>
+      <w:pPr>
+        <w:pStyle w:val="ListParagraph"/>
+        <w:numPr>
+          <w:ilvl w:val="0"/>
+          <w:numId w:val="16"/>
+        </w:numPr>
+        <w:rPr>
+          <w:b/>
+          <w:sz w:val="32"/>
+          <w:u w:val="single"/>
+        </w:rPr>
+      </w:pPr>
+      <w:r>
+        <w:t xml:space="preserve">Install-Package Polly in </w:t>
+      </w:r>
+      <w:proofErr w:type="spellStart"/>
+      <w:r>
+        <w:t>Ordering.API</w:t>
+      </w:r>
+      <w:proofErr w:type="spellEnd"/>
+      <w:r>
+        <w:t xml:space="preserve">, </w:t>
+      </w:r>
+      <w:proofErr w:type="spellStart"/>
+      <w:r>
+        <w:t>Discount.API</w:t>
+      </w:r>
+      <w:proofErr w:type="spellEnd"/>
+      <w:r>
+        <w:t xml:space="preserve"> &amp; </w:t>
+      </w:r>
+      <w:proofErr w:type="spellStart"/>
+      <w:r>
+        <w:t>Discount.Grpc</w:t>
+      </w:r>
+      <w:proofErr w:type="spellEnd"/>
+      <w:r>
+        <w:t xml:space="preserve"> project</w:t>
+      </w:r>
+      <w:r>
+        <w:t>s</w:t>
+      </w:r>
+      <w:r>
+        <w:t>.</w:t>
+      </w:r>
+    </w:p>
+    <w:p>
+      <w:pPr>
+        <w:pStyle w:val="ListParagraph"/>
+        <w:numPr>
+          <w:ilvl w:val="0"/>
+          <w:numId w:val="16"/>
+        </w:numPr>
+      </w:pPr>
+      <w:r>
+        <w:t>Implemented</w:t>
+      </w:r>
+      <w:r>
+        <w:t xml:space="preserve"> </w:t>
+      </w:r>
+      <w:r>
+        <w:t>R</w:t>
+      </w:r>
+      <w:r>
+        <w:t xml:space="preserve">etry and </w:t>
+      </w:r>
+      <w:proofErr w:type="spellStart"/>
+      <w:r>
+        <w:t>CircuitBreaker</w:t>
+      </w:r>
+      <w:proofErr w:type="spellEnd"/>
+      <w:r>
+        <w:t xml:space="preserve"> policies in </w:t>
+      </w:r>
+      <w:proofErr w:type="spellStart"/>
+      <w:r>
+        <w:t>Startup</w:t>
+      </w:r>
+      <w:proofErr w:type="spellEnd"/>
+      <w:r>
+        <w:t xml:space="preserve"> class of </w:t>
+      </w:r>
+      <w:proofErr w:type="spellStart"/>
+      <w:r>
+        <w:t>Shopping.Aggregator</w:t>
+      </w:r>
+      <w:proofErr w:type="spellEnd"/>
+      <w:r>
+        <w:t xml:space="preserve"> &amp; </w:t>
+      </w:r>
+      <w:proofErr w:type="spellStart"/>
+      <w:r>
+        <w:t>AspNetRunBasics</w:t>
+      </w:r>
+      <w:proofErr w:type="spellEnd"/>
+      <w:r>
+        <w:t xml:space="preserve"> </w:t>
+      </w:r>
+      <w:r>
+        <w:t>projects.</w:t>
+      </w:r>
+    </w:p>
+    <w:p>
+      <w:pPr>
+        <w:pStyle w:val="ListParagraph"/>
+        <w:numPr>
+          <w:ilvl w:val="0"/>
+          <w:numId w:val="16"/>
+        </w:numPr>
+      </w:pPr>
+      <w:r>
+        <w:t xml:space="preserve">Added </w:t>
+      </w:r>
+      <w:proofErr w:type="spellStart"/>
+      <w:r>
+        <w:t>PolicyHandler</w:t>
+      </w:r>
+      <w:proofErr w:type="spellEnd"/>
+      <w:r>
+        <w:t xml:space="preserve"> on </w:t>
+      </w:r>
+      <w:proofErr w:type="spellStart"/>
+      <w:r>
+        <w:t>HttpClient</w:t>
+      </w:r>
+      <w:proofErr w:type="spellEnd"/>
+      <w:r>
+        <w:t>.</w:t>
+      </w:r>
+    </w:p>
+    <w:p>
+      <w:pPr>
+        <w:pStyle w:val="ListParagraph"/>
+        <w:numPr>
+          <w:ilvl w:val="0"/>
+          <w:numId w:val="16"/>
+        </w:numPr>
+      </w:pPr>
+      <w:r>
+        <w:t xml:space="preserve">Implemented Retry policy in </w:t>
+      </w:r>
+      <w:proofErr w:type="spellStart"/>
+      <w:r>
+        <w:t>HttpHostExtensions</w:t>
+      </w:r>
+      <w:proofErr w:type="spellEnd"/>
+      <w:r>
+        <w:t xml:space="preserve"> class in </w:t>
+      </w:r>
+      <w:proofErr w:type="spellStart"/>
+      <w:r>
+        <w:t>Ordering.API</w:t>
+      </w:r>
+      <w:proofErr w:type="spellEnd"/>
+      <w:r>
+        <w:t xml:space="preserve">, </w:t>
+      </w:r>
+      <w:proofErr w:type="spellStart"/>
+      <w:r>
+        <w:t>Disocunt.API</w:t>
+      </w:r>
+      <w:proofErr w:type="spellEnd"/>
+      <w:r>
+        <w:t xml:space="preserve"> &amp; </w:t>
+      </w:r>
+      <w:proofErr w:type="spellStart"/>
+      <w:r>
+        <w:t>Discount.Grpc</w:t>
+      </w:r>
+      <w:proofErr w:type="spellEnd"/>
+      <w:r>
+        <w:t xml:space="preserve"> projects.</w:t>
+      </w:r>
     </w:p>
     <w:p>
       <w:pPr>
@@ -13216,6 +13484,11 @@
           <w:numId w:val="8"/>
         </w:numPr>
         <w:ind w:left="720"/>
+        <w:rPr>
+          <w:rStyle w:val="Hyperlink"/>
+          <w:color w:val="auto"/>
+          <w:u w:val="none"/>
+        </w:rPr>
       </w:pPr>
       <w:hyperlink r:id="rId54" w:history="1">
         <w:r>
@@ -13225,6 +13498,345 @@
           <w:t>https://github.com/felipecembranelli/run-aspnetcore-microservices</w:t>
         </w:r>
       </w:hyperlink>
+    </w:p>
+    <w:p>
+      <w:pPr>
+        <w:pStyle w:val="ListParagraph"/>
+        <w:numPr>
+          <w:ilvl w:val="0"/>
+          <w:numId w:val="8"/>
+        </w:numPr>
+        <w:ind w:left="720"/>
+      </w:pPr>
+      <w:hyperlink r:id="rId55" w:history="1">
+        <w:r>
+          <w:rPr>
+            <w:rStyle w:val="Hyperlink"/>
+          </w:rPr>
+          <w:t>https://medium.com/aspnetrun/microservices-observability-resilience-monitoring-on-net-a5dfbdbb0fbd</w:t>
+        </w:r>
+      </w:hyperlink>
+      <w:r>
+        <w:t xml:space="preserve"> </w:t>
+      </w:r>
+    </w:p>
+    <w:p>
+      <w:pPr>
+        <w:pStyle w:val="ListParagraph"/>
+        <w:numPr>
+          <w:ilvl w:val="0"/>
+          <w:numId w:val="8"/>
+        </w:numPr>
+        <w:ind w:left="720"/>
+      </w:pPr>
+      <w:hyperlink r:id="rId56" w:history="1">
+        <w:r>
+          <w:rPr>
+            <w:rStyle w:val="Hyperlink"/>
+          </w:rPr>
+          <w:t>https://medium.com/aspnetrun/microservices-observability-with-distributed-logging-using-elasticsearch-and-kibana-79df919997d2</w:t>
+        </w:r>
+      </w:hyperlink>
+    </w:p>
+    <w:p>
+      <w:pPr>
+        <w:pStyle w:val="ListParagraph"/>
+        <w:numPr>
+          <w:ilvl w:val="0"/>
+          <w:numId w:val="8"/>
+        </w:numPr>
+        <w:ind w:left="720"/>
+      </w:pPr>
+      <w:hyperlink r:id="rId57" w:history="1">
+        <w:r>
+          <w:rPr>
+            <w:rStyle w:val="Hyperlink"/>
+          </w:rPr>
+          <w:t>https://docs.microsoft.com/en-us/aspnet/core/fundamentals/logging/?view=aspnetcore-5.0</w:t>
+        </w:r>
+      </w:hyperlink>
+    </w:p>
+    <w:p>
+      <w:pPr>
+        <w:pStyle w:val="ListParagraph"/>
+        <w:numPr>
+          <w:ilvl w:val="0"/>
+          <w:numId w:val="8"/>
+        </w:numPr>
+        <w:ind w:left="720"/>
+      </w:pPr>
+      <w:hyperlink r:id="rId58" w:history="1">
+        <w:r>
+          <w:rPr>
+            <w:rStyle w:val="Hyperlink"/>
+          </w:rPr>
+          <w:t>https://github.com/thecarlo/elastic-kibana-netcore-serilog/blob/master/src/docker/docker-compose.yml</w:t>
+        </w:r>
+      </w:hyperlink>
+    </w:p>
+    <w:p>
+      <w:pPr>
+        <w:pStyle w:val="ListParagraph"/>
+        <w:numPr>
+          <w:ilvl w:val="0"/>
+          <w:numId w:val="8"/>
+        </w:numPr>
+        <w:ind w:left="720"/>
+      </w:pPr>
+      <w:hyperlink r:id="rId59" w:history="1">
+        <w:r>
+          <w:rPr>
+            <w:rStyle w:val="Hyperlink"/>
+          </w:rPr>
+          <w:t>https://github.com/mehmetozkaya/AspnetMicroservices_CrossCutting/blob/main/src/docker-compose.override.yml</w:t>
+        </w:r>
+      </w:hyperlink>
+    </w:p>
+    <w:p>
+      <w:pPr>
+        <w:pStyle w:val="ListParagraph"/>
+        <w:numPr>
+          <w:ilvl w:val="0"/>
+          <w:numId w:val="8"/>
+        </w:numPr>
+        <w:ind w:left="720"/>
+      </w:pPr>
+      <w:hyperlink r:id="rId60" w:history="1">
+        <w:r>
+          <w:rPr>
+            <w:rStyle w:val="Hyperlink"/>
+          </w:rPr>
+          <w:t>https://docs.microsoft.com/en-us/aspnet/web-api/overview/advanced/httpclient-message-handlers</w:t>
+        </w:r>
+      </w:hyperlink>
+    </w:p>
+    <w:p>
+      <w:pPr>
+        <w:pStyle w:val="ListParagraph"/>
+        <w:numPr>
+          <w:ilvl w:val="0"/>
+          <w:numId w:val="8"/>
+        </w:numPr>
+        <w:ind w:left="720"/>
+      </w:pPr>
+      <w:hyperlink r:id="rId61" w:history="1">
+        <w:r>
+          <w:rPr>
+            <w:rStyle w:val="Hyperlink"/>
+          </w:rPr>
+          <w:t>https://medium.com/aspnetrun/microservices-resilience-and-fault-tolerance-with-applying-retry-and-circuit-breaker-patterns-c32e518db990</w:t>
+        </w:r>
+      </w:hyperlink>
+    </w:p>
+    <w:p>
+      <w:pPr>
+        <w:pStyle w:val="ListParagraph"/>
+        <w:numPr>
+          <w:ilvl w:val="0"/>
+          <w:numId w:val="8"/>
+        </w:numPr>
+        <w:ind w:left="720"/>
+      </w:pPr>
+      <w:hyperlink r:id="rId62" w:history="1">
+        <w:r>
+          <w:rPr>
+            <w:rStyle w:val="Hyperlink"/>
+          </w:rPr>
+          <w:t>https://github.com/App-vNext/Polly</w:t>
+        </w:r>
+      </w:hyperlink>
+    </w:p>
+    <w:p>
+      <w:pPr>
+        <w:pStyle w:val="ListParagraph"/>
+        <w:numPr>
+          <w:ilvl w:val="0"/>
+          <w:numId w:val="8"/>
+        </w:numPr>
+        <w:ind w:left="720"/>
+      </w:pPr>
+      <w:hyperlink r:id="rId63" w:history="1">
+        <w:r>
+          <w:rPr>
+            <w:rStyle w:val="Hyperlink"/>
+          </w:rPr>
+          <w:t>https://docs.microsoft.com/en-us/dotnet/architecture/cloud-native/</w:t>
+        </w:r>
+      </w:hyperlink>
+    </w:p>
+    <w:p>
+      <w:pPr>
+        <w:pStyle w:val="ListParagraph"/>
+        <w:numPr>
+          <w:ilvl w:val="0"/>
+          <w:numId w:val="8"/>
+        </w:numPr>
+        <w:ind w:left="720"/>
+      </w:pPr>
+      <w:hyperlink r:id="rId64" w:history="1">
+        <w:r>
+          <w:rPr>
+            <w:rStyle w:val="Hyperlink"/>
+          </w:rPr>
+          <w:t>https://docs.microsoft.com/en-us/dotnet/architecture/microservices/implement-resilient-applications/use-httpclientfactory-to-implement-resilient-http-requests</w:t>
+        </w:r>
+      </w:hyperlink>
+    </w:p>
+    <w:p>
+      <w:pPr>
+        <w:pStyle w:val="ListParagraph"/>
+        <w:numPr>
+          <w:ilvl w:val="0"/>
+          <w:numId w:val="8"/>
+        </w:numPr>
+        <w:ind w:left="720"/>
+      </w:pPr>
+      <w:hyperlink r:id="rId65" w:history="1">
+        <w:r>
+          <w:rPr>
+            <w:rStyle w:val="Hyperlink"/>
+          </w:rPr>
+          <w:t>https://github.com/App-vNext/Polly/wiki/Polly-and-HttpClientFactory#using-polly-with-ihttpclientfactory</w:t>
+        </w:r>
+      </w:hyperlink>
+    </w:p>
+    <w:p>
+      <w:pPr>
+        <w:pStyle w:val="ListParagraph"/>
+        <w:numPr>
+          <w:ilvl w:val="0"/>
+          <w:numId w:val="8"/>
+        </w:numPr>
+        <w:ind w:left="720"/>
+      </w:pPr>
+      <w:hyperlink r:id="rId66" w:history="1">
+        <w:r>
+          <w:rPr>
+            <w:rStyle w:val="Hyperlink"/>
+          </w:rPr>
+          <w:t>https://medium.com/aspnetrun/microservices-monitoring-with-health-checks-using-watchdog-6b16fdae0349</w:t>
+        </w:r>
+      </w:hyperlink>
+    </w:p>
+    <w:p>
+      <w:pPr>
+        <w:pStyle w:val="ListParagraph"/>
+        <w:numPr>
+          <w:ilvl w:val="0"/>
+          <w:numId w:val="8"/>
+        </w:numPr>
+        <w:ind w:left="720"/>
+      </w:pPr>
+      <w:hyperlink r:id="rId67" w:history="1">
+        <w:r>
+          <w:rPr>
+            <w:rStyle w:val="Hyperlink"/>
+          </w:rPr>
+          <w:t>https://github.com/Xabaril/AspNetCore.Diagnostics.HealthChecks#ui-storage-providers</w:t>
+        </w:r>
+      </w:hyperlink>
+    </w:p>
+    <w:p>
+      <w:pPr>
+        <w:pStyle w:val="ListParagraph"/>
+        <w:numPr>
+          <w:ilvl w:val="0"/>
+          <w:numId w:val="8"/>
+        </w:numPr>
+        <w:ind w:left="720"/>
+      </w:pPr>
+      <w:hyperlink r:id="rId68" w:history="1">
+        <w:r>
+          <w:rPr>
+            <w:rStyle w:val="Hyperlink"/>
+          </w:rPr>
+          <w:t>https://docs.microsoft.com/en-us/dotnet/architecture/microservices/implement-resilient-applications/monitor-app-health</w:t>
+        </w:r>
+      </w:hyperlink>
+    </w:p>
+    <w:p>
+      <w:pPr>
+        <w:pStyle w:val="ListParagraph"/>
+        <w:numPr>
+          <w:ilvl w:val="0"/>
+          <w:numId w:val="8"/>
+        </w:numPr>
+        <w:ind w:left="720"/>
+      </w:pPr>
+      <w:hyperlink r:id="rId69" w:history="1">
+        <w:r>
+          <w:rPr>
+            <w:rStyle w:val="Hyperlink"/>
+          </w:rPr>
+          <w:t>https://github.com/Xabaril/AspNetCore.Diagnostics.HealthChecks/blob/master/src/HealthChecks.UI/Configuration/Options.cs</w:t>
+        </w:r>
+      </w:hyperlink>
+    </w:p>
+    <w:p>
+      <w:pPr>
+        <w:pStyle w:val="ListParagraph"/>
+        <w:numPr>
+          <w:ilvl w:val="0"/>
+          <w:numId w:val="8"/>
+        </w:numPr>
+        <w:ind w:left="720"/>
+      </w:pPr>
+      <w:hyperlink r:id="rId70" w:history="1">
+        <w:r>
+          <w:rPr>
+            <w:rStyle w:val="Hyperlink"/>
+          </w:rPr>
+          <w:t>https://devblogs.microsoft.com/dotnet/improvements-in-net-core-3-0-for-troubleshooting-and-monitoring-distributed-apps/</w:t>
+        </w:r>
+      </w:hyperlink>
+    </w:p>
+    <w:p>
+      <w:pPr>
+        <w:pStyle w:val="ListParagraph"/>
+        <w:numPr>
+          <w:ilvl w:val="0"/>
+          <w:numId w:val="8"/>
+        </w:numPr>
+        <w:ind w:left="720"/>
+      </w:pPr>
+      <w:hyperlink r:id="rId71" w:history="1">
+        <w:r>
+          <w:rPr>
+            <w:rStyle w:val="Hyperlink"/>
+          </w:rPr>
+          <w:t>https://devblogs.microsoft.com/dotnet/monitoring-and-observability-in-cloud-native-asp-net-core-apps/</w:t>
+        </w:r>
+      </w:hyperlink>
+    </w:p>
+    <w:p>
+      <w:pPr>
+        <w:pStyle w:val="ListParagraph"/>
+        <w:numPr>
+          <w:ilvl w:val="0"/>
+          <w:numId w:val="8"/>
+        </w:numPr>
+        <w:ind w:left="720"/>
+      </w:pPr>
+      <w:hyperlink r:id="rId72" w:history="1">
+        <w:r>
+          <w:rPr>
+            <w:rStyle w:val="Hyperlink"/>
+          </w:rPr>
+          <w:t>https://github.com/mansoorafzal/AspnetMicroservices</w:t>
+        </w:r>
+      </w:hyperlink>
+    </w:p>
+    <w:p>
+      <w:pPr>
+        <w:pStyle w:val="ListParagraph"/>
+        <w:numPr>
+          <w:ilvl w:val="0"/>
+          <w:numId w:val="8"/>
+        </w:numPr>
+        <w:ind w:left="720"/>
+      </w:pPr>
+      <w:bookmarkStart w:id="0" w:name="_GoBack"/>
+      <w:bookmarkEnd w:id="0"/>
     </w:p>
     <w:p/>
     <w:p/>

</xml_diff>